<commit_message>
fixed bug on terms & conditions pdf document
</commit_message>
<xml_diff>
--- a/public/assets/TERMES ET CONDITIONS VERIFIX cd.docx
+++ b/public/assets/TERMES ET CONDITIONS VERIFIX cd.docx
@@ -1,8 +1,16 @@
 
 <file path=word/document.xml><?xml version="1.0" encoding="utf-8"?>
-<w:document xmlns:wpc="http://schemas.microsoft.com/office/word/2010/wordprocessingCanvas" xmlns:mc="http://schemas.openxmlformats.org/markup-compatibility/2006" xmlns:o="urn:schemas-microsoft-com:office:office" xmlns:r="http://schemas.openxmlformats.org/officeDocument/2006/relationships" xmlns:m="http://schemas.openxmlformats.org/officeDocument/2006/math" xmlns:v="urn:schemas-microsoft-com:vml" xmlns:wp14="http://schemas.microsoft.com/office/word/2010/wordprocessingDrawing" xmlns:wp="http://schemas.openxmlformats.org/drawingml/2006/wordprocessingDrawing" xmlns:w10="urn:schemas-microsoft-com:office:word" xmlns:w="http://schemas.openxmlformats.org/wordprocessingml/2006/main" xmlns:w14="http://schemas.microsoft.com/office/word/2010/wordml" xmlns:wpg="http://schemas.microsoft.com/office/word/2010/wordprocessingGroup" xmlns:wpi="http://schemas.microsoft.com/office/word/2010/wordprocessingInk" xmlns:wne="http://schemas.microsoft.com/office/word/2006/wordml" xmlns:wps="http://schemas.microsoft.com/office/word/2010/wordprocessingShape" mc:Ignorable="w14 wp14">
+<w:document xmlns:wpc="http://schemas.microsoft.com/office/word/2010/wordprocessingCanvas" xmlns:cx="http://schemas.microsoft.com/office/drawing/2014/chartex" xmlns:mc="http://schemas.openxmlformats.org/markup-compatibility/2006" xmlns:o="urn:schemas-microsoft-com:office:office" xmlns:r="http://schemas.openxmlformats.org/officeDocument/2006/relationships" xmlns:m="http://schemas.openxmlformats.org/officeDocument/2006/math" xmlns:v="urn:schemas-microsoft-com:vml" xmlns:wp14="http://schemas.microsoft.com/office/word/2010/wordprocessingDrawing" xmlns:wp="http://schemas.openxmlformats.org/drawingml/2006/wordprocessingDrawing" xmlns:w10="urn:schemas-microsoft-com:office:word" xmlns:w="http://schemas.openxmlformats.org/wordprocessingml/2006/main" xmlns:w14="http://schemas.microsoft.com/office/word/2010/wordml" xmlns:w15="http://schemas.microsoft.com/office/word/2012/wordml" xmlns:w16se="http://schemas.microsoft.com/office/word/2015/wordml/symex" xmlns:wpg="http://schemas.microsoft.com/office/word/2010/wordprocessingGroup" xmlns:wpi="http://schemas.microsoft.com/office/word/2010/wordprocessingInk" xmlns:wne="http://schemas.microsoft.com/office/word/2006/wordml" xmlns:wps="http://schemas.microsoft.com/office/word/2010/wordprocessingShape" mc:Ignorable="w14 w15 w16se wp14">
   <w:body>
-    <w:p/>
+    <w:p>
+      <w:pPr>
+        <w:rPr>
+          <w:sz w:val="22"/>
+          <w:szCs w:val="22"/>
+        </w:rPr>
+      </w:pPr>
+      <w:bookmarkStart w:id="0" w:name="_GoBack"/>
+    </w:p>
     <w:p>
       <w:pPr>
         <w:pBdr>
@@ -24,8 +32,8 @@
           <w:b/>
           <w:smallCaps/>
           <w:color w:val="FFFFFF"/>
-          <w:sz w:val="32"/>
-          <w:szCs w:val="32"/>
+          <w:sz w:val="22"/>
+          <w:szCs w:val="22"/>
         </w:rPr>
       </w:pPr>
       <w:r>
@@ -34,21 +42,10 @@
           <w:b/>
           <w:smallCaps/>
           <w:color w:val="FFFFFF"/>
-          <w:sz w:val="40"/>
-          <w:szCs w:val="32"/>
-        </w:rPr>
-        <w:t xml:space="preserve">termes et </w:t>
-      </w:r>
-      <w:r>
-        <w:rPr>
-          <w:rFonts w:ascii="Tahoma" w:eastAsia="Tahoma" w:hAnsi="Tahoma" w:cs="Tahoma"/>
-          <w:b/>
-          <w:smallCaps/>
-          <w:color w:val="FFFFFF"/>
-          <w:sz w:val="32"/>
-          <w:szCs w:val="32"/>
-        </w:rPr>
-        <w:t xml:space="preserve">CONDITIONS </w:t>
+          <w:sz w:val="22"/>
+          <w:szCs w:val="22"/>
+        </w:rPr>
+        <w:t xml:space="preserve">termes et CONDITIONS </w:t>
       </w:r>
     </w:p>
     <w:p>
@@ -59,17 +56,19 @@
         <w:ind w:left="284"/>
         <w:rPr>
           <w:rFonts w:ascii="Arial" w:eastAsia="Arial" w:hAnsi="Arial" w:cs="Arial"/>
-          <w:szCs w:val="14"/>
-        </w:rPr>
-      </w:pPr>
-    </w:p>
-    <w:p>
-      <w:pPr>
-        <w:rPr>
-          <w:sz w:val="36"/>
+          <w:sz w:val="22"/>
+          <w:szCs w:val="22"/>
+        </w:rPr>
+      </w:pPr>
+    </w:p>
+    <w:p>
+      <w:pPr>
+        <w:rPr>
+          <w:sz w:val="22"/>
+          <w:szCs w:val="22"/>
         </w:rPr>
         <w:sectPr>
-          <w:headerReference w:type="even" r:id="rId8"/>
+          <w:headerReference w:type="even" r:id="rId7"/>
           <w:pgSz w:w="11906" w:h="16838"/>
           <w:pgMar w:top="454" w:right="707" w:bottom="454" w:left="709" w:header="397" w:footer="772" w:gutter="0"/>
           <w:cols w:space="720"/>
@@ -90,8 +89,8 @@
           <w:rFonts w:ascii="Arial" w:eastAsia="Arial" w:hAnsi="Arial" w:cs="Arial"/>
           <w:smallCaps/>
           <w:color w:val="FFFFFF"/>
-          <w:sz w:val="12"/>
-          <w:szCs w:val="12"/>
+          <w:sz w:val="22"/>
+          <w:szCs w:val="22"/>
         </w:rPr>
       </w:pPr>
       <w:r>
@@ -99,8 +98,8 @@
           <w:rFonts w:ascii="Arial" w:eastAsia="Arial" w:hAnsi="Arial" w:cs="Arial"/>
           <w:smallCaps/>
           <w:color w:val="FFFFFF"/>
-          <w:sz w:val="12"/>
-          <w:szCs w:val="12"/>
+          <w:sz w:val="22"/>
+          <w:szCs w:val="22"/>
         </w:rPr>
         <w:lastRenderedPageBreak/>
         <w:t>PREAMBULE</w:t>
@@ -119,34 +118,34 @@
         <w:rPr>
           <w:rFonts w:ascii="Arial" w:eastAsia="Arial" w:hAnsi="Arial" w:cs="Arial"/>
           <w:color w:val="000000"/>
-          <w:sz w:val="10"/>
-          <w:szCs w:val="12"/>
-        </w:rPr>
-      </w:pPr>
-    </w:p>
-    <w:p>
-      <w:pPr>
-        <w:pBdr>
-          <w:top w:val="nil"/>
-          <w:left w:val="nil"/>
-          <w:bottom w:val="nil"/>
-          <w:right w:val="nil"/>
-          <w:between w:val="nil"/>
-        </w:pBdr>
-        <w:jc w:val="both"/>
-        <w:rPr>
-          <w:rFonts w:ascii="Arial" w:eastAsia="Arial" w:hAnsi="Arial" w:cs="Arial"/>
-          <w:color w:val="000000"/>
-          <w:sz w:val="12"/>
-          <w:szCs w:val="12"/>
-        </w:rPr>
-      </w:pPr>
-      <w:r>
-        <w:rPr>
-          <w:rFonts w:ascii="Arial" w:eastAsia="Arial" w:hAnsi="Arial" w:cs="Arial"/>
-          <w:color w:val="000000"/>
-          <w:sz w:val="12"/>
-          <w:szCs w:val="12"/>
+          <w:sz w:val="22"/>
+          <w:szCs w:val="22"/>
+        </w:rPr>
+      </w:pPr>
+    </w:p>
+    <w:p>
+      <w:pPr>
+        <w:pBdr>
+          <w:top w:val="nil"/>
+          <w:left w:val="nil"/>
+          <w:bottom w:val="nil"/>
+          <w:right w:val="nil"/>
+          <w:between w:val="nil"/>
+        </w:pBdr>
+        <w:jc w:val="both"/>
+        <w:rPr>
+          <w:rFonts w:ascii="Arial" w:eastAsia="Arial" w:hAnsi="Arial" w:cs="Arial"/>
+          <w:color w:val="000000"/>
+          <w:sz w:val="22"/>
+          <w:szCs w:val="22"/>
+        </w:rPr>
+      </w:pPr>
+      <w:r>
+        <w:rPr>
+          <w:rFonts w:ascii="Arial" w:eastAsia="Arial" w:hAnsi="Arial" w:cs="Arial"/>
+          <w:color w:val="000000"/>
+          <w:sz w:val="22"/>
+          <w:szCs w:val="22"/>
         </w:rPr>
         <w:t xml:space="preserve">Les présents termes et conditions s’appliquent par VERIFIX désigné (s) ci-après </w:t>
       </w:r>
@@ -155,122 +154,72 @@
           <w:rFonts w:ascii="Arial" w:eastAsia="Arial" w:hAnsi="Arial" w:cs="Arial"/>
           <w:i/>
           <w:color w:val="000000"/>
-          <w:sz w:val="12"/>
-          <w:szCs w:val="12"/>
-        </w:rPr>
-        <w:t>« </w:t>
+          <w:sz w:val="22"/>
+          <w:szCs w:val="22"/>
+        </w:rPr>
+        <w:t xml:space="preserve">« la </w:t>
+      </w:r>
+      <w:r>
+        <w:rPr>
+          <w:rFonts w:ascii="Arial" w:eastAsia="Arial" w:hAnsi="Arial" w:cs="Arial"/>
+          <w:color w:val="000000"/>
+          <w:sz w:val="22"/>
+          <w:szCs w:val="22"/>
+        </w:rPr>
+        <w:t xml:space="preserve">plateforme ou </w:t>
       </w:r>
       <w:r>
         <w:rPr>
           <w:rFonts w:ascii="Arial" w:eastAsia="Arial" w:hAnsi="Arial" w:cs="Arial"/>
           <w:i/>
           <w:color w:val="000000"/>
-          <w:sz w:val="12"/>
-          <w:szCs w:val="12"/>
-        </w:rPr>
-        <w:t xml:space="preserve">la </w:t>
-      </w:r>
-      <w:r>
-        <w:rPr>
-          <w:rFonts w:ascii="Arial" w:eastAsia="Arial" w:hAnsi="Arial" w:cs="Arial"/>
-          <w:color w:val="000000"/>
-          <w:sz w:val="12"/>
-          <w:szCs w:val="12"/>
-        </w:rPr>
-        <w:t xml:space="preserve">plateforme ou </w:t>
-      </w:r>
-      <w:r>
-        <w:rPr>
-          <w:rFonts w:ascii="Arial" w:eastAsia="Arial" w:hAnsi="Arial" w:cs="Arial"/>
-          <w:i/>
-          <w:color w:val="000000"/>
-          <w:sz w:val="12"/>
-          <w:szCs w:val="12"/>
-        </w:rPr>
-        <w:t>le</w:t>
-      </w:r>
-      <w:r>
-        <w:rPr>
-          <w:rFonts w:ascii="Arial" w:eastAsia="Arial" w:hAnsi="Arial" w:cs="Arial"/>
-          <w:i/>
-          <w:color w:val="000000"/>
-          <w:sz w:val="12"/>
-          <w:szCs w:val="12"/>
-        </w:rPr>
-        <w:t xml:space="preserve"> </w:t>
-      </w:r>
-      <w:r>
-        <w:rPr>
-          <w:rFonts w:ascii="Arial" w:eastAsia="Arial" w:hAnsi="Arial" w:cs="Arial"/>
-          <w:i/>
-          <w:color w:val="000000"/>
-          <w:sz w:val="12"/>
-          <w:szCs w:val="12"/>
-        </w:rPr>
-        <w:t>(s) Service</w:t>
-      </w:r>
-      <w:r>
-        <w:rPr>
-          <w:rFonts w:ascii="Arial" w:eastAsia="Arial" w:hAnsi="Arial" w:cs="Arial"/>
-          <w:i/>
-          <w:color w:val="000000"/>
-          <w:sz w:val="12"/>
-          <w:szCs w:val="12"/>
-        </w:rPr>
-        <w:t xml:space="preserve"> </w:t>
-      </w:r>
-      <w:r>
-        <w:rPr>
-          <w:rFonts w:ascii="Arial" w:eastAsia="Arial" w:hAnsi="Arial" w:cs="Arial"/>
-          <w:i/>
-          <w:color w:val="000000"/>
-          <w:sz w:val="12"/>
-          <w:szCs w:val="12"/>
-        </w:rPr>
-        <w:t>(s) ».</w:t>
-      </w:r>
-    </w:p>
-    <w:p>
-      <w:pPr>
-        <w:pBdr>
-          <w:top w:val="nil"/>
-          <w:left w:val="nil"/>
-          <w:bottom w:val="nil"/>
-          <w:right w:val="nil"/>
-          <w:between w:val="nil"/>
-        </w:pBdr>
-        <w:jc w:val="both"/>
-        <w:rPr>
-          <w:rFonts w:ascii="Arial" w:eastAsia="Arial" w:hAnsi="Arial" w:cs="Arial"/>
-          <w:color w:val="000000"/>
-          <w:sz w:val="12"/>
-          <w:szCs w:val="12"/>
-        </w:rPr>
-      </w:pPr>
-    </w:p>
-    <w:p>
-      <w:pPr>
-        <w:pBdr>
-          <w:top w:val="nil"/>
-          <w:left w:val="nil"/>
-          <w:bottom w:val="nil"/>
-          <w:right w:val="nil"/>
-          <w:between w:val="nil"/>
-        </w:pBdr>
-        <w:jc w:val="both"/>
-        <w:rPr>
-          <w:rFonts w:ascii="Arial" w:eastAsia="Arial" w:hAnsi="Arial" w:cs="Arial"/>
-          <w:color w:val="000000"/>
-          <w:sz w:val="12"/>
-          <w:szCs w:val="12"/>
-        </w:rPr>
-      </w:pPr>
-      <w:r>
-        <w:rPr>
-          <w:rFonts w:ascii="Arial" w:eastAsia="Arial" w:hAnsi="Arial" w:cs="Arial"/>
-          <w:color w:val="000000"/>
-          <w:sz w:val="12"/>
-          <w:szCs w:val="12"/>
+          <w:sz w:val="22"/>
+          <w:szCs w:val="22"/>
+        </w:rPr>
+        <w:t>le (s) Service (s) ».</w:t>
+      </w:r>
+    </w:p>
+    <w:p>
+      <w:pPr>
+        <w:pBdr>
+          <w:top w:val="nil"/>
+          <w:left w:val="nil"/>
+          <w:bottom w:val="nil"/>
+          <w:right w:val="nil"/>
+          <w:between w:val="nil"/>
+        </w:pBdr>
+        <w:jc w:val="both"/>
+        <w:rPr>
+          <w:rFonts w:ascii="Arial" w:eastAsia="Arial" w:hAnsi="Arial" w:cs="Arial"/>
+          <w:color w:val="000000"/>
+          <w:sz w:val="22"/>
+          <w:szCs w:val="22"/>
+        </w:rPr>
+      </w:pPr>
+    </w:p>
+    <w:p>
+      <w:pPr>
+        <w:pBdr>
+          <w:top w:val="nil"/>
+          <w:left w:val="nil"/>
+          <w:bottom w:val="nil"/>
+          <w:right w:val="nil"/>
+          <w:between w:val="nil"/>
+        </w:pBdr>
+        <w:jc w:val="both"/>
+        <w:rPr>
+          <w:rFonts w:ascii="Arial" w:eastAsia="Arial" w:hAnsi="Arial" w:cs="Arial"/>
+          <w:color w:val="000000"/>
+          <w:sz w:val="22"/>
+          <w:szCs w:val="22"/>
+        </w:rPr>
+      </w:pPr>
+      <w:r>
+        <w:rPr>
+          <w:rFonts w:ascii="Arial" w:eastAsia="Arial" w:hAnsi="Arial" w:cs="Arial"/>
+          <w:color w:val="000000"/>
+          <w:sz w:val="22"/>
+          <w:szCs w:val="22"/>
         </w:rPr>
         <w:t xml:space="preserve">Par ce Service, VERIFIX met à disposition du CLIENT, une plateforme fonctionnelle d’enregistrement de ses informations ou données en vue de leur traitement. </w:t>
       </w:r>
@@ -288,34 +237,34 @@
         <w:rPr>
           <w:rFonts w:ascii="Arial" w:eastAsia="Arial" w:hAnsi="Arial" w:cs="Arial"/>
           <w:color w:val="000000"/>
-          <w:sz w:val="12"/>
-          <w:szCs w:val="12"/>
-        </w:rPr>
-      </w:pPr>
-    </w:p>
-    <w:p>
-      <w:pPr>
-        <w:pBdr>
-          <w:top w:val="nil"/>
-          <w:left w:val="nil"/>
-          <w:bottom w:val="nil"/>
-          <w:right w:val="nil"/>
-          <w:between w:val="nil"/>
-        </w:pBdr>
-        <w:jc w:val="both"/>
-        <w:rPr>
-          <w:rFonts w:ascii="Arial" w:eastAsia="Arial" w:hAnsi="Arial" w:cs="Arial"/>
-          <w:color w:val="000000"/>
-          <w:sz w:val="12"/>
-          <w:szCs w:val="12"/>
-        </w:rPr>
-      </w:pPr>
-      <w:r>
-        <w:rPr>
-          <w:rFonts w:ascii="Arial" w:eastAsia="Arial" w:hAnsi="Arial" w:cs="Arial"/>
-          <w:color w:val="000000"/>
-          <w:sz w:val="12"/>
-          <w:szCs w:val="12"/>
+          <w:sz w:val="22"/>
+          <w:szCs w:val="22"/>
+        </w:rPr>
+      </w:pPr>
+    </w:p>
+    <w:p>
+      <w:pPr>
+        <w:pBdr>
+          <w:top w:val="nil"/>
+          <w:left w:val="nil"/>
+          <w:bottom w:val="nil"/>
+          <w:right w:val="nil"/>
+          <w:between w:val="nil"/>
+        </w:pBdr>
+        <w:jc w:val="both"/>
+        <w:rPr>
+          <w:rFonts w:ascii="Arial" w:eastAsia="Arial" w:hAnsi="Arial" w:cs="Arial"/>
+          <w:color w:val="000000"/>
+          <w:sz w:val="22"/>
+          <w:szCs w:val="22"/>
+        </w:rPr>
+      </w:pPr>
+      <w:r>
+        <w:rPr>
+          <w:rFonts w:ascii="Arial" w:eastAsia="Arial" w:hAnsi="Arial" w:cs="Arial"/>
+          <w:color w:val="000000"/>
+          <w:sz w:val="22"/>
+          <w:szCs w:val="22"/>
         </w:rPr>
         <w:t>Cette plateforme fonctionnelle d’enregistrement des informations ou données est accessible via un accès web sécurisé.</w:t>
       </w:r>
@@ -333,8 +282,8 @@
         <w:rPr>
           <w:rFonts w:ascii="Arial" w:eastAsia="Arial" w:hAnsi="Arial" w:cs="Arial"/>
           <w:color w:val="000000"/>
-          <w:sz w:val="12"/>
-          <w:szCs w:val="12"/>
+          <w:sz w:val="22"/>
+          <w:szCs w:val="22"/>
         </w:rPr>
       </w:pPr>
     </w:p>
@@ -352,16 +301,16 @@
           <w:rFonts w:ascii="Arial" w:eastAsia="Arial" w:hAnsi="Arial" w:cs="Arial"/>
           <w:i/>
           <w:color w:val="FBD4B4" w:themeColor="accent6" w:themeTint="66"/>
-          <w:sz w:val="12"/>
-          <w:szCs w:val="12"/>
-        </w:rPr>
-      </w:pPr>
-      <w:r>
-        <w:rPr>
-          <w:rFonts w:ascii="Arial" w:eastAsia="Arial" w:hAnsi="Arial" w:cs="Arial"/>
-          <w:color w:val="000000"/>
-          <w:sz w:val="12"/>
-          <w:szCs w:val="12"/>
+          <w:sz w:val="22"/>
+          <w:szCs w:val="22"/>
+        </w:rPr>
+      </w:pPr>
+      <w:r>
+        <w:rPr>
+          <w:rFonts w:ascii="Arial" w:eastAsia="Arial" w:hAnsi="Arial" w:cs="Arial"/>
+          <w:color w:val="000000"/>
+          <w:sz w:val="22"/>
+          <w:szCs w:val="22"/>
         </w:rPr>
         <w:t xml:space="preserve">La souscription à cette plateforme ou Service emporte acceptation sans réserve des présents termes et conditions ci-après dénommé le </w:t>
       </w:r>
@@ -370,20 +319,10 @@
           <w:rFonts w:ascii="Arial" w:eastAsia="Arial" w:hAnsi="Arial" w:cs="Arial"/>
           <w:i/>
           <w:color w:val="000000"/>
-          <w:sz w:val="12"/>
-          <w:szCs w:val="12"/>
-        </w:rPr>
-        <w:t>« Contrat ».</w:t>
-      </w:r>
-      <w:r>
-        <w:rPr>
-          <w:rFonts w:ascii="Arial" w:eastAsia="Arial" w:hAnsi="Arial" w:cs="Arial"/>
-          <w:i/>
-          <w:color w:val="000000"/>
-          <w:sz w:val="12"/>
-          <w:szCs w:val="12"/>
-        </w:rPr>
-        <w:t xml:space="preserve"> </w:t>
+          <w:sz w:val="22"/>
+          <w:szCs w:val="22"/>
+        </w:rPr>
+        <w:t xml:space="preserve">« Contrat ». </w:t>
       </w:r>
     </w:p>
     <w:p>
@@ -400,25 +339,25 @@
           <w:rFonts w:ascii="Arial" w:eastAsia="Arial" w:hAnsi="Arial" w:cs="Arial"/>
           <w:i/>
           <w:color w:val="FBD4B4" w:themeColor="accent6" w:themeTint="66"/>
-          <w:sz w:val="12"/>
-          <w:szCs w:val="12"/>
-        </w:rPr>
-      </w:pPr>
-    </w:p>
-    <w:p>
-      <w:pPr>
-        <w:jc w:val="both"/>
-        <w:rPr>
-          <w:rFonts w:ascii="Arial" w:eastAsia="Arial" w:hAnsi="Arial" w:cs="Arial"/>
-          <w:sz w:val="12"/>
-          <w:szCs w:val="16"/>
-        </w:rPr>
-      </w:pPr>
-      <w:r>
-        <w:rPr>
-          <w:rFonts w:ascii="Arial" w:eastAsia="Arial" w:hAnsi="Arial" w:cs="Arial"/>
-          <w:sz w:val="12"/>
-          <w:szCs w:val="16"/>
+          <w:sz w:val="22"/>
+          <w:szCs w:val="22"/>
+        </w:rPr>
+      </w:pPr>
+    </w:p>
+    <w:p>
+      <w:pPr>
+        <w:jc w:val="both"/>
+        <w:rPr>
+          <w:rFonts w:ascii="Arial" w:eastAsia="Arial" w:hAnsi="Arial" w:cs="Arial"/>
+          <w:sz w:val="22"/>
+          <w:szCs w:val="22"/>
+        </w:rPr>
+      </w:pPr>
+      <w:r>
+        <w:rPr>
+          <w:rFonts w:ascii="Arial" w:eastAsia="Arial" w:hAnsi="Arial" w:cs="Arial"/>
+          <w:sz w:val="22"/>
+          <w:szCs w:val="22"/>
         </w:rPr>
         <w:t xml:space="preserve">Conformément aux lois en vigueur, la personne auprès de laquelle sont recueillies des données à caractère personnel doit être informée par le responsable de la collecte : </w:t>
       </w:r>
@@ -427,8 +366,8 @@
       <w:pPr>
         <w:rPr>
           <w:rFonts w:ascii="Arial" w:eastAsia="Arial" w:hAnsi="Arial" w:cs="Arial"/>
-          <w:sz w:val="12"/>
-          <w:szCs w:val="16"/>
+          <w:sz w:val="22"/>
+          <w:szCs w:val="22"/>
         </w:rPr>
       </w:pPr>
     </w:p>
@@ -441,15 +380,15 @@
         <w:ind w:left="284" w:hanging="142"/>
         <w:rPr>
           <w:rFonts w:ascii="Arial" w:eastAsia="Arial" w:hAnsi="Arial" w:cs="Arial"/>
-          <w:sz w:val="12"/>
-          <w:szCs w:val="16"/>
-        </w:rPr>
-      </w:pPr>
-      <w:r>
-        <w:rPr>
-          <w:rFonts w:ascii="Arial" w:eastAsia="Arial" w:hAnsi="Arial" w:cs="Arial"/>
-          <w:sz w:val="12"/>
-          <w:szCs w:val="16"/>
+          <w:sz w:val="22"/>
+          <w:szCs w:val="22"/>
+        </w:rPr>
+      </w:pPr>
+      <w:r>
+        <w:rPr>
+          <w:rFonts w:ascii="Arial" w:eastAsia="Arial" w:hAnsi="Arial" w:cs="Arial"/>
+          <w:sz w:val="22"/>
+          <w:szCs w:val="22"/>
         </w:rPr>
         <w:t>de la finalité principale de traitement de ses données ;</w:t>
       </w:r>
@@ -463,15 +402,15 @@
         <w:ind w:left="284" w:hanging="142"/>
         <w:rPr>
           <w:rFonts w:ascii="Arial" w:eastAsia="Arial" w:hAnsi="Arial" w:cs="Arial"/>
-          <w:sz w:val="12"/>
-          <w:szCs w:val="16"/>
-        </w:rPr>
-      </w:pPr>
-      <w:r>
-        <w:rPr>
-          <w:rFonts w:ascii="Arial" w:eastAsia="Arial" w:hAnsi="Arial" w:cs="Arial"/>
-          <w:sz w:val="12"/>
-          <w:szCs w:val="16"/>
+          <w:sz w:val="22"/>
+          <w:szCs w:val="22"/>
+        </w:rPr>
+      </w:pPr>
+      <w:r>
+        <w:rPr>
+          <w:rFonts w:ascii="Arial" w:eastAsia="Arial" w:hAnsi="Arial" w:cs="Arial"/>
+          <w:sz w:val="22"/>
+          <w:szCs w:val="22"/>
         </w:rPr>
         <w:t>du caractère obligatoire ou facultatif des réponses et des conséquences d’un défaut de réponse ;</w:t>
       </w:r>
@@ -485,15 +424,15 @@
         <w:ind w:left="284" w:hanging="142"/>
         <w:rPr>
           <w:rFonts w:ascii="Arial" w:eastAsia="Arial" w:hAnsi="Arial" w:cs="Arial"/>
-          <w:sz w:val="12"/>
-          <w:szCs w:val="16"/>
-        </w:rPr>
-      </w:pPr>
-      <w:r>
-        <w:rPr>
-          <w:rFonts w:ascii="Arial" w:eastAsia="Arial" w:hAnsi="Arial" w:cs="Arial"/>
-          <w:sz w:val="12"/>
-          <w:szCs w:val="16"/>
+          <w:sz w:val="22"/>
+          <w:szCs w:val="22"/>
+        </w:rPr>
+      </w:pPr>
+      <w:r>
+        <w:rPr>
+          <w:rFonts w:ascii="Arial" w:eastAsia="Arial" w:hAnsi="Arial" w:cs="Arial"/>
+          <w:sz w:val="22"/>
+          <w:szCs w:val="22"/>
         </w:rPr>
         <w:t>des catégories de personnes (morales ou physiques) destinataires des données ;</w:t>
       </w:r>
@@ -507,15 +446,15 @@
         <w:ind w:left="284" w:hanging="142"/>
         <w:rPr>
           <w:rFonts w:ascii="Arial" w:eastAsia="Arial" w:hAnsi="Arial" w:cs="Arial"/>
-          <w:sz w:val="12"/>
-          <w:szCs w:val="16"/>
-        </w:rPr>
-      </w:pPr>
-      <w:r>
-        <w:rPr>
-          <w:rFonts w:ascii="Arial" w:eastAsia="Arial" w:hAnsi="Arial" w:cs="Arial"/>
-          <w:sz w:val="12"/>
-          <w:szCs w:val="16"/>
+          <w:sz w:val="22"/>
+          <w:szCs w:val="22"/>
+        </w:rPr>
+      </w:pPr>
+      <w:r>
+        <w:rPr>
+          <w:rFonts w:ascii="Arial" w:eastAsia="Arial" w:hAnsi="Arial" w:cs="Arial"/>
+          <w:sz w:val="22"/>
+          <w:szCs w:val="22"/>
         </w:rPr>
         <w:t>de la renonciation au droit d’opposition au traitement de ses données, notamment à des fins commerciales et des modalités d'exercice immédiat ou ultérieur de ce droit.</w:t>
       </w:r>
@@ -533,34 +472,34 @@
         <w:rPr>
           <w:rFonts w:ascii="Arial" w:eastAsia="Arial" w:hAnsi="Arial" w:cs="Arial"/>
           <w:color w:val="000000"/>
-          <w:sz w:val="12"/>
-          <w:szCs w:val="12"/>
-        </w:rPr>
-      </w:pPr>
-    </w:p>
-    <w:p>
-      <w:pPr>
-        <w:pBdr>
-          <w:top w:val="nil"/>
-          <w:left w:val="nil"/>
-          <w:bottom w:val="nil"/>
-          <w:right w:val="nil"/>
-          <w:between w:val="nil"/>
-        </w:pBdr>
-        <w:jc w:val="both"/>
-        <w:rPr>
-          <w:rFonts w:ascii="Arial" w:eastAsia="Arial" w:hAnsi="Arial" w:cs="Arial"/>
-          <w:color w:val="000000"/>
-          <w:sz w:val="12"/>
-          <w:szCs w:val="12"/>
-        </w:rPr>
-      </w:pPr>
-      <w:r>
-        <w:rPr>
-          <w:rFonts w:ascii="Arial" w:eastAsia="Arial" w:hAnsi="Arial" w:cs="Arial"/>
-          <w:color w:val="000000"/>
-          <w:sz w:val="12"/>
-          <w:szCs w:val="12"/>
+          <w:sz w:val="22"/>
+          <w:szCs w:val="22"/>
+        </w:rPr>
+      </w:pPr>
+    </w:p>
+    <w:p>
+      <w:pPr>
+        <w:pBdr>
+          <w:top w:val="nil"/>
+          <w:left w:val="nil"/>
+          <w:bottom w:val="nil"/>
+          <w:right w:val="nil"/>
+          <w:between w:val="nil"/>
+        </w:pBdr>
+        <w:jc w:val="both"/>
+        <w:rPr>
+          <w:rFonts w:ascii="Arial" w:eastAsia="Arial" w:hAnsi="Arial" w:cs="Arial"/>
+          <w:color w:val="000000"/>
+          <w:sz w:val="22"/>
+          <w:szCs w:val="22"/>
+        </w:rPr>
+      </w:pPr>
+      <w:r>
+        <w:rPr>
+          <w:rFonts w:ascii="Arial" w:eastAsia="Arial" w:hAnsi="Arial" w:cs="Arial"/>
+          <w:color w:val="000000"/>
+          <w:sz w:val="22"/>
+          <w:szCs w:val="22"/>
         </w:rPr>
         <w:t xml:space="preserve">Par  Client, il est entendu la personne morale ou physique qui accède à notre plateforme, pour y insérer ses informations ou données en vue de leur traitement. Est concernée, toute personne morale ou physique référée à cet effet. </w:t>
       </w:r>
@@ -578,8 +517,8 @@
         <w:rPr>
           <w:rFonts w:ascii="Arial" w:eastAsia="Arial" w:hAnsi="Arial" w:cs="Arial"/>
           <w:color w:val="000000"/>
-          <w:sz w:val="12"/>
-          <w:szCs w:val="12"/>
+          <w:sz w:val="22"/>
+          <w:szCs w:val="22"/>
         </w:rPr>
       </w:pPr>
     </w:p>
@@ -597,8 +536,8 @@
           <w:rFonts w:ascii="Arial" w:eastAsia="Arial" w:hAnsi="Arial" w:cs="Arial"/>
           <w:smallCaps/>
           <w:color w:val="FFFFFF"/>
-          <w:sz w:val="12"/>
-          <w:szCs w:val="12"/>
+          <w:sz w:val="22"/>
+          <w:szCs w:val="22"/>
         </w:rPr>
       </w:pPr>
       <w:r>
@@ -606,8 +545,8 @@
           <w:rFonts w:ascii="Arial" w:eastAsia="Arial" w:hAnsi="Arial" w:cs="Arial"/>
           <w:smallCaps/>
           <w:color w:val="FFFFFF"/>
-          <w:sz w:val="12"/>
-          <w:szCs w:val="12"/>
+          <w:sz w:val="22"/>
+          <w:szCs w:val="22"/>
         </w:rPr>
         <w:t>EVOLUTIONS RÉGLEMENTAIRES</w:t>
       </w:r>
@@ -625,42 +564,42 @@
         <w:rPr>
           <w:rFonts w:ascii="Arial" w:eastAsia="Arial" w:hAnsi="Arial" w:cs="Arial"/>
           <w:color w:val="000000"/>
-          <w:sz w:val="12"/>
-          <w:szCs w:val="12"/>
-        </w:rPr>
-      </w:pPr>
-    </w:p>
-    <w:p>
-      <w:pPr>
-        <w:pBdr>
-          <w:top w:val="nil"/>
-          <w:left w:val="nil"/>
-          <w:bottom w:val="nil"/>
-          <w:right w:val="nil"/>
-          <w:between w:val="nil"/>
-        </w:pBdr>
-        <w:jc w:val="both"/>
-        <w:rPr>
-          <w:rFonts w:ascii="Arial" w:eastAsia="Arial" w:hAnsi="Arial" w:cs="Arial"/>
-          <w:color w:val="000000"/>
-          <w:sz w:val="12"/>
-          <w:szCs w:val="12"/>
-        </w:rPr>
-      </w:pPr>
-      <w:r>
-        <w:rPr>
-          <w:rFonts w:ascii="Arial" w:eastAsia="Arial" w:hAnsi="Arial" w:cs="Arial"/>
-          <w:color w:val="000000"/>
-          <w:sz w:val="12"/>
-          <w:szCs w:val="12"/>
+          <w:sz w:val="22"/>
+          <w:szCs w:val="22"/>
+        </w:rPr>
+      </w:pPr>
+    </w:p>
+    <w:p>
+      <w:pPr>
+        <w:pBdr>
+          <w:top w:val="nil"/>
+          <w:left w:val="nil"/>
+          <w:bottom w:val="nil"/>
+          <w:right w:val="nil"/>
+          <w:between w:val="nil"/>
+        </w:pBdr>
+        <w:jc w:val="both"/>
+        <w:rPr>
+          <w:rFonts w:ascii="Arial" w:eastAsia="Arial" w:hAnsi="Arial" w:cs="Arial"/>
+          <w:color w:val="000000"/>
+          <w:sz w:val="22"/>
+          <w:szCs w:val="22"/>
+        </w:rPr>
+      </w:pPr>
+      <w:r>
+        <w:rPr>
+          <w:rFonts w:ascii="Arial" w:eastAsia="Arial" w:hAnsi="Arial" w:cs="Arial"/>
+          <w:color w:val="000000"/>
+          <w:sz w:val="22"/>
+          <w:szCs w:val="22"/>
         </w:rPr>
         <w:t xml:space="preserve">Il est précisé que la fourniture des Services est soumise à la réglementation en vigueur, notamment </w:t>
       </w:r>
       <w:r>
         <w:rPr>
           <w:rFonts w:ascii="Arial" w:eastAsia="Arial" w:hAnsi="Arial" w:cs="Arial"/>
-          <w:sz w:val="12"/>
-          <w:szCs w:val="12"/>
+          <w:sz w:val="22"/>
+          <w:szCs w:val="22"/>
         </w:rPr>
         <w:t xml:space="preserve">aux codes des postes et des télécommunications et à la réglementation de l’Autorité de Régulations des Télécom. </w:t>
       </w:r>
@@ -678,34 +617,34 @@
         <w:rPr>
           <w:rFonts w:ascii="Arial" w:eastAsia="Arial" w:hAnsi="Arial" w:cs="Arial"/>
           <w:color w:val="000000"/>
-          <w:sz w:val="12"/>
-          <w:szCs w:val="12"/>
-        </w:rPr>
-      </w:pPr>
-    </w:p>
-    <w:p>
-      <w:pPr>
-        <w:pBdr>
-          <w:top w:val="nil"/>
-          <w:left w:val="nil"/>
-          <w:bottom w:val="nil"/>
-          <w:right w:val="nil"/>
-          <w:between w:val="nil"/>
-        </w:pBdr>
-        <w:jc w:val="both"/>
-        <w:rPr>
-          <w:rFonts w:ascii="Arial" w:eastAsia="Arial" w:hAnsi="Arial" w:cs="Arial"/>
-          <w:color w:val="000000"/>
-          <w:sz w:val="12"/>
-          <w:szCs w:val="12"/>
-        </w:rPr>
-      </w:pPr>
-      <w:r>
-        <w:rPr>
-          <w:rFonts w:ascii="Arial" w:eastAsia="Arial" w:hAnsi="Arial" w:cs="Arial"/>
-          <w:color w:val="000000"/>
-          <w:sz w:val="12"/>
-          <w:szCs w:val="12"/>
+          <w:sz w:val="22"/>
+          <w:szCs w:val="22"/>
+        </w:rPr>
+      </w:pPr>
+    </w:p>
+    <w:p>
+      <w:pPr>
+        <w:pBdr>
+          <w:top w:val="nil"/>
+          <w:left w:val="nil"/>
+          <w:bottom w:val="nil"/>
+          <w:right w:val="nil"/>
+          <w:between w:val="nil"/>
+        </w:pBdr>
+        <w:jc w:val="both"/>
+        <w:rPr>
+          <w:rFonts w:ascii="Arial" w:eastAsia="Arial" w:hAnsi="Arial" w:cs="Arial"/>
+          <w:color w:val="000000"/>
+          <w:sz w:val="22"/>
+          <w:szCs w:val="22"/>
+        </w:rPr>
+      </w:pPr>
+      <w:r>
+        <w:rPr>
+          <w:rFonts w:ascii="Arial" w:eastAsia="Arial" w:hAnsi="Arial" w:cs="Arial"/>
+          <w:color w:val="000000"/>
+          <w:sz w:val="22"/>
+          <w:szCs w:val="22"/>
         </w:rPr>
         <w:t xml:space="preserve">L’évolution de la législation pourrait entraîner de nouvelles conditions de fourniture des Services ainsi qu’une modification des conditions financières prévues dans le Contrat. </w:t>
       </w:r>
@@ -723,34 +662,34 @@
         <w:rPr>
           <w:rFonts w:ascii="Arial" w:eastAsia="Arial" w:hAnsi="Arial" w:cs="Arial"/>
           <w:color w:val="000000"/>
-          <w:sz w:val="12"/>
-          <w:szCs w:val="12"/>
-        </w:rPr>
-      </w:pPr>
-    </w:p>
-    <w:p>
-      <w:pPr>
-        <w:pBdr>
-          <w:top w:val="nil"/>
-          <w:left w:val="nil"/>
-          <w:bottom w:val="nil"/>
-          <w:right w:val="nil"/>
-          <w:between w:val="nil"/>
-        </w:pBdr>
-        <w:jc w:val="both"/>
-        <w:rPr>
-          <w:rFonts w:ascii="Arial" w:eastAsia="Arial" w:hAnsi="Arial" w:cs="Arial"/>
-          <w:color w:val="000000"/>
-          <w:sz w:val="12"/>
-          <w:szCs w:val="12"/>
-        </w:rPr>
-      </w:pPr>
-      <w:r>
-        <w:rPr>
-          <w:rFonts w:ascii="Arial" w:eastAsia="Arial" w:hAnsi="Arial" w:cs="Arial"/>
-          <w:color w:val="000000"/>
-          <w:sz w:val="12"/>
-          <w:szCs w:val="12"/>
+          <w:sz w:val="22"/>
+          <w:szCs w:val="22"/>
+        </w:rPr>
+      </w:pPr>
+    </w:p>
+    <w:p>
+      <w:pPr>
+        <w:pBdr>
+          <w:top w:val="nil"/>
+          <w:left w:val="nil"/>
+          <w:bottom w:val="nil"/>
+          <w:right w:val="nil"/>
+          <w:between w:val="nil"/>
+        </w:pBdr>
+        <w:jc w:val="both"/>
+        <w:rPr>
+          <w:rFonts w:ascii="Arial" w:eastAsia="Arial" w:hAnsi="Arial" w:cs="Arial"/>
+          <w:color w:val="000000"/>
+          <w:sz w:val="22"/>
+          <w:szCs w:val="22"/>
+        </w:rPr>
+      </w:pPr>
+      <w:r>
+        <w:rPr>
+          <w:rFonts w:ascii="Arial" w:eastAsia="Arial" w:hAnsi="Arial" w:cs="Arial"/>
+          <w:color w:val="000000"/>
+          <w:sz w:val="22"/>
+          <w:szCs w:val="22"/>
         </w:rPr>
         <w:t xml:space="preserve">Ces modifications s’appliqueront aussitôt en lieu et place des présentes après information du Client par VERIFIX. </w:t>
       </w:r>
@@ -768,8 +707,8 @@
         <w:rPr>
           <w:rFonts w:ascii="Arial" w:eastAsia="Arial" w:hAnsi="Arial" w:cs="Arial"/>
           <w:color w:val="000000"/>
-          <w:sz w:val="12"/>
-          <w:szCs w:val="12"/>
+          <w:sz w:val="22"/>
+          <w:szCs w:val="22"/>
         </w:rPr>
       </w:pPr>
     </w:p>
@@ -787,8 +726,8 @@
           <w:rFonts w:ascii="Arial" w:eastAsia="Arial" w:hAnsi="Arial" w:cs="Arial"/>
           <w:smallCaps/>
           <w:color w:val="FFFFFF"/>
-          <w:sz w:val="12"/>
-          <w:szCs w:val="12"/>
+          <w:sz w:val="22"/>
+          <w:szCs w:val="22"/>
         </w:rPr>
       </w:pPr>
       <w:r>
@@ -796,8 +735,8 @@
           <w:rFonts w:ascii="Arial" w:eastAsia="Arial" w:hAnsi="Arial" w:cs="Arial"/>
           <w:smallCaps/>
           <w:color w:val="FFFFFF"/>
-          <w:sz w:val="12"/>
-          <w:szCs w:val="12"/>
+          <w:sz w:val="22"/>
+          <w:szCs w:val="22"/>
         </w:rPr>
         <w:t>DISPONIBILITE DU SERVICE</w:t>
       </w:r>
@@ -815,34 +754,34 @@
         <w:rPr>
           <w:rFonts w:ascii="Arial" w:eastAsia="Arial" w:hAnsi="Arial" w:cs="Arial"/>
           <w:color w:val="000000"/>
-          <w:sz w:val="12"/>
-          <w:szCs w:val="12"/>
-        </w:rPr>
-      </w:pPr>
-    </w:p>
-    <w:p>
-      <w:pPr>
-        <w:pBdr>
-          <w:top w:val="nil"/>
-          <w:left w:val="nil"/>
-          <w:bottom w:val="nil"/>
-          <w:right w:val="nil"/>
-          <w:between w:val="nil"/>
-        </w:pBdr>
-        <w:jc w:val="both"/>
-        <w:rPr>
-          <w:rFonts w:ascii="Arial" w:eastAsia="Arial" w:hAnsi="Arial" w:cs="Arial"/>
-          <w:color w:val="000000"/>
-          <w:sz w:val="12"/>
-          <w:szCs w:val="12"/>
-        </w:rPr>
-      </w:pPr>
-      <w:r>
-        <w:rPr>
-          <w:rFonts w:ascii="Arial" w:eastAsia="Arial" w:hAnsi="Arial" w:cs="Arial"/>
-          <w:color w:val="000000"/>
-          <w:sz w:val="12"/>
-          <w:szCs w:val="12"/>
+          <w:sz w:val="22"/>
+          <w:szCs w:val="22"/>
+        </w:rPr>
+      </w:pPr>
+    </w:p>
+    <w:p>
+      <w:pPr>
+        <w:pBdr>
+          <w:top w:val="nil"/>
+          <w:left w:val="nil"/>
+          <w:bottom w:val="nil"/>
+          <w:right w:val="nil"/>
+          <w:between w:val="nil"/>
+        </w:pBdr>
+        <w:jc w:val="both"/>
+        <w:rPr>
+          <w:rFonts w:ascii="Arial" w:eastAsia="Arial" w:hAnsi="Arial" w:cs="Arial"/>
+          <w:color w:val="000000"/>
+          <w:sz w:val="22"/>
+          <w:szCs w:val="22"/>
+        </w:rPr>
+      </w:pPr>
+      <w:r>
+        <w:rPr>
+          <w:rFonts w:ascii="Arial" w:eastAsia="Arial" w:hAnsi="Arial" w:cs="Arial"/>
+          <w:color w:val="000000"/>
+          <w:sz w:val="22"/>
+          <w:szCs w:val="22"/>
         </w:rPr>
         <w:t xml:space="preserve">VERIFIX s’engage à fournir le Service 7 jours sur 7 et 24 heures sur 24 et à mettre tous les moyens en œuvre pour fournir le Service avec une qualité conforme à l’état de l’art en la matière. </w:t>
       </w:r>
@@ -860,34 +799,34 @@
         <w:rPr>
           <w:rFonts w:ascii="Arial" w:eastAsia="Arial" w:hAnsi="Arial" w:cs="Arial"/>
           <w:color w:val="000000"/>
-          <w:sz w:val="12"/>
-          <w:szCs w:val="12"/>
-        </w:rPr>
-      </w:pPr>
-    </w:p>
-    <w:p>
-      <w:pPr>
-        <w:pBdr>
-          <w:top w:val="nil"/>
-          <w:left w:val="nil"/>
-          <w:bottom w:val="nil"/>
-          <w:right w:val="nil"/>
-          <w:between w:val="nil"/>
-        </w:pBdr>
-        <w:jc w:val="both"/>
-        <w:rPr>
-          <w:rFonts w:ascii="Arial" w:eastAsia="Arial" w:hAnsi="Arial" w:cs="Arial"/>
-          <w:color w:val="000000"/>
-          <w:sz w:val="12"/>
-          <w:szCs w:val="12"/>
-        </w:rPr>
-      </w:pPr>
-      <w:r>
-        <w:rPr>
-          <w:rFonts w:ascii="Arial" w:eastAsia="Arial" w:hAnsi="Arial" w:cs="Arial"/>
-          <w:color w:val="000000"/>
-          <w:sz w:val="12"/>
-          <w:szCs w:val="12"/>
+          <w:sz w:val="22"/>
+          <w:szCs w:val="22"/>
+        </w:rPr>
+      </w:pPr>
+    </w:p>
+    <w:p>
+      <w:pPr>
+        <w:pBdr>
+          <w:top w:val="nil"/>
+          <w:left w:val="nil"/>
+          <w:bottom w:val="nil"/>
+          <w:right w:val="nil"/>
+          <w:between w:val="nil"/>
+        </w:pBdr>
+        <w:jc w:val="both"/>
+        <w:rPr>
+          <w:rFonts w:ascii="Arial" w:eastAsia="Arial" w:hAnsi="Arial" w:cs="Arial"/>
+          <w:color w:val="000000"/>
+          <w:sz w:val="22"/>
+          <w:szCs w:val="22"/>
+        </w:rPr>
+      </w:pPr>
+      <w:r>
+        <w:rPr>
+          <w:rFonts w:ascii="Arial" w:eastAsia="Arial" w:hAnsi="Arial" w:cs="Arial"/>
+          <w:color w:val="000000"/>
+          <w:sz w:val="22"/>
+          <w:szCs w:val="22"/>
         </w:rPr>
         <w:t xml:space="preserve">VERIFIX veille à assurer dans les meilleurs délais, la relève des dérangements pouvant affecter les Services fournis au Client. </w:t>
       </w:r>
@@ -905,34 +844,34 @@
         <w:rPr>
           <w:rFonts w:ascii="Arial" w:eastAsia="Arial" w:hAnsi="Arial" w:cs="Arial"/>
           <w:color w:val="000000"/>
-          <w:sz w:val="12"/>
-          <w:szCs w:val="12"/>
-        </w:rPr>
-      </w:pPr>
-    </w:p>
-    <w:p>
-      <w:pPr>
-        <w:pBdr>
-          <w:top w:val="nil"/>
-          <w:left w:val="nil"/>
-          <w:bottom w:val="nil"/>
-          <w:right w:val="nil"/>
-          <w:between w:val="nil"/>
-        </w:pBdr>
-        <w:jc w:val="both"/>
-        <w:rPr>
-          <w:rFonts w:ascii="Arial" w:eastAsia="Arial" w:hAnsi="Arial" w:cs="Arial"/>
-          <w:color w:val="000000"/>
-          <w:sz w:val="12"/>
-          <w:szCs w:val="12"/>
-        </w:rPr>
-      </w:pPr>
-      <w:r>
-        <w:rPr>
-          <w:rFonts w:ascii="Arial" w:eastAsia="Arial" w:hAnsi="Arial" w:cs="Arial"/>
-          <w:color w:val="000000"/>
-          <w:sz w:val="12"/>
-          <w:szCs w:val="12"/>
+          <w:sz w:val="22"/>
+          <w:szCs w:val="22"/>
+        </w:rPr>
+      </w:pPr>
+    </w:p>
+    <w:p>
+      <w:pPr>
+        <w:pBdr>
+          <w:top w:val="nil"/>
+          <w:left w:val="nil"/>
+          <w:bottom w:val="nil"/>
+          <w:right w:val="nil"/>
+          <w:between w:val="nil"/>
+        </w:pBdr>
+        <w:jc w:val="both"/>
+        <w:rPr>
+          <w:rFonts w:ascii="Arial" w:eastAsia="Arial" w:hAnsi="Arial" w:cs="Arial"/>
+          <w:color w:val="000000"/>
+          <w:sz w:val="22"/>
+          <w:szCs w:val="22"/>
+        </w:rPr>
+      </w:pPr>
+      <w:r>
+        <w:rPr>
+          <w:rFonts w:ascii="Arial" w:eastAsia="Arial" w:hAnsi="Arial" w:cs="Arial"/>
+          <w:color w:val="000000"/>
+          <w:sz w:val="22"/>
+          <w:szCs w:val="22"/>
         </w:rPr>
         <w:t xml:space="preserve">Le Client est informé que le Service fourni par VERIFIX ne peut être exempt de défauts, compte tenu notamment de sa nature et de l’impossibilité de contrôler la qualité de Service de l’ensemble des réseaux directement ou indirectement et spécialement ceux des fournisseurs d’accès internet ou d’autres opérateurs.  </w:t>
       </w:r>
@@ -950,16 +889,16 @@
         <w:rPr>
           <w:rFonts w:ascii="Arial" w:eastAsia="Arial" w:hAnsi="Arial" w:cs="Arial"/>
           <w:color w:val="000000"/>
-          <w:sz w:val="12"/>
-          <w:szCs w:val="12"/>
-        </w:rPr>
-      </w:pPr>
-      <w:r>
-        <w:rPr>
-          <w:rFonts w:ascii="Arial" w:eastAsia="Arial" w:hAnsi="Arial" w:cs="Arial"/>
-          <w:color w:val="000000"/>
-          <w:sz w:val="12"/>
-          <w:szCs w:val="12"/>
+          <w:sz w:val="22"/>
+          <w:szCs w:val="22"/>
+        </w:rPr>
+      </w:pPr>
+      <w:r>
+        <w:rPr>
+          <w:rFonts w:ascii="Arial" w:eastAsia="Arial" w:hAnsi="Arial" w:cs="Arial"/>
+          <w:color w:val="000000"/>
+          <w:sz w:val="22"/>
+          <w:szCs w:val="22"/>
         </w:rPr>
         <w:t xml:space="preserve"> </w:t>
       </w:r>
@@ -973,15 +912,15 @@
         <w:jc w:val="both"/>
         <w:rPr>
           <w:rFonts w:ascii="Arial" w:eastAsia="Arial" w:hAnsi="Arial" w:cs="Arial"/>
-          <w:sz w:val="12"/>
-          <w:szCs w:val="12"/>
-        </w:rPr>
-      </w:pPr>
-      <w:r>
-        <w:rPr>
-          <w:rFonts w:ascii="Arial" w:eastAsia="Arial" w:hAnsi="Arial" w:cs="Arial"/>
-          <w:sz w:val="12"/>
-          <w:szCs w:val="12"/>
+          <w:sz w:val="22"/>
+          <w:szCs w:val="22"/>
+        </w:rPr>
+      </w:pPr>
+      <w:r>
+        <w:rPr>
+          <w:rFonts w:ascii="Arial" w:eastAsia="Arial" w:hAnsi="Arial" w:cs="Arial"/>
+          <w:sz w:val="22"/>
+          <w:szCs w:val="22"/>
         </w:rPr>
         <w:t>VERIFIX fera ses meilleurs efforts pour assurer l’intégrité de la notification de rapport de diligence raisonnable.</w:t>
       </w:r>
@@ -999,8 +938,8 @@
         <w:rPr>
           <w:rFonts w:ascii="Arial" w:eastAsia="Arial" w:hAnsi="Arial" w:cs="Arial"/>
           <w:color w:val="000000"/>
-          <w:sz w:val="12"/>
-          <w:szCs w:val="12"/>
+          <w:sz w:val="22"/>
+          <w:szCs w:val="22"/>
         </w:rPr>
       </w:pPr>
     </w:p>
@@ -1018,8 +957,8 @@
           <w:rFonts w:ascii="Arial" w:eastAsia="Arial" w:hAnsi="Arial" w:cs="Arial"/>
           <w:smallCaps/>
           <w:color w:val="FFFFFF"/>
-          <w:sz w:val="12"/>
-          <w:szCs w:val="12"/>
+          <w:sz w:val="22"/>
+          <w:szCs w:val="22"/>
         </w:rPr>
       </w:pPr>
       <w:r>
@@ -1027,8 +966,8 @@
           <w:rFonts w:ascii="Arial" w:eastAsia="Arial" w:hAnsi="Arial" w:cs="Arial"/>
           <w:smallCaps/>
           <w:color w:val="FFFFFF"/>
-          <w:sz w:val="12"/>
-          <w:szCs w:val="12"/>
+          <w:sz w:val="22"/>
+          <w:szCs w:val="22"/>
         </w:rPr>
         <w:t>RESPONSABILITE</w:t>
       </w:r>
@@ -1046,42 +985,42 @@
         <w:rPr>
           <w:rFonts w:ascii="Arial" w:eastAsia="Arial" w:hAnsi="Arial" w:cs="Arial"/>
           <w:color w:val="000000"/>
-          <w:sz w:val="12"/>
-          <w:szCs w:val="12"/>
-        </w:rPr>
-      </w:pPr>
-    </w:p>
-    <w:p>
-      <w:pPr>
-        <w:pBdr>
-          <w:top w:val="nil"/>
-          <w:left w:val="nil"/>
-          <w:bottom w:val="nil"/>
-          <w:right w:val="nil"/>
-          <w:between w:val="nil"/>
-        </w:pBdr>
-        <w:jc w:val="both"/>
-        <w:rPr>
-          <w:rFonts w:ascii="Arial" w:eastAsia="Arial" w:hAnsi="Arial" w:cs="Arial"/>
-          <w:color w:val="000000"/>
-          <w:sz w:val="12"/>
-          <w:szCs w:val="12"/>
-        </w:rPr>
-      </w:pPr>
-      <w:r>
-        <w:rPr>
-          <w:rFonts w:ascii="Arial" w:eastAsia="Arial" w:hAnsi="Arial" w:cs="Arial"/>
-          <w:color w:val="000000"/>
-          <w:sz w:val="12"/>
-          <w:szCs w:val="12"/>
+          <w:sz w:val="22"/>
+          <w:szCs w:val="22"/>
+        </w:rPr>
+      </w:pPr>
+    </w:p>
+    <w:p>
+      <w:pPr>
+        <w:pBdr>
+          <w:top w:val="nil"/>
+          <w:left w:val="nil"/>
+          <w:bottom w:val="nil"/>
+          <w:right w:val="nil"/>
+          <w:between w:val="nil"/>
+        </w:pBdr>
+        <w:jc w:val="both"/>
+        <w:rPr>
+          <w:rFonts w:ascii="Arial" w:eastAsia="Arial" w:hAnsi="Arial" w:cs="Arial"/>
+          <w:color w:val="000000"/>
+          <w:sz w:val="22"/>
+          <w:szCs w:val="22"/>
+        </w:rPr>
+      </w:pPr>
+      <w:r>
+        <w:rPr>
+          <w:rFonts w:ascii="Arial" w:eastAsia="Arial" w:hAnsi="Arial" w:cs="Arial"/>
+          <w:color w:val="000000"/>
+          <w:sz w:val="22"/>
+          <w:szCs w:val="22"/>
         </w:rPr>
         <w:t xml:space="preserve">La responsabilité de VERIFIX est limitée aux dommages directs. En particulier, VERIFIX ne saurait être tenue responsable sur quelque fondement que ce soit, des pertes de gains ou de profits, des pertes d’affaires, de l’atteinte à l’image de marque, des pertes de Clientèle, des pertes </w:t>
       </w:r>
       <w:r>
         <w:rPr>
           <w:rFonts w:ascii="Arial" w:eastAsia="Arial" w:hAnsi="Arial" w:cs="Arial"/>
-          <w:sz w:val="12"/>
-          <w:szCs w:val="12"/>
+          <w:sz w:val="22"/>
+          <w:szCs w:val="22"/>
         </w:rPr>
         <w:t xml:space="preserve">ou diffusion de données </w:t>
       </w:r>
@@ -1089,8 +1028,8 @@
         <w:rPr>
           <w:rFonts w:ascii="Arial" w:eastAsia="Arial" w:hAnsi="Arial" w:cs="Arial"/>
           <w:color w:val="000000"/>
-          <w:sz w:val="12"/>
-          <w:szCs w:val="12"/>
+          <w:sz w:val="22"/>
+          <w:szCs w:val="22"/>
         </w:rPr>
         <w:t xml:space="preserve">et plus généralement de tout dommage indirect de quelque nature si sa responsabilité directe n’est pas engagée. </w:t>
       </w:r>
@@ -1108,41 +1047,41 @@
         <w:rPr>
           <w:rFonts w:ascii="Arial" w:eastAsia="Arial" w:hAnsi="Arial" w:cs="Arial"/>
           <w:color w:val="000000"/>
-          <w:sz w:val="12"/>
-          <w:szCs w:val="12"/>
-        </w:rPr>
-      </w:pPr>
-    </w:p>
-    <w:p>
-      <w:pPr>
-        <w:pBdr>
-          <w:top w:val="nil"/>
-          <w:left w:val="nil"/>
-          <w:bottom w:val="nil"/>
-          <w:right w:val="nil"/>
-          <w:between w:val="nil"/>
-        </w:pBdr>
-        <w:jc w:val="both"/>
-        <w:rPr>
-          <w:rFonts w:ascii="Arial" w:eastAsia="Arial" w:hAnsi="Arial" w:cs="Arial"/>
-          <w:sz w:val="12"/>
-          <w:szCs w:val="12"/>
-        </w:rPr>
-      </w:pPr>
-      <w:r>
-        <w:rPr>
-          <w:rFonts w:ascii="Arial" w:eastAsia="Arial" w:hAnsi="Arial" w:cs="Arial"/>
-          <w:color w:val="000000"/>
-          <w:sz w:val="12"/>
-          <w:szCs w:val="12"/>
+          <w:sz w:val="22"/>
+          <w:szCs w:val="22"/>
+        </w:rPr>
+      </w:pPr>
+    </w:p>
+    <w:p>
+      <w:pPr>
+        <w:pBdr>
+          <w:top w:val="nil"/>
+          <w:left w:val="nil"/>
+          <w:bottom w:val="nil"/>
+          <w:right w:val="nil"/>
+          <w:between w:val="nil"/>
+        </w:pBdr>
+        <w:jc w:val="both"/>
+        <w:rPr>
+          <w:rFonts w:ascii="Arial" w:eastAsia="Arial" w:hAnsi="Arial" w:cs="Arial"/>
+          <w:sz w:val="22"/>
+          <w:szCs w:val="22"/>
+        </w:rPr>
+      </w:pPr>
+      <w:r>
+        <w:rPr>
+          <w:rFonts w:ascii="Arial" w:eastAsia="Arial" w:hAnsi="Arial" w:cs="Arial"/>
+          <w:color w:val="000000"/>
+          <w:sz w:val="22"/>
+          <w:szCs w:val="22"/>
         </w:rPr>
         <w:t xml:space="preserve">La responsabilité de VERIFIX dans le cadre du Contrat ne pourra excéder un montant total égal aux frais relatif au Service, </w:t>
       </w:r>
       <w:r>
         <w:rPr>
           <w:rFonts w:ascii="Arial" w:eastAsia="Arial" w:hAnsi="Arial" w:cs="Arial"/>
-          <w:sz w:val="12"/>
-          <w:szCs w:val="12"/>
+          <w:sz w:val="22"/>
+          <w:szCs w:val="22"/>
         </w:rPr>
         <w:t xml:space="preserve">à régler par le Client.   </w:t>
       </w:r>
@@ -1160,8 +1099,8 @@
         <w:rPr>
           <w:rFonts w:ascii="Arial" w:eastAsia="Arial" w:hAnsi="Arial" w:cs="Arial"/>
           <w:color w:val="000000"/>
-          <w:sz w:val="10"/>
-          <w:szCs w:val="12"/>
+          <w:sz w:val="22"/>
+          <w:szCs w:val="22"/>
         </w:rPr>
       </w:pPr>
     </w:p>
@@ -1175,33 +1114,32 @@
         <w:rPr>
           <w:rFonts w:ascii="Arial" w:eastAsia="Arial" w:hAnsi="Arial" w:cs="Arial"/>
           <w:color w:val="000000"/>
-          <w:sz w:val="12"/>
-          <w:szCs w:val="12"/>
-        </w:rPr>
-      </w:pPr>
-      <w:r>
-        <w:rPr>
-          <w:rFonts w:ascii="Arial" w:eastAsia="Arial" w:hAnsi="Arial" w:cs="Arial"/>
-          <w:sz w:val="12"/>
-          <w:szCs w:val="12"/>
-        </w:rPr>
-        <w:lastRenderedPageBreak/>
+          <w:sz w:val="22"/>
+          <w:szCs w:val="22"/>
+        </w:rPr>
+      </w:pPr>
+      <w:r>
+        <w:rPr>
+          <w:rFonts w:ascii="Arial" w:eastAsia="Arial" w:hAnsi="Arial" w:cs="Arial"/>
+          <w:sz w:val="22"/>
+          <w:szCs w:val="22"/>
+        </w:rPr>
         <w:t xml:space="preserve">La responsabilité de </w:t>
       </w:r>
       <w:r>
         <w:rPr>
           <w:rFonts w:ascii="Arial" w:eastAsia="Arial" w:hAnsi="Arial" w:cs="Arial"/>
           <w:color w:val="000000"/>
-          <w:sz w:val="12"/>
-          <w:szCs w:val="12"/>
+          <w:sz w:val="22"/>
+          <w:szCs w:val="22"/>
         </w:rPr>
         <w:t xml:space="preserve">VERIFIX </w:t>
       </w:r>
       <w:r>
         <w:rPr>
           <w:rFonts w:ascii="Arial" w:eastAsia="Arial" w:hAnsi="Arial" w:cs="Arial"/>
-          <w:sz w:val="12"/>
-          <w:szCs w:val="12"/>
+          <w:sz w:val="22"/>
+          <w:szCs w:val="22"/>
         </w:rPr>
         <w:t>ne saurait être engagée en cas de perturbations et/ou indisponibilité totale ou partielle et/ou interruption de tout ou partie des services proposés sur les réseaux et exploités par des Opérateurs tiers.</w:t>
       </w:r>
@@ -1209,8 +1147,8 @@
         <w:rPr>
           <w:rFonts w:ascii="Arial" w:eastAsia="Arial" w:hAnsi="Arial" w:cs="Arial"/>
           <w:color w:val="000000"/>
-          <w:sz w:val="12"/>
-          <w:szCs w:val="12"/>
+          <w:sz w:val="22"/>
+          <w:szCs w:val="22"/>
         </w:rPr>
         <w:t xml:space="preserve"> </w:t>
       </w:r>
@@ -1225,24 +1163,24 @@
         <w:rPr>
           <w:rFonts w:ascii="Arial" w:eastAsia="Arial" w:hAnsi="Arial" w:cs="Arial"/>
           <w:color w:val="000000"/>
-          <w:sz w:val="12"/>
-          <w:szCs w:val="12"/>
-        </w:rPr>
-      </w:pPr>
-      <w:r>
-        <w:rPr>
-          <w:rFonts w:ascii="Arial" w:eastAsia="Arial" w:hAnsi="Arial" w:cs="Arial"/>
-          <w:color w:val="000000"/>
-          <w:sz w:val="12"/>
-          <w:szCs w:val="12"/>
+          <w:sz w:val="22"/>
+          <w:szCs w:val="22"/>
+        </w:rPr>
+      </w:pPr>
+      <w:r>
+        <w:rPr>
+          <w:rFonts w:ascii="Arial" w:eastAsia="Arial" w:hAnsi="Arial" w:cs="Arial"/>
+          <w:color w:val="000000"/>
+          <w:sz w:val="22"/>
+          <w:szCs w:val="22"/>
         </w:rPr>
         <w:t xml:space="preserve">VERIFIX </w:t>
       </w:r>
       <w:r>
         <w:rPr>
           <w:rFonts w:ascii="Arial" w:eastAsia="Arial" w:hAnsi="Arial" w:cs="Arial"/>
-          <w:sz w:val="12"/>
-          <w:szCs w:val="12"/>
+          <w:sz w:val="22"/>
+          <w:szCs w:val="22"/>
         </w:rPr>
         <w:t xml:space="preserve">assume à ce titre une obligation de moyens.  </w:t>
       </w:r>
@@ -1260,8 +1198,8 @@
         <w:rPr>
           <w:rFonts w:ascii="Arial" w:eastAsia="Arial" w:hAnsi="Arial" w:cs="Arial"/>
           <w:color w:val="000000"/>
-          <w:sz w:val="12"/>
-          <w:szCs w:val="12"/>
+          <w:sz w:val="22"/>
+          <w:szCs w:val="22"/>
         </w:rPr>
       </w:pPr>
     </w:p>
@@ -1279,8 +1217,8 @@
           <w:rFonts w:ascii="Arial" w:eastAsia="Arial" w:hAnsi="Arial" w:cs="Arial"/>
           <w:smallCaps/>
           <w:color w:val="FFFFFF"/>
-          <w:sz w:val="12"/>
-          <w:szCs w:val="12"/>
+          <w:sz w:val="22"/>
+          <w:szCs w:val="22"/>
         </w:rPr>
       </w:pPr>
       <w:r>
@@ -1288,8 +1226,8 @@
           <w:rFonts w:ascii="Arial" w:eastAsia="Arial" w:hAnsi="Arial" w:cs="Arial"/>
           <w:smallCaps/>
           <w:color w:val="FFFFFF"/>
-          <w:sz w:val="12"/>
-          <w:szCs w:val="12"/>
+          <w:sz w:val="22"/>
+          <w:szCs w:val="22"/>
         </w:rPr>
         <w:t>UTILISATION DU SERVICE PAR LE CLIENT</w:t>
       </w:r>
@@ -1299,25 +1237,25 @@
         <w:jc w:val="both"/>
         <w:rPr>
           <w:rFonts w:ascii="Arial" w:eastAsia="Arial" w:hAnsi="Arial" w:cs="Arial"/>
-          <w:sz w:val="12"/>
-          <w:szCs w:val="12"/>
-        </w:rPr>
-      </w:pPr>
-    </w:p>
-    <w:p>
-      <w:pPr>
-        <w:jc w:val="both"/>
-        <w:rPr>
-          <w:rFonts w:ascii="Arial" w:eastAsia="Arial" w:hAnsi="Arial" w:cs="Arial"/>
-          <w:sz w:val="12"/>
-          <w:szCs w:val="12"/>
-        </w:rPr>
-      </w:pPr>
-      <w:r>
-        <w:rPr>
-          <w:rFonts w:ascii="Arial" w:eastAsia="Arial" w:hAnsi="Arial" w:cs="Arial"/>
-          <w:sz w:val="12"/>
-          <w:szCs w:val="12"/>
+          <w:sz w:val="22"/>
+          <w:szCs w:val="22"/>
+        </w:rPr>
+      </w:pPr>
+    </w:p>
+    <w:p>
+      <w:pPr>
+        <w:jc w:val="both"/>
+        <w:rPr>
+          <w:rFonts w:ascii="Arial" w:eastAsia="Arial" w:hAnsi="Arial" w:cs="Arial"/>
+          <w:sz w:val="22"/>
+          <w:szCs w:val="22"/>
+        </w:rPr>
+      </w:pPr>
+      <w:r>
+        <w:rPr>
+          <w:rFonts w:ascii="Arial" w:eastAsia="Arial" w:hAnsi="Arial" w:cs="Arial"/>
+          <w:sz w:val="22"/>
+          <w:szCs w:val="22"/>
         </w:rPr>
         <w:t>Le Client, demeure seul responsable de la diffusion, de la commercialisation et de l'utilisation qui est faite par lui du Service.</w:t>
       </w:r>
@@ -1327,25 +1265,25 @@
         <w:jc w:val="both"/>
         <w:rPr>
           <w:rFonts w:ascii="Arial" w:eastAsia="Arial" w:hAnsi="Arial" w:cs="Arial"/>
-          <w:sz w:val="12"/>
-          <w:szCs w:val="12"/>
-        </w:rPr>
-      </w:pPr>
-    </w:p>
-    <w:p>
-      <w:pPr>
-        <w:jc w:val="both"/>
-        <w:rPr>
-          <w:rFonts w:ascii="Arial" w:eastAsia="Arial" w:hAnsi="Arial" w:cs="Arial"/>
-          <w:sz w:val="12"/>
-          <w:szCs w:val="12"/>
-        </w:rPr>
-      </w:pPr>
-      <w:r>
-        <w:rPr>
-          <w:rFonts w:ascii="Arial" w:eastAsia="Arial" w:hAnsi="Arial" w:cs="Arial"/>
-          <w:sz w:val="12"/>
-          <w:szCs w:val="12"/>
+          <w:sz w:val="22"/>
+          <w:szCs w:val="22"/>
+        </w:rPr>
+      </w:pPr>
+    </w:p>
+    <w:p>
+      <w:pPr>
+        <w:jc w:val="both"/>
+        <w:rPr>
+          <w:rFonts w:ascii="Arial" w:eastAsia="Arial" w:hAnsi="Arial" w:cs="Arial"/>
+          <w:sz w:val="22"/>
+          <w:szCs w:val="22"/>
+        </w:rPr>
+      </w:pPr>
+      <w:r>
+        <w:rPr>
+          <w:rFonts w:ascii="Arial" w:eastAsia="Arial" w:hAnsi="Arial" w:cs="Arial"/>
+          <w:sz w:val="22"/>
+          <w:szCs w:val="22"/>
         </w:rPr>
         <w:t xml:space="preserve">En cas de perte de ses identifiants, le Client en informe </w:t>
       </w:r>
@@ -1353,16 +1291,16 @@
         <w:rPr>
           <w:rFonts w:ascii="Arial" w:eastAsia="Arial" w:hAnsi="Arial" w:cs="Arial"/>
           <w:color w:val="000000"/>
-          <w:sz w:val="12"/>
-          <w:szCs w:val="12"/>
+          <w:sz w:val="22"/>
+          <w:szCs w:val="22"/>
         </w:rPr>
         <w:t>VERIFIX</w:t>
       </w:r>
       <w:r>
         <w:rPr>
           <w:rFonts w:ascii="Arial" w:eastAsia="Arial" w:hAnsi="Arial" w:cs="Arial"/>
-          <w:sz w:val="12"/>
-          <w:szCs w:val="12"/>
+          <w:sz w:val="22"/>
+          <w:szCs w:val="22"/>
         </w:rPr>
         <w:t xml:space="preserve">, sans délai par tout moyen afin que les accès au Service soient immédiatement neutralisés.  </w:t>
       </w:r>
@@ -1372,96 +1310,71 @@
         <w:jc w:val="both"/>
         <w:rPr>
           <w:rFonts w:ascii="Arial" w:eastAsia="Arial" w:hAnsi="Arial" w:cs="Arial"/>
-          <w:sz w:val="12"/>
-          <w:szCs w:val="12"/>
-        </w:rPr>
-      </w:pPr>
-    </w:p>
-    <w:p>
-      <w:pPr>
-        <w:jc w:val="both"/>
-        <w:rPr>
-          <w:rFonts w:ascii="Arial" w:eastAsia="Arial" w:hAnsi="Arial" w:cs="Arial"/>
-          <w:sz w:val="12"/>
-          <w:szCs w:val="12"/>
-        </w:rPr>
-      </w:pPr>
-      <w:r>
-        <w:rPr>
-          <w:rFonts w:ascii="Arial" w:eastAsia="Arial" w:hAnsi="Arial" w:cs="Arial"/>
-          <w:sz w:val="12"/>
-          <w:szCs w:val="12"/>
-        </w:rPr>
-        <w:t>Le Client reste néanmoins tenu de ses obligations, et notamment du paiement du coût d'utilisation et d’obtention de son rapport de diligence raisonnable</w:t>
-      </w:r>
-      <w:r>
-        <w:rPr>
-          <w:rFonts w:ascii="Arial" w:eastAsia="Arial" w:hAnsi="Arial" w:cs="Arial"/>
-          <w:sz w:val="12"/>
-          <w:szCs w:val="12"/>
-        </w:rPr>
-        <w:t>, jusqu'à la neutralisation des accès visés au paragraphe précédent.</w:t>
-      </w:r>
-    </w:p>
-    <w:p>
-      <w:pPr>
-        <w:jc w:val="both"/>
-        <w:rPr>
-          <w:rFonts w:ascii="Arial" w:eastAsia="Arial" w:hAnsi="Arial" w:cs="Arial"/>
-          <w:sz w:val="12"/>
-          <w:szCs w:val="12"/>
-        </w:rPr>
-      </w:pPr>
-    </w:p>
-    <w:p>
-      <w:pPr>
-        <w:jc w:val="both"/>
-        <w:rPr>
-          <w:rFonts w:ascii="Arial" w:eastAsia="Arial" w:hAnsi="Arial" w:cs="Arial"/>
-          <w:sz w:val="12"/>
-          <w:szCs w:val="12"/>
-        </w:rPr>
-      </w:pPr>
-      <w:r>
-        <w:rPr>
-          <w:rFonts w:ascii="Arial" w:eastAsia="Arial" w:hAnsi="Arial" w:cs="Arial"/>
-          <w:sz w:val="12"/>
-          <w:szCs w:val="12"/>
-        </w:rPr>
-        <w:t xml:space="preserve">Le Client est donc informé qu’il est seul garant de la confidentialité de ses comptes, </w:t>
-      </w:r>
-      <w:proofErr w:type="spellStart"/>
-      <w:r>
-        <w:rPr>
-          <w:rFonts w:ascii="Arial" w:eastAsia="Arial" w:hAnsi="Arial" w:cs="Arial"/>
-          <w:sz w:val="12"/>
-          <w:szCs w:val="12"/>
-        </w:rPr>
-        <w:t>users</w:t>
-      </w:r>
-      <w:proofErr w:type="spellEnd"/>
-      <w:r>
-        <w:rPr>
-          <w:rFonts w:ascii="Arial" w:eastAsia="Arial" w:hAnsi="Arial" w:cs="Arial"/>
-          <w:sz w:val="12"/>
-          <w:szCs w:val="12"/>
-        </w:rPr>
-        <w:t xml:space="preserve"> et mots de passe et dégage </w:t>
-      </w:r>
-      <w:r>
-        <w:rPr>
-          <w:rFonts w:ascii="Arial" w:eastAsia="Arial" w:hAnsi="Arial" w:cs="Arial"/>
-          <w:color w:val="000000"/>
-          <w:sz w:val="12"/>
-          <w:szCs w:val="12"/>
+          <w:sz w:val="22"/>
+          <w:szCs w:val="22"/>
+        </w:rPr>
+      </w:pPr>
+    </w:p>
+    <w:p>
+      <w:pPr>
+        <w:jc w:val="both"/>
+        <w:rPr>
+          <w:rFonts w:ascii="Arial" w:eastAsia="Arial" w:hAnsi="Arial" w:cs="Arial"/>
+          <w:sz w:val="22"/>
+          <w:szCs w:val="22"/>
+        </w:rPr>
+      </w:pPr>
+      <w:r>
+        <w:rPr>
+          <w:rFonts w:ascii="Arial" w:eastAsia="Arial" w:hAnsi="Arial" w:cs="Arial"/>
+          <w:sz w:val="22"/>
+          <w:szCs w:val="22"/>
+        </w:rPr>
+        <w:lastRenderedPageBreak/>
+        <w:t>Le Client reste néanmoins tenu de ses obligations, et notamment du paiement du coût d'utilisation et d’obtention de son rapport de diligence raisonnable, jusqu'à la neutralisation des accès visés au paragraphe précédent.</w:t>
+      </w:r>
+    </w:p>
+    <w:p>
+      <w:pPr>
+        <w:jc w:val="both"/>
+        <w:rPr>
+          <w:rFonts w:ascii="Arial" w:eastAsia="Arial" w:hAnsi="Arial" w:cs="Arial"/>
+          <w:sz w:val="22"/>
+          <w:szCs w:val="22"/>
+        </w:rPr>
+      </w:pPr>
+    </w:p>
+    <w:p>
+      <w:pPr>
+        <w:jc w:val="both"/>
+        <w:rPr>
+          <w:rFonts w:ascii="Arial" w:eastAsia="Arial" w:hAnsi="Arial" w:cs="Arial"/>
+          <w:sz w:val="22"/>
+          <w:szCs w:val="22"/>
+        </w:rPr>
+      </w:pPr>
+      <w:r>
+        <w:rPr>
+          <w:rFonts w:ascii="Arial" w:eastAsia="Arial" w:hAnsi="Arial" w:cs="Arial"/>
+          <w:sz w:val="22"/>
+          <w:szCs w:val="22"/>
+        </w:rPr>
+        <w:t xml:space="preserve">Le Client est donc informé qu’il est seul garant de la confidentialité de ses comptes, users et mots de passe et dégage </w:t>
+      </w:r>
+      <w:r>
+        <w:rPr>
+          <w:rFonts w:ascii="Arial" w:eastAsia="Arial" w:hAnsi="Arial" w:cs="Arial"/>
+          <w:color w:val="000000"/>
+          <w:sz w:val="22"/>
+          <w:szCs w:val="22"/>
         </w:rPr>
         <w:t>VERIFIX</w:t>
       </w:r>
       <w:r>
         <w:rPr>
           <w:rFonts w:ascii="Arial" w:eastAsia="Arial" w:hAnsi="Arial" w:cs="Arial"/>
-          <w:sz w:val="12"/>
-          <w:szCs w:val="12"/>
+          <w:sz w:val="22"/>
+          <w:szCs w:val="22"/>
         </w:rPr>
         <w:t xml:space="preserve"> de toute responsabilité en cas d’utilisation non-conforme ou frauduleuse de ceux-ci.  </w:t>
       </w:r>
@@ -1471,61 +1384,43 @@
         <w:jc w:val="both"/>
         <w:rPr>
           <w:rFonts w:ascii="Arial" w:eastAsia="Arial" w:hAnsi="Arial" w:cs="Arial"/>
-          <w:sz w:val="12"/>
-          <w:szCs w:val="12"/>
-        </w:rPr>
-      </w:pPr>
-    </w:p>
-    <w:p>
-      <w:pPr>
-        <w:pBdr>
-          <w:top w:val="nil"/>
-          <w:left w:val="nil"/>
-          <w:bottom w:val="nil"/>
-          <w:right w:val="nil"/>
-          <w:between w:val="nil"/>
-        </w:pBdr>
-        <w:jc w:val="both"/>
-        <w:rPr>
-          <w:rFonts w:ascii="Arial" w:eastAsia="Arial" w:hAnsi="Arial" w:cs="Arial"/>
-          <w:color w:val="000000"/>
-          <w:sz w:val="12"/>
-          <w:szCs w:val="12"/>
-        </w:rPr>
-      </w:pPr>
-      <w:r>
-        <w:rPr>
-          <w:rFonts w:ascii="Arial" w:eastAsia="Arial" w:hAnsi="Arial" w:cs="Arial"/>
-          <w:color w:val="000000"/>
-          <w:sz w:val="12"/>
-          <w:szCs w:val="12"/>
-        </w:rPr>
-        <w:t>La souscription à cett</w:t>
-      </w:r>
-      <w:r>
-        <w:rPr>
-          <w:rFonts w:ascii="Arial" w:eastAsia="Arial" w:hAnsi="Arial" w:cs="Arial"/>
-          <w:color w:val="000000"/>
-          <w:sz w:val="12"/>
-          <w:szCs w:val="12"/>
-        </w:rPr>
-        <w:t xml:space="preserve">e plateforme ou Service emporte </w:t>
-      </w:r>
-      <w:r>
-        <w:rPr>
-          <w:rFonts w:ascii="Arial" w:eastAsia="Arial" w:hAnsi="Arial" w:cs="Arial"/>
-          <w:color w:val="000000"/>
-          <w:sz w:val="12"/>
-          <w:szCs w:val="12"/>
-        </w:rPr>
-        <w:t xml:space="preserve">le consentement du CLIENT au traitement de ses données à caractère personnel et la renonciation de tous droits </w:t>
-      </w:r>
-      <w:r>
-        <w:rPr>
-          <w:rFonts w:ascii="Arial" w:eastAsia="Arial" w:hAnsi="Arial" w:cs="Arial"/>
-          <w:color w:val="000000"/>
-          <w:sz w:val="12"/>
-          <w:szCs w:val="12"/>
+          <w:sz w:val="22"/>
+          <w:szCs w:val="22"/>
+        </w:rPr>
+      </w:pPr>
+    </w:p>
+    <w:p>
+      <w:pPr>
+        <w:pBdr>
+          <w:top w:val="nil"/>
+          <w:left w:val="nil"/>
+          <w:bottom w:val="nil"/>
+          <w:right w:val="nil"/>
+          <w:between w:val="nil"/>
+        </w:pBdr>
+        <w:jc w:val="both"/>
+        <w:rPr>
+          <w:rFonts w:ascii="Arial" w:eastAsia="Arial" w:hAnsi="Arial" w:cs="Arial"/>
+          <w:color w:val="000000"/>
+          <w:sz w:val="22"/>
+          <w:szCs w:val="22"/>
+        </w:rPr>
+      </w:pPr>
+      <w:r>
+        <w:rPr>
+          <w:rFonts w:ascii="Arial" w:eastAsia="Arial" w:hAnsi="Arial" w:cs="Arial"/>
+          <w:color w:val="000000"/>
+          <w:sz w:val="22"/>
+          <w:szCs w:val="22"/>
+        </w:rPr>
+        <w:t xml:space="preserve">La souscription à cette plateforme ou Service emporte le consentement du CLIENT au traitement de ses données à caractère personnel et la renonciation de tous droits </w:t>
+      </w:r>
+      <w:r>
+        <w:rPr>
+          <w:rFonts w:ascii="Arial" w:eastAsia="Arial" w:hAnsi="Arial" w:cs="Arial"/>
+          <w:color w:val="000000"/>
+          <w:sz w:val="22"/>
+          <w:szCs w:val="22"/>
         </w:rPr>
         <w:t>ou</w:t>
       </w:r>
@@ -1533,8 +1428,8 @@
         <w:rPr>
           <w:rFonts w:ascii="Arial" w:eastAsia="Arial" w:hAnsi="Arial" w:cs="Arial"/>
           <w:color w:val="000000"/>
-          <w:sz w:val="12"/>
-          <w:szCs w:val="12"/>
+          <w:sz w:val="22"/>
+          <w:szCs w:val="22"/>
         </w:rPr>
         <w:t xml:space="preserve"> actions.</w:t>
       </w:r>
@@ -1552,12 +1447,10 @@
         <w:rPr>
           <w:rFonts w:ascii="Arial" w:eastAsia="Arial" w:hAnsi="Arial" w:cs="Arial"/>
           <w:color w:val="000000"/>
-          <w:sz w:val="12"/>
-          <w:szCs w:val="12"/>
-        </w:rPr>
-      </w:pPr>
-      <w:bookmarkStart w:id="0" w:name="_GoBack"/>
-      <w:bookmarkEnd w:id="0"/>
+          <w:sz w:val="22"/>
+          <w:szCs w:val="22"/>
+        </w:rPr>
+      </w:pPr>
     </w:p>
     <w:p>
       <w:pPr>
@@ -1565,15 +1458,15 @@
         <w:rPr>
           <w:rFonts w:ascii="Arial" w:eastAsia="Arial" w:hAnsi="Arial" w:cs="Arial"/>
           <w:color w:val="FF0000"/>
-          <w:sz w:val="12"/>
-          <w:szCs w:val="12"/>
-        </w:rPr>
-      </w:pPr>
-      <w:r>
-        <w:rPr>
-          <w:rFonts w:ascii="Arial" w:eastAsia="Arial" w:hAnsi="Arial" w:cs="Arial"/>
-          <w:sz w:val="12"/>
-          <w:szCs w:val="12"/>
+          <w:sz w:val="22"/>
+          <w:szCs w:val="22"/>
+        </w:rPr>
+      </w:pPr>
+      <w:r>
+        <w:rPr>
+          <w:rFonts w:ascii="Arial" w:eastAsia="Arial" w:hAnsi="Arial" w:cs="Arial"/>
+          <w:sz w:val="22"/>
+          <w:szCs w:val="22"/>
         </w:rPr>
         <w:t xml:space="preserve">Il est convenu expressément que les données  intégrées par le Client  dans le Service deviennent la propriété exclusive de </w:t>
       </w:r>
@@ -1581,16 +1474,16 @@
         <w:rPr>
           <w:rFonts w:ascii="Arial" w:eastAsia="Arial" w:hAnsi="Arial" w:cs="Arial"/>
           <w:color w:val="000000"/>
-          <w:sz w:val="12"/>
-          <w:szCs w:val="12"/>
+          <w:sz w:val="22"/>
+          <w:szCs w:val="22"/>
         </w:rPr>
         <w:t>VERIFIX</w:t>
       </w:r>
       <w:r>
         <w:rPr>
           <w:rFonts w:ascii="Arial" w:eastAsia="Arial" w:hAnsi="Arial" w:cs="Arial"/>
-          <w:sz w:val="12"/>
-          <w:szCs w:val="12"/>
+          <w:sz w:val="22"/>
+          <w:szCs w:val="22"/>
         </w:rPr>
         <w:t xml:space="preserve">. Par conséquent, </w:t>
       </w:r>
@@ -1598,8 +1491,8 @@
         <w:rPr>
           <w:rFonts w:ascii="Arial" w:eastAsia="Arial" w:hAnsi="Arial" w:cs="Arial"/>
           <w:color w:val="000000"/>
-          <w:sz w:val="12"/>
-          <w:szCs w:val="12"/>
+          <w:sz w:val="22"/>
+          <w:szCs w:val="22"/>
         </w:rPr>
         <w:t>VERIFIX</w:t>
       </w:r>
@@ -1607,16 +1500,16 @@
         <w:rPr>
           <w:rFonts w:ascii="Arial" w:eastAsia="Arial" w:hAnsi="Arial" w:cs="Arial"/>
           <w:color w:val="FF0000"/>
-          <w:sz w:val="12"/>
-          <w:szCs w:val="12"/>
+          <w:sz w:val="22"/>
+          <w:szCs w:val="22"/>
         </w:rPr>
         <w:t xml:space="preserve"> </w:t>
       </w:r>
       <w:r>
         <w:rPr>
           <w:rFonts w:ascii="Arial" w:eastAsia="Arial" w:hAnsi="Arial" w:cs="Arial"/>
-          <w:sz w:val="12"/>
-          <w:szCs w:val="12"/>
+          <w:sz w:val="22"/>
+          <w:szCs w:val="22"/>
         </w:rPr>
         <w:t>peut les utiliser à toutes fins utiles.</w:t>
       </w:r>
@@ -1624,8 +1517,8 @@
         <w:rPr>
           <w:rFonts w:ascii="Arial" w:eastAsia="Arial" w:hAnsi="Arial" w:cs="Arial"/>
           <w:color w:val="FF0000"/>
-          <w:sz w:val="12"/>
-          <w:szCs w:val="12"/>
+          <w:sz w:val="22"/>
+          <w:szCs w:val="22"/>
         </w:rPr>
         <w:t xml:space="preserve"> </w:t>
       </w:r>
@@ -1638,8 +1531,8 @@
         <w:jc w:val="both"/>
         <w:rPr>
           <w:rFonts w:ascii="Arial" w:eastAsia="Arial" w:hAnsi="Arial" w:cs="Arial"/>
-          <w:sz w:val="12"/>
-          <w:szCs w:val="12"/>
+          <w:sz w:val="22"/>
+          <w:szCs w:val="22"/>
         </w:rPr>
       </w:pPr>
     </w:p>
@@ -1657,8 +1550,8 @@
           <w:rFonts w:ascii="Arial" w:eastAsia="Arial" w:hAnsi="Arial" w:cs="Arial"/>
           <w:smallCaps/>
           <w:color w:val="FFFFFF"/>
-          <w:sz w:val="12"/>
-          <w:szCs w:val="12"/>
+          <w:sz w:val="22"/>
+          <w:szCs w:val="22"/>
         </w:rPr>
       </w:pPr>
       <w:r>
@@ -1666,8 +1559,8 @@
           <w:rFonts w:ascii="Arial" w:eastAsia="Arial" w:hAnsi="Arial" w:cs="Arial"/>
           <w:smallCaps/>
           <w:color w:val="FFFFFF"/>
-          <w:sz w:val="12"/>
-          <w:szCs w:val="12"/>
+          <w:sz w:val="22"/>
+          <w:szCs w:val="22"/>
         </w:rPr>
         <w:t>FORCE MAJEURE</w:t>
       </w:r>
@@ -1685,34 +1578,34 @@
         <w:rPr>
           <w:rFonts w:ascii="Arial" w:eastAsia="Arial" w:hAnsi="Arial" w:cs="Arial"/>
           <w:color w:val="000000"/>
-          <w:sz w:val="12"/>
-          <w:szCs w:val="12"/>
-        </w:rPr>
-      </w:pPr>
-    </w:p>
-    <w:p>
-      <w:pPr>
-        <w:pBdr>
-          <w:top w:val="nil"/>
-          <w:left w:val="nil"/>
-          <w:bottom w:val="nil"/>
-          <w:right w:val="nil"/>
-          <w:between w:val="nil"/>
-        </w:pBdr>
-        <w:jc w:val="both"/>
-        <w:rPr>
-          <w:rFonts w:ascii="Arial" w:eastAsia="Arial" w:hAnsi="Arial" w:cs="Arial"/>
-          <w:color w:val="000000"/>
-          <w:sz w:val="12"/>
-          <w:szCs w:val="12"/>
-        </w:rPr>
-      </w:pPr>
-      <w:r>
-        <w:rPr>
-          <w:rFonts w:ascii="Arial" w:eastAsia="Arial" w:hAnsi="Arial" w:cs="Arial"/>
-          <w:color w:val="000000"/>
-          <w:sz w:val="12"/>
-          <w:szCs w:val="12"/>
+          <w:sz w:val="22"/>
+          <w:szCs w:val="22"/>
+        </w:rPr>
+      </w:pPr>
+    </w:p>
+    <w:p>
+      <w:pPr>
+        <w:pBdr>
+          <w:top w:val="nil"/>
+          <w:left w:val="nil"/>
+          <w:bottom w:val="nil"/>
+          <w:right w:val="nil"/>
+          <w:between w:val="nil"/>
+        </w:pBdr>
+        <w:jc w:val="both"/>
+        <w:rPr>
+          <w:rFonts w:ascii="Arial" w:eastAsia="Arial" w:hAnsi="Arial" w:cs="Arial"/>
+          <w:color w:val="000000"/>
+          <w:sz w:val="22"/>
+          <w:szCs w:val="22"/>
+        </w:rPr>
+      </w:pPr>
+      <w:r>
+        <w:rPr>
+          <w:rFonts w:ascii="Arial" w:eastAsia="Arial" w:hAnsi="Arial" w:cs="Arial"/>
+          <w:color w:val="000000"/>
+          <w:sz w:val="22"/>
+          <w:szCs w:val="22"/>
         </w:rPr>
         <w:t xml:space="preserve">La responsabilité d’une des parties ne pourra être invoquée en cas de force majeure empêchant une des parties d’exécuter les obligations mise à sa charge ou rendant l’exécution de celles-ci déraisonnablement onéreuses. </w:t>
       </w:r>
@@ -1730,36 +1623,46 @@
         <w:rPr>
           <w:rFonts w:ascii="Arial" w:eastAsia="Arial" w:hAnsi="Arial" w:cs="Arial"/>
           <w:color w:val="000000"/>
-          <w:sz w:val="12"/>
-          <w:szCs w:val="12"/>
-        </w:rPr>
-      </w:pPr>
-    </w:p>
-    <w:p>
-      <w:pPr>
-        <w:pBdr>
-          <w:top w:val="nil"/>
-          <w:left w:val="nil"/>
-          <w:bottom w:val="nil"/>
-          <w:right w:val="nil"/>
-          <w:between w:val="nil"/>
-        </w:pBdr>
-        <w:jc w:val="both"/>
-        <w:rPr>
-          <w:rFonts w:ascii="Arial" w:eastAsia="Arial" w:hAnsi="Arial" w:cs="Arial"/>
-          <w:color w:val="000000"/>
-          <w:sz w:val="12"/>
-          <w:szCs w:val="12"/>
-        </w:rPr>
-      </w:pPr>
-      <w:r>
-        <w:rPr>
-          <w:rFonts w:ascii="Arial" w:eastAsia="Arial" w:hAnsi="Arial" w:cs="Arial"/>
-          <w:color w:val="000000"/>
-          <w:sz w:val="12"/>
-          <w:szCs w:val="12"/>
-        </w:rPr>
-        <w:t xml:space="preserve">Sont assimilées à des cas de force majeure notamment les évènements suivants : Intempéries, attentat, actes ou omissions d’une autorité publique, agitations ou rebellions, insurrections, émeutes , guerres déclarées ou non, actes d’une nature similaire, grèves, sabotages, vols, actes de vandalisme, explosions, incendies, foudre, inondations et autres catastrophes naturelles, une défaillance des réseaux de télécommunication, d’un opérateur, du réseau de distribution d'électricité, de défaillance des matériels de communication utilisés par VERIFIX, ainsi qu’une évolution de la réglementation des télécommunications ou de toute décision, quelle qu’elle soit, modifiant les conditions d’utilisation de Service. </w:t>
+          <w:sz w:val="22"/>
+          <w:szCs w:val="22"/>
+        </w:rPr>
+      </w:pPr>
+    </w:p>
+    <w:p>
+      <w:pPr>
+        <w:pBdr>
+          <w:top w:val="nil"/>
+          <w:left w:val="nil"/>
+          <w:bottom w:val="nil"/>
+          <w:right w:val="nil"/>
+          <w:between w:val="nil"/>
+        </w:pBdr>
+        <w:jc w:val="both"/>
+        <w:rPr>
+          <w:rFonts w:ascii="Arial" w:eastAsia="Arial" w:hAnsi="Arial" w:cs="Arial"/>
+          <w:color w:val="000000"/>
+          <w:sz w:val="22"/>
+          <w:szCs w:val="22"/>
+        </w:rPr>
+      </w:pPr>
+      <w:r>
+        <w:rPr>
+          <w:rFonts w:ascii="Arial" w:eastAsia="Arial" w:hAnsi="Arial" w:cs="Arial"/>
+          <w:color w:val="000000"/>
+          <w:sz w:val="22"/>
+          <w:szCs w:val="22"/>
+        </w:rPr>
+        <w:t xml:space="preserve">Sont assimilées à des cas de force majeure notamment les évènements suivants : Intempéries, attentat, actes ou omissions d’une autorité publique, agitations ou rebellions, insurrections, émeutes , guerres déclarées ou non, actes d’une nature similaire, grèves, sabotages, vols, actes de vandalisme, explosions, incendies, foudre, inondations et autres catastrophes naturelles, une défaillance des réseaux de télécommunication, d’un opérateur, du réseau de distribution d'électricité, de défaillance des matériels de communication utilisés par VERIFIX, ainsi qu’une évolution de la réglementation des </w:t>
+      </w:r>
+      <w:r>
+        <w:rPr>
+          <w:rFonts w:ascii="Arial" w:eastAsia="Arial" w:hAnsi="Arial" w:cs="Arial"/>
+          <w:color w:val="000000"/>
+          <w:sz w:val="22"/>
+          <w:szCs w:val="22"/>
+        </w:rPr>
+        <w:lastRenderedPageBreak/>
+        <w:t xml:space="preserve">télécommunications ou de toute décision, quelle qu’elle soit, modifiant les conditions d’utilisation de Service. </w:t>
       </w:r>
     </w:p>
     <w:p>
@@ -1775,8 +1678,8 @@
         <w:rPr>
           <w:rFonts w:ascii="Arial" w:eastAsia="Arial" w:hAnsi="Arial" w:cs="Arial"/>
           <w:color w:val="000080"/>
-          <w:sz w:val="12"/>
-          <w:szCs w:val="12"/>
+          <w:sz w:val="22"/>
+          <w:szCs w:val="22"/>
         </w:rPr>
       </w:pPr>
     </w:p>
@@ -1794,8 +1697,8 @@
           <w:rFonts w:ascii="Arial" w:eastAsia="Arial" w:hAnsi="Arial" w:cs="Arial"/>
           <w:smallCaps/>
           <w:color w:val="FFFFFF"/>
-          <w:sz w:val="12"/>
-          <w:szCs w:val="12"/>
+          <w:sz w:val="22"/>
+          <w:szCs w:val="22"/>
         </w:rPr>
       </w:pPr>
       <w:r>
@@ -1803,8 +1706,8 @@
           <w:rFonts w:ascii="Arial" w:eastAsia="Arial" w:hAnsi="Arial" w:cs="Arial"/>
           <w:smallCaps/>
           <w:color w:val="FFFFFF"/>
-          <w:sz w:val="12"/>
-          <w:szCs w:val="12"/>
+          <w:sz w:val="22"/>
+          <w:szCs w:val="22"/>
         </w:rPr>
         <w:t>PAIEMENT DES PRESTATIONS</w:t>
       </w:r>
@@ -1822,97 +1725,79 @@
         <w:rPr>
           <w:rFonts w:ascii="Arial" w:eastAsia="Arial" w:hAnsi="Arial" w:cs="Arial"/>
           <w:color w:val="000000"/>
-          <w:sz w:val="12"/>
-          <w:szCs w:val="12"/>
-        </w:rPr>
-      </w:pPr>
-    </w:p>
-    <w:p>
-      <w:pPr>
-        <w:pBdr>
-          <w:top w:val="nil"/>
-          <w:left w:val="nil"/>
-          <w:bottom w:val="nil"/>
-          <w:right w:val="nil"/>
-          <w:between w:val="nil"/>
-        </w:pBdr>
-        <w:jc w:val="both"/>
-        <w:rPr>
-          <w:rFonts w:ascii="Arial" w:eastAsia="Arial" w:hAnsi="Arial" w:cs="Arial"/>
-          <w:color w:val="000000"/>
-          <w:sz w:val="12"/>
-          <w:szCs w:val="12"/>
-        </w:rPr>
-      </w:pPr>
-      <w:r>
-        <w:rPr>
-          <w:rFonts w:ascii="Arial" w:eastAsia="Arial" w:hAnsi="Arial" w:cs="Arial"/>
-          <w:color w:val="000000"/>
-          <w:sz w:val="12"/>
-          <w:szCs w:val="12"/>
-        </w:rPr>
-        <w:t>Il est précisé que les</w:t>
-      </w:r>
-      <w:r>
-        <w:rPr>
-          <w:rFonts w:ascii="Arial" w:eastAsia="Arial" w:hAnsi="Arial" w:cs="Arial"/>
-          <w:color w:val="000000"/>
-          <w:sz w:val="12"/>
-          <w:szCs w:val="12"/>
-        </w:rPr>
-        <w:t xml:space="preserve"> </w:t>
-      </w:r>
-      <w:r>
-        <w:rPr>
-          <w:rFonts w:ascii="Arial" w:eastAsia="Arial" w:hAnsi="Arial" w:cs="Arial"/>
-          <w:color w:val="000000"/>
-          <w:sz w:val="12"/>
-          <w:szCs w:val="12"/>
-        </w:rPr>
-        <w:t xml:space="preserve">tarifs du Service pourront faire l’objet de variation du fait du législateur et/ou dans l’hypothèse d’une modification des conditions tarifaires des opérateurs/prestataires tiers partenaires de VERIFIX. </w:t>
-      </w:r>
-    </w:p>
-    <w:p>
-      <w:pPr>
-        <w:pBdr>
-          <w:top w:val="nil"/>
-          <w:left w:val="nil"/>
-          <w:bottom w:val="nil"/>
-          <w:right w:val="nil"/>
-          <w:between w:val="nil"/>
-        </w:pBdr>
-        <w:jc w:val="both"/>
-        <w:rPr>
-          <w:rFonts w:ascii="Arial" w:eastAsia="Arial" w:hAnsi="Arial" w:cs="Arial"/>
-          <w:color w:val="000000"/>
-          <w:sz w:val="12"/>
-          <w:szCs w:val="12"/>
-        </w:rPr>
-      </w:pPr>
-    </w:p>
-    <w:p>
-      <w:pPr>
-        <w:pBdr>
-          <w:top w:val="nil"/>
-          <w:left w:val="nil"/>
-          <w:bottom w:val="nil"/>
-          <w:right w:val="nil"/>
-          <w:between w:val="nil"/>
-        </w:pBdr>
-        <w:jc w:val="both"/>
-        <w:rPr>
-          <w:rFonts w:ascii="Arial" w:eastAsia="Arial" w:hAnsi="Arial" w:cs="Arial"/>
-          <w:color w:val="000000"/>
-          <w:sz w:val="12"/>
-          <w:szCs w:val="12"/>
-        </w:rPr>
-      </w:pPr>
-      <w:r>
-        <w:rPr>
-          <w:rFonts w:ascii="Arial" w:eastAsia="Arial" w:hAnsi="Arial" w:cs="Arial"/>
-          <w:color w:val="000000"/>
-          <w:sz w:val="12"/>
-          <w:szCs w:val="12"/>
+          <w:sz w:val="22"/>
+          <w:szCs w:val="22"/>
+        </w:rPr>
+      </w:pPr>
+    </w:p>
+    <w:p>
+      <w:pPr>
+        <w:pBdr>
+          <w:top w:val="nil"/>
+          <w:left w:val="nil"/>
+          <w:bottom w:val="nil"/>
+          <w:right w:val="nil"/>
+          <w:between w:val="nil"/>
+        </w:pBdr>
+        <w:jc w:val="both"/>
+        <w:rPr>
+          <w:rFonts w:ascii="Arial" w:eastAsia="Arial" w:hAnsi="Arial" w:cs="Arial"/>
+          <w:color w:val="000000"/>
+          <w:sz w:val="22"/>
+          <w:szCs w:val="22"/>
+        </w:rPr>
+      </w:pPr>
+      <w:r>
+        <w:rPr>
+          <w:rFonts w:ascii="Arial" w:eastAsia="Arial" w:hAnsi="Arial" w:cs="Arial"/>
+          <w:color w:val="000000"/>
+          <w:sz w:val="22"/>
+          <w:szCs w:val="22"/>
+        </w:rPr>
+        <w:t xml:space="preserve">Il est précisé que les tarifs du Service pourront faire l’objet de variation du fait du législateur et/ou dans l’hypothèse d’une modification des conditions tarifaires des opérateurs/prestataires tiers partenaires de VERIFIX. </w:t>
+      </w:r>
+    </w:p>
+    <w:p>
+      <w:pPr>
+        <w:pBdr>
+          <w:top w:val="nil"/>
+          <w:left w:val="nil"/>
+          <w:bottom w:val="nil"/>
+          <w:right w:val="nil"/>
+          <w:between w:val="nil"/>
+        </w:pBdr>
+        <w:jc w:val="both"/>
+        <w:rPr>
+          <w:rFonts w:ascii="Arial" w:eastAsia="Arial" w:hAnsi="Arial" w:cs="Arial"/>
+          <w:color w:val="000000"/>
+          <w:sz w:val="22"/>
+          <w:szCs w:val="22"/>
+        </w:rPr>
+      </w:pPr>
+    </w:p>
+    <w:p>
+      <w:pPr>
+        <w:pBdr>
+          <w:top w:val="nil"/>
+          <w:left w:val="nil"/>
+          <w:bottom w:val="nil"/>
+          <w:right w:val="nil"/>
+          <w:between w:val="nil"/>
+        </w:pBdr>
+        <w:jc w:val="both"/>
+        <w:rPr>
+          <w:rFonts w:ascii="Arial" w:eastAsia="Arial" w:hAnsi="Arial" w:cs="Arial"/>
+          <w:color w:val="000000"/>
+          <w:sz w:val="22"/>
+          <w:szCs w:val="22"/>
+        </w:rPr>
+      </w:pPr>
+      <w:r>
+        <w:rPr>
+          <w:rFonts w:ascii="Arial" w:eastAsia="Arial" w:hAnsi="Arial" w:cs="Arial"/>
+          <w:color w:val="000000"/>
+          <w:sz w:val="22"/>
+          <w:szCs w:val="22"/>
         </w:rPr>
         <w:t xml:space="preserve">Le Client sera informé immédiatement et le plus rapidement possible par tous moyens de ces modifications.  </w:t>
       </w:r>
@@ -1926,8 +1811,8 @@
         <w:rPr>
           <w:rFonts w:ascii="Arial" w:eastAsia="Arial" w:hAnsi="Arial" w:cs="Arial"/>
           <w:color w:val="000000"/>
-          <w:sz w:val="12"/>
-          <w:szCs w:val="12"/>
+          <w:sz w:val="22"/>
+          <w:szCs w:val="22"/>
         </w:rPr>
       </w:pPr>
     </w:p>
@@ -1940,15 +1825,15 @@
         <w:rPr>
           <w:rFonts w:ascii="Arial" w:eastAsia="Arial" w:hAnsi="Arial" w:cs="Arial"/>
           <w:color w:val="FF0000"/>
-          <w:sz w:val="12"/>
-          <w:szCs w:val="12"/>
-        </w:rPr>
-      </w:pPr>
-      <w:r>
-        <w:rPr>
-          <w:rFonts w:ascii="Arial" w:eastAsia="Arial" w:hAnsi="Arial" w:cs="Arial"/>
-          <w:sz w:val="12"/>
-          <w:szCs w:val="12"/>
+          <w:sz w:val="22"/>
+          <w:szCs w:val="22"/>
+        </w:rPr>
+      </w:pPr>
+      <w:r>
+        <w:rPr>
+          <w:rFonts w:ascii="Arial" w:eastAsia="Arial" w:hAnsi="Arial" w:cs="Arial"/>
+          <w:sz w:val="22"/>
+          <w:szCs w:val="22"/>
         </w:rPr>
         <w:t>Les frais d’utilisation de Service sont immédiatement payés</w:t>
       </w:r>
@@ -1956,8 +1841,8 @@
         <w:rPr>
           <w:rFonts w:ascii="Arial" w:eastAsia="Arial" w:hAnsi="Arial" w:cs="Arial"/>
           <w:color w:val="FF0000"/>
-          <w:sz w:val="12"/>
-          <w:szCs w:val="12"/>
+          <w:sz w:val="22"/>
+          <w:szCs w:val="22"/>
         </w:rPr>
         <w:t>.</w:t>
       </w:r>
@@ -1975,8 +1860,8 @@
         <w:rPr>
           <w:rFonts w:ascii="Arial" w:eastAsia="Arial" w:hAnsi="Arial" w:cs="Arial"/>
           <w:color w:val="000080"/>
-          <w:sz w:val="12"/>
-          <w:szCs w:val="12"/>
+          <w:sz w:val="22"/>
+          <w:szCs w:val="22"/>
         </w:rPr>
       </w:pPr>
     </w:p>
@@ -1994,8 +1879,8 @@
           <w:rFonts w:ascii="Arial" w:eastAsia="Arial" w:hAnsi="Arial" w:cs="Arial"/>
           <w:smallCaps/>
           <w:color w:val="FFFFFF"/>
-          <w:sz w:val="12"/>
-          <w:szCs w:val="12"/>
+          <w:sz w:val="22"/>
+          <w:szCs w:val="22"/>
         </w:rPr>
       </w:pPr>
       <w:r>
@@ -2003,8 +1888,8 @@
           <w:rFonts w:ascii="Arial" w:eastAsia="Arial" w:hAnsi="Arial" w:cs="Arial"/>
           <w:smallCaps/>
           <w:color w:val="FFFFFF"/>
-          <w:sz w:val="12"/>
-          <w:szCs w:val="12"/>
+          <w:sz w:val="22"/>
+          <w:szCs w:val="22"/>
         </w:rPr>
         <w:t xml:space="preserve"> SUSPENSION</w:t>
       </w:r>
@@ -2022,42 +1907,42 @@
         <w:rPr>
           <w:rFonts w:ascii="Arial" w:eastAsia="Arial" w:hAnsi="Arial" w:cs="Arial"/>
           <w:color w:val="000000"/>
-          <w:sz w:val="12"/>
-          <w:szCs w:val="12"/>
-        </w:rPr>
-      </w:pPr>
-    </w:p>
-    <w:p>
-      <w:pPr>
-        <w:pBdr>
-          <w:top w:val="nil"/>
-          <w:left w:val="nil"/>
-          <w:bottom w:val="nil"/>
-          <w:right w:val="nil"/>
-          <w:between w:val="nil"/>
-        </w:pBdr>
-        <w:jc w:val="both"/>
-        <w:rPr>
-          <w:rFonts w:ascii="Arial" w:eastAsia="Arial" w:hAnsi="Arial" w:cs="Arial"/>
-          <w:color w:val="000000"/>
-          <w:sz w:val="12"/>
-          <w:szCs w:val="12"/>
-        </w:rPr>
-      </w:pPr>
-      <w:r>
-        <w:rPr>
-          <w:rFonts w:ascii="Arial" w:eastAsia="Arial" w:hAnsi="Arial" w:cs="Arial"/>
-          <w:color w:val="000000"/>
-          <w:sz w:val="12"/>
-          <w:szCs w:val="12"/>
+          <w:sz w:val="22"/>
+          <w:szCs w:val="22"/>
+        </w:rPr>
+      </w:pPr>
+    </w:p>
+    <w:p>
+      <w:pPr>
+        <w:pBdr>
+          <w:top w:val="nil"/>
+          <w:left w:val="nil"/>
+          <w:bottom w:val="nil"/>
+          <w:right w:val="nil"/>
+          <w:between w:val="nil"/>
+        </w:pBdr>
+        <w:jc w:val="both"/>
+        <w:rPr>
+          <w:rFonts w:ascii="Arial" w:eastAsia="Arial" w:hAnsi="Arial" w:cs="Arial"/>
+          <w:color w:val="000000"/>
+          <w:sz w:val="22"/>
+          <w:szCs w:val="22"/>
+        </w:rPr>
+      </w:pPr>
+      <w:r>
+        <w:rPr>
+          <w:rFonts w:ascii="Arial" w:eastAsia="Arial" w:hAnsi="Arial" w:cs="Arial"/>
+          <w:color w:val="000000"/>
+          <w:sz w:val="22"/>
+          <w:szCs w:val="22"/>
         </w:rPr>
         <w:t xml:space="preserve">VERIFIX se réserve le droit de suspendre temporairement la mise à disposition du Service,  dans le cas où le Client ne se conformerait pas à ses obligations visées au présent Contrat et notamment en cas de non-paiement des frais. </w:t>
       </w:r>
       <w:r>
         <w:rPr>
           <w:rFonts w:ascii="Arial" w:eastAsia="Arial" w:hAnsi="Arial" w:cs="Arial"/>
-          <w:sz w:val="12"/>
-          <w:szCs w:val="12"/>
+          <w:sz w:val="22"/>
+          <w:szCs w:val="22"/>
         </w:rPr>
         <w:t xml:space="preserve">VERIFIX </w:t>
       </w:r>
@@ -2065,8 +1950,8 @@
         <w:rPr>
           <w:rFonts w:ascii="Arial" w:eastAsia="Arial" w:hAnsi="Arial" w:cs="Arial"/>
           <w:color w:val="000000"/>
-          <w:sz w:val="12"/>
-          <w:szCs w:val="12"/>
+          <w:sz w:val="22"/>
+          <w:szCs w:val="22"/>
         </w:rPr>
         <w:t xml:space="preserve">ne sera responsable d’aucune perte, dommage, responsabilité, réclamation ou gêne subie par le Client résultant d’une telle suspension.   </w:t>
       </w:r>
@@ -2084,8 +1969,8 @@
         <w:rPr>
           <w:rFonts w:ascii="Arial" w:eastAsia="Arial" w:hAnsi="Arial" w:cs="Arial"/>
           <w:color w:val="000000"/>
-          <w:sz w:val="12"/>
-          <w:szCs w:val="12"/>
+          <w:sz w:val="22"/>
+          <w:szCs w:val="22"/>
         </w:rPr>
       </w:pPr>
     </w:p>
@@ -2103,8 +1988,8 @@
           <w:rFonts w:ascii="Arial" w:eastAsia="Arial" w:hAnsi="Arial" w:cs="Arial"/>
           <w:smallCaps/>
           <w:color w:val="FFFFFF"/>
-          <w:sz w:val="12"/>
-          <w:szCs w:val="12"/>
+          <w:sz w:val="22"/>
+          <w:szCs w:val="22"/>
         </w:rPr>
       </w:pPr>
       <w:r>
@@ -2112,8 +1997,8 @@
           <w:rFonts w:ascii="Arial" w:eastAsia="Arial" w:hAnsi="Arial" w:cs="Arial"/>
           <w:smallCaps/>
           <w:color w:val="FFFFFF"/>
-          <w:sz w:val="12"/>
-          <w:szCs w:val="12"/>
+          <w:sz w:val="22"/>
+          <w:szCs w:val="22"/>
         </w:rPr>
         <w:t xml:space="preserve"> LOI APPLICABLE /  ATTRIBUTION DE COMPÉTENCES</w:t>
       </w:r>
@@ -2131,34 +2016,34 @@
         <w:rPr>
           <w:rFonts w:ascii="Arial" w:eastAsia="Arial" w:hAnsi="Arial" w:cs="Arial"/>
           <w:color w:val="000000"/>
-          <w:sz w:val="12"/>
-          <w:szCs w:val="12"/>
-        </w:rPr>
-      </w:pPr>
-    </w:p>
-    <w:p>
-      <w:pPr>
-        <w:pBdr>
-          <w:top w:val="nil"/>
-          <w:left w:val="nil"/>
-          <w:bottom w:val="nil"/>
-          <w:right w:val="nil"/>
-          <w:between w:val="nil"/>
-        </w:pBdr>
-        <w:jc w:val="both"/>
-        <w:rPr>
-          <w:rFonts w:ascii="Arial" w:eastAsia="Arial" w:hAnsi="Arial" w:cs="Arial"/>
-          <w:color w:val="000000"/>
-          <w:sz w:val="12"/>
-          <w:szCs w:val="12"/>
-        </w:rPr>
-      </w:pPr>
-      <w:r>
-        <w:rPr>
-          <w:rFonts w:ascii="Arial" w:eastAsia="Arial" w:hAnsi="Arial" w:cs="Arial"/>
-          <w:color w:val="000000"/>
-          <w:sz w:val="12"/>
-          <w:szCs w:val="12"/>
+          <w:sz w:val="22"/>
+          <w:szCs w:val="22"/>
+        </w:rPr>
+      </w:pPr>
+    </w:p>
+    <w:p>
+      <w:pPr>
+        <w:pBdr>
+          <w:top w:val="nil"/>
+          <w:left w:val="nil"/>
+          <w:bottom w:val="nil"/>
+          <w:right w:val="nil"/>
+          <w:between w:val="nil"/>
+        </w:pBdr>
+        <w:jc w:val="both"/>
+        <w:rPr>
+          <w:rFonts w:ascii="Arial" w:eastAsia="Arial" w:hAnsi="Arial" w:cs="Arial"/>
+          <w:color w:val="000000"/>
+          <w:sz w:val="22"/>
+          <w:szCs w:val="22"/>
+        </w:rPr>
+      </w:pPr>
+      <w:r>
+        <w:rPr>
+          <w:rFonts w:ascii="Arial" w:eastAsia="Arial" w:hAnsi="Arial" w:cs="Arial"/>
+          <w:color w:val="000000"/>
+          <w:sz w:val="22"/>
+          <w:szCs w:val="22"/>
         </w:rPr>
         <w:t>Le présent Contrat est soumis à la loi congolaise. Pour régler les contestations pouvant survenir entre elles, les parties font attribution de compétence au Tribunal de Commerce compétent de Kinshasa, en convenant de solliciter préalablement à toute action judiciaire, l'intervention d'un médiateur qui sera choisi d'un commun accord, ou à défaut désigné par le Tribunal de Commerce compétent de Kinshasa.</w:t>
       </w:r>
@@ -2176,8 +2061,8 @@
         <w:rPr>
           <w:rFonts w:ascii="Arial" w:eastAsia="Arial" w:hAnsi="Arial" w:cs="Arial"/>
           <w:color w:val="000000"/>
-          <w:sz w:val="12"/>
-          <w:szCs w:val="12"/>
+          <w:sz w:val="22"/>
+          <w:szCs w:val="22"/>
         </w:rPr>
         <w:sectPr>
           <w:type w:val="continuous"/>
@@ -2205,6 +2090,8 @@
           <w:rFonts w:ascii="Arial" w:eastAsia="Arial" w:hAnsi="Arial" w:cs="Arial"/>
           <w:b/>
           <w:color w:val="000000"/>
+          <w:sz w:val="22"/>
+          <w:szCs w:val="22"/>
         </w:rPr>
       </w:pPr>
     </w:p>
@@ -2224,6 +2111,8 @@
           <w:rFonts w:ascii="Arial" w:eastAsia="Arial" w:hAnsi="Arial" w:cs="Arial"/>
           <w:b/>
           <w:color w:val="000000"/>
+          <w:sz w:val="22"/>
+          <w:szCs w:val="22"/>
         </w:rPr>
       </w:pPr>
     </w:p>
@@ -2243,18 +2132,34 @@
           <w:rFonts w:ascii="Arial" w:eastAsia="Arial" w:hAnsi="Arial" w:cs="Arial"/>
           <w:b/>
           <w:color w:val="000000"/>
-        </w:rPr>
-      </w:pPr>
-    </w:p>
-    <w:p/>
-    <w:p/>
+          <w:sz w:val="22"/>
+          <w:szCs w:val="22"/>
+        </w:rPr>
+      </w:pPr>
+    </w:p>
+    <w:p>
+      <w:pPr>
+        <w:rPr>
+          <w:sz w:val="22"/>
+          <w:szCs w:val="22"/>
+        </w:rPr>
+      </w:pPr>
+    </w:p>
+    <w:p>
+      <w:pPr>
+        <w:rPr>
+          <w:sz w:val="22"/>
+          <w:szCs w:val="22"/>
+        </w:rPr>
+      </w:pPr>
+    </w:p>
     <w:p>
       <w:pPr>
         <w:ind w:left="720"/>
         <w:rPr>
           <w:rFonts w:ascii="Arial" w:eastAsia="Arial" w:hAnsi="Arial" w:cs="Arial"/>
-          <w:sz w:val="16"/>
-          <w:szCs w:val="16"/>
+          <w:sz w:val="22"/>
+          <w:szCs w:val="22"/>
         </w:rPr>
       </w:pPr>
     </w:p>
@@ -2292,8 +2197,8 @@
               <w:rPr>
                 <w:rFonts w:ascii="Arial" w:eastAsia="Arial" w:hAnsi="Arial" w:cs="Arial"/>
                 <w:color w:val="000000"/>
-                <w:sz w:val="16"/>
-                <w:szCs w:val="16"/>
+                <w:sz w:val="22"/>
+                <w:szCs w:val="22"/>
               </w:rPr>
             </w:pPr>
           </w:p>
@@ -2315,8 +2220,8 @@
               <w:rPr>
                 <w:rFonts w:ascii="Arial" w:eastAsia="Arial" w:hAnsi="Arial" w:cs="Arial"/>
                 <w:color w:val="000000"/>
-                <w:sz w:val="16"/>
-                <w:szCs w:val="16"/>
+                <w:sz w:val="22"/>
+                <w:szCs w:val="22"/>
               </w:rPr>
             </w:pPr>
           </w:p>
@@ -2339,8 +2244,8 @@
               <w:rPr>
                 <w:rFonts w:ascii="Arial" w:eastAsia="Arial" w:hAnsi="Arial" w:cs="Arial"/>
                 <w:color w:val="000000"/>
-                <w:sz w:val="16"/>
-                <w:szCs w:val="16"/>
+                <w:sz w:val="22"/>
+                <w:szCs w:val="22"/>
               </w:rPr>
             </w:pPr>
           </w:p>
@@ -2368,8 +2273,8 @@
               <w:rPr>
                 <w:rFonts w:ascii="Arial" w:eastAsia="Arial" w:hAnsi="Arial" w:cs="Arial"/>
                 <w:color w:val="000000"/>
-                <w:sz w:val="16"/>
-                <w:szCs w:val="16"/>
+                <w:sz w:val="22"/>
+                <w:szCs w:val="22"/>
               </w:rPr>
             </w:pPr>
           </w:p>
@@ -2391,8 +2296,8 @@
               <w:rPr>
                 <w:rFonts w:ascii="Arial" w:eastAsia="Arial" w:hAnsi="Arial" w:cs="Arial"/>
                 <w:color w:val="000000"/>
-                <w:sz w:val="16"/>
-                <w:szCs w:val="16"/>
+                <w:sz w:val="22"/>
+                <w:szCs w:val="22"/>
               </w:rPr>
             </w:pPr>
           </w:p>
@@ -2415,8 +2320,8 @@
               <w:rPr>
                 <w:rFonts w:ascii="Arial" w:eastAsia="Arial" w:hAnsi="Arial" w:cs="Arial"/>
                 <w:color w:val="000000"/>
-                <w:sz w:val="16"/>
-                <w:szCs w:val="16"/>
+                <w:sz w:val="22"/>
+                <w:szCs w:val="22"/>
               </w:rPr>
             </w:pPr>
           </w:p>
@@ -2444,8 +2349,8 @@
               <w:rPr>
                 <w:rFonts w:ascii="Arial" w:eastAsia="Arial" w:hAnsi="Arial" w:cs="Arial"/>
                 <w:color w:val="000000"/>
-                <w:sz w:val="16"/>
-                <w:szCs w:val="16"/>
+                <w:sz w:val="22"/>
+                <w:szCs w:val="22"/>
               </w:rPr>
             </w:pPr>
           </w:p>
@@ -2467,8 +2372,8 @@
               <w:rPr>
                 <w:rFonts w:ascii="Arial" w:eastAsia="Arial" w:hAnsi="Arial" w:cs="Arial"/>
                 <w:color w:val="000000"/>
-                <w:sz w:val="16"/>
-                <w:szCs w:val="16"/>
+                <w:sz w:val="22"/>
+                <w:szCs w:val="22"/>
               </w:rPr>
             </w:pPr>
           </w:p>
@@ -2491,8 +2396,8 @@
               <w:rPr>
                 <w:rFonts w:ascii="Arial" w:eastAsia="Arial" w:hAnsi="Arial" w:cs="Arial"/>
                 <w:color w:val="000000"/>
-                <w:sz w:val="16"/>
-                <w:szCs w:val="16"/>
+                <w:sz w:val="22"/>
+                <w:szCs w:val="22"/>
               </w:rPr>
             </w:pPr>
           </w:p>
@@ -2520,8 +2425,8 @@
               <w:rPr>
                 <w:rFonts w:ascii="Arial" w:eastAsia="Arial" w:hAnsi="Arial" w:cs="Arial"/>
                 <w:color w:val="000000"/>
-                <w:sz w:val="16"/>
-                <w:szCs w:val="16"/>
+                <w:sz w:val="22"/>
+                <w:szCs w:val="22"/>
               </w:rPr>
             </w:pPr>
           </w:p>
@@ -2543,8 +2448,8 @@
               <w:rPr>
                 <w:rFonts w:ascii="Arial" w:eastAsia="Arial" w:hAnsi="Arial" w:cs="Arial"/>
                 <w:color w:val="000000"/>
-                <w:sz w:val="16"/>
-                <w:szCs w:val="16"/>
+                <w:sz w:val="22"/>
+                <w:szCs w:val="22"/>
               </w:rPr>
             </w:pPr>
           </w:p>
@@ -2567,8 +2472,8 @@
               <w:rPr>
                 <w:rFonts w:ascii="Arial" w:eastAsia="Arial" w:hAnsi="Arial" w:cs="Arial"/>
                 <w:color w:val="000000"/>
-                <w:sz w:val="16"/>
-                <w:szCs w:val="16"/>
+                <w:sz w:val="22"/>
+                <w:szCs w:val="22"/>
               </w:rPr>
             </w:pPr>
           </w:p>
@@ -2579,49 +2484,47 @@
       <w:pPr>
         <w:rPr>
           <w:rFonts w:ascii="Arial" w:eastAsia="Arial" w:hAnsi="Arial" w:cs="Arial"/>
-          <w:sz w:val="16"/>
-          <w:szCs w:val="16"/>
-        </w:rPr>
-      </w:pPr>
-    </w:p>
-    <w:p>
-      <w:pPr>
-        <w:rPr>
-          <w:rFonts w:ascii="Arial" w:eastAsia="Arial" w:hAnsi="Arial" w:cs="Arial"/>
-          <w:sz w:val="16"/>
-          <w:szCs w:val="16"/>
-        </w:rPr>
-      </w:pPr>
-    </w:p>
-    <w:p>
-      <w:pPr>
-        <w:rPr>
-          <w:rFonts w:ascii="Arial" w:eastAsia="Arial" w:hAnsi="Arial" w:cs="Arial"/>
-          <w:sz w:val="16"/>
-          <w:szCs w:val="16"/>
-        </w:rPr>
-      </w:pPr>
-    </w:p>
-    <w:p>
-      <w:pPr>
-        <w:rPr>
-          <w:rFonts w:ascii="Arial" w:eastAsia="Arial" w:hAnsi="Arial" w:cs="Arial"/>
-          <w:sz w:val="16"/>
-          <w:szCs w:val="16"/>
-        </w:rPr>
-      </w:pPr>
-    </w:p>
-    <w:p>
-      <w:pPr>
-        <w:rPr>
-          <w:rFonts w:ascii="Arial" w:eastAsia="Arial" w:hAnsi="Arial" w:cs="Arial"/>
-          <w:sz w:val="16"/>
-          <w:szCs w:val="16"/>
-        </w:rPr>
-      </w:pPr>
-    </w:p>
-    <w:bookmarkStart w:id="1" w:name="_heading=h.1fob9te" w:colFirst="0" w:colLast="0"/>
-    <w:bookmarkEnd w:id="1"/>
+          <w:sz w:val="22"/>
+          <w:szCs w:val="22"/>
+        </w:rPr>
+      </w:pPr>
+    </w:p>
+    <w:p>
+      <w:pPr>
+        <w:rPr>
+          <w:rFonts w:ascii="Arial" w:eastAsia="Arial" w:hAnsi="Arial" w:cs="Arial"/>
+          <w:sz w:val="22"/>
+          <w:szCs w:val="22"/>
+        </w:rPr>
+      </w:pPr>
+    </w:p>
+    <w:p>
+      <w:pPr>
+        <w:rPr>
+          <w:rFonts w:ascii="Arial" w:eastAsia="Arial" w:hAnsi="Arial" w:cs="Arial"/>
+          <w:sz w:val="22"/>
+          <w:szCs w:val="22"/>
+        </w:rPr>
+      </w:pPr>
+    </w:p>
+    <w:p>
+      <w:pPr>
+        <w:rPr>
+          <w:rFonts w:ascii="Arial" w:eastAsia="Arial" w:hAnsi="Arial" w:cs="Arial"/>
+          <w:sz w:val="22"/>
+          <w:szCs w:val="22"/>
+        </w:rPr>
+      </w:pPr>
+    </w:p>
+    <w:p>
+      <w:pPr>
+        <w:rPr>
+          <w:rFonts w:ascii="Arial" w:eastAsia="Arial" w:hAnsi="Arial" w:cs="Arial"/>
+          <w:sz w:val="22"/>
+          <w:szCs w:val="22"/>
+        </w:rPr>
+      </w:pPr>
+    </w:p>
     <w:p>
       <w:pPr>
         <w:pBdr>
@@ -2635,18 +2538,22 @@
         <w:rPr>
           <w:rFonts w:ascii="Arial" w:eastAsia="Arial" w:hAnsi="Arial" w:cs="Arial"/>
           <w:color w:val="000000"/>
-          <w:sz w:val="12"/>
-          <w:szCs w:val="12"/>
-        </w:rPr>
-      </w:pPr>
+          <w:sz w:val="22"/>
+          <w:szCs w:val="22"/>
+        </w:rPr>
+      </w:pPr>
+      <w:bookmarkStart w:id="1" w:name="_heading=h.1fob9te" w:colFirst="0" w:colLast="0"/>
+      <w:bookmarkEnd w:id="1"/>
       <w:r>
         <w:rPr>
           <w:noProof/>
+          <w:sz w:val="22"/>
+          <w:szCs w:val="22"/>
         </w:rPr>
         <mc:AlternateContent>
           <mc:Choice Requires="wpg">
             <w:drawing>
-              <wp:anchor distT="0" distB="0" distL="114300" distR="114300" simplePos="0" relativeHeight="251659264" behindDoc="0" locked="0" layoutInCell="1" hidden="0" allowOverlap="1" wp14:anchorId="45151CE0" wp14:editId="560185FB">
+              <wp:anchor distT="0" distB="0" distL="114300" distR="114300" simplePos="0" relativeHeight="251658240" behindDoc="0" locked="0" layoutInCell="1" hidden="0" allowOverlap="1" wp14:anchorId="45151CE0" wp14:editId="560185FB">
                 <wp:simplePos x="0" y="0"/>
                 <wp:positionH relativeFrom="column">
                   <wp:posOffset>5041900</wp:posOffset>
@@ -2820,9 +2727,9 @@
           </mc:Choice>
           <mc:Fallback>
             <w:pict>
-              <v:group id="Groupe 25" o:spid="_x0000_s1026" style="position:absolute;margin-left:397pt;margin-top:437pt;width:126pt;height:63pt;z-index:251659264" coordorigin="45459,33799" coordsize="16002,8001" o:gfxdata="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">
-                <v:group id="Groupe 11" o:spid="_x0000_s1027" style="position:absolute;left:45459;top:33799;width:16002;height:8001" coordorigin="7281,14584" coordsize="2520,1260" o:gfxdata="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">
-                  <v:rect id="Rectangle 12" o:spid="_x0000_s1028" style="position:absolute;left:7281;top:14584;width:2500;height:1250;visibility:visible;mso-wrap-style:square;v-text-anchor:middle" o:gfxdata="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" filled="f" stroked="f">
+              <v:group w14:anchorId="45151CE0" id="Groupe 25" o:spid="_x0000_s1026" style="position:absolute;margin-left:397pt;margin-top:437pt;width:126pt;height:63pt;z-index:251658240" coordorigin="45459,33799" coordsize="16002,8001" o:gfxdata="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">
+                <v:group id="Groupe 11" o:spid="_x0000_s1027" style="position:absolute;left:45459;top:33799;width:16002;height:8001" coordorigin="7281,14584" coordsize="2520,1260" o:gfxdata="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">
+                  <v:rect id="Rectangle 12" o:spid="_x0000_s1028" style="position:absolute;left:7281;top:14584;width:2500;height:1250;visibility:visible;mso-wrap-style:square;v-text-anchor:middle" o:gfxdata="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" filled="f" stroked="f">
                     <v:textbox inset="2.53958mm,2.53958mm,2.53958mm,2.53958mm">
                       <w:txbxContent>
                         <w:p>
@@ -2833,7 +2740,7 @@
                       </w:txbxContent>
                     </v:textbox>
                   </v:rect>
-                  <v:rect id="Rectangle 13" o:spid="_x0000_s1029" style="position:absolute;left:7281;top:14584;width:2160;height:360;visibility:visible;mso-wrap-style:square;v-text-anchor:top" o:gfxdata="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" stroked="f">
+                  <v:rect id="Rectangle 13" o:spid="_x0000_s1029" style="position:absolute;left:7281;top:14584;width:2160;height:360;visibility:visible;mso-wrap-style:square;v-text-anchor:top" o:gfxdata="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" stroked="f">
                     <v:textbox inset="2.53958mm,1.2694mm,2.53958mm,1.2694mm">
                       <w:txbxContent>
                         <w:p>
@@ -2852,7 +2759,7 @@
                       </w:txbxContent>
                     </v:textbox>
                   </v:rect>
-                  <v:rect id="Rectangle 14" o:spid="_x0000_s1030" style="position:absolute;left:7281;top:15124;width:2520;height:720;visibility:visible;mso-wrap-style:square;v-text-anchor:middle" o:gfxdata="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">
+                  <v:rect id="Rectangle 14" o:spid="_x0000_s1030" style="position:absolute;left:7281;top:15124;width:2520;height:720;visibility:visible;mso-wrap-style:square;v-text-anchor:middle" o:gfxdata="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">
                     <v:stroke startarrowwidth="narrow" startarrowlength="short" endarrowwidth="narrow" endarrowlength="short"/>
                     <v:textbox inset="2.53958mm,2.53958mm,2.53958mm,2.53958mm">
                       <w:txbxContent>
@@ -2868,7 +2775,7 @@
                     <v:path arrowok="t" fillok="f" o:connecttype="none"/>
                     <o:lock v:ext="edit" shapetype="t"/>
                   </v:shapetype>
-                  <v:shape id="Connecteur droit avec flèche 15" o:spid="_x0000_s1031" type="#_x0000_t32" style="position:absolute;left:8541;top:15124;width:0;height:720;visibility:visible;mso-wrap-style:square" o:connectortype="straight" o:gfxdata="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"/>
+                  <v:shape id="Connecteur droit avec flèche 15" o:spid="_x0000_s1031" type="#_x0000_t32" style="position:absolute;left:8541;top:15124;width:0;height:720;visibility:visible;mso-wrap-style:square" o:connectortype="straight" o:gfxdata="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"/>
                 </v:group>
               </v:group>
             </w:pict>
@@ -2876,7 +2783,15 @@
         </mc:AlternateContent>
       </w:r>
     </w:p>
-    <w:p/>
+    <w:bookmarkEnd w:id="0"/>
+    <w:p>
+      <w:pPr>
+        <w:rPr>
+          <w:sz w:val="22"/>
+          <w:szCs w:val="22"/>
+        </w:rPr>
+      </w:pPr>
+    </w:p>
     <w:sectPr>
       <w:type w:val="continuous"/>
       <w:pgSz w:w="11906" w:h="16838"/>
@@ -2888,7 +2803,7 @@
 </file>
 
 <file path=word/endnotes.xml><?xml version="1.0" encoding="utf-8"?>
-<w:endnotes xmlns:wpc="http://schemas.microsoft.com/office/word/2010/wordprocessingCanvas" xmlns:mc="http://schemas.openxmlformats.org/markup-compatibility/2006" xmlns:o="urn:schemas-microsoft-com:office:office" xmlns:r="http://schemas.openxmlformats.org/officeDocument/2006/relationships" xmlns:m="http://schemas.openxmlformats.org/officeDocument/2006/math" xmlns:v="urn:schemas-microsoft-com:vml" xmlns:wp14="http://schemas.microsoft.com/office/word/2010/wordprocessingDrawing" xmlns:wp="http://schemas.openxmlformats.org/drawingml/2006/wordprocessingDrawing" xmlns:w10="urn:schemas-microsoft-com:office:word" xmlns:w="http://schemas.openxmlformats.org/wordprocessingml/2006/main" xmlns:w14="http://schemas.microsoft.com/office/word/2010/wordml" xmlns:wpg="http://schemas.microsoft.com/office/word/2010/wordprocessingGroup" xmlns:wpi="http://schemas.microsoft.com/office/word/2010/wordprocessingInk" xmlns:wne="http://schemas.microsoft.com/office/word/2006/wordml" xmlns:wps="http://schemas.microsoft.com/office/word/2010/wordprocessingShape" mc:Ignorable="w14 wp14">
+<w:endnotes xmlns:wpc="http://schemas.microsoft.com/office/word/2010/wordprocessingCanvas" xmlns:cx="http://schemas.microsoft.com/office/drawing/2014/chartex" xmlns:mc="http://schemas.openxmlformats.org/markup-compatibility/2006" xmlns:o="urn:schemas-microsoft-com:office:office" xmlns:r="http://schemas.openxmlformats.org/officeDocument/2006/relationships" xmlns:m="http://schemas.openxmlformats.org/officeDocument/2006/math" xmlns:v="urn:schemas-microsoft-com:vml" xmlns:wp14="http://schemas.microsoft.com/office/word/2010/wordprocessingDrawing" xmlns:wp="http://schemas.openxmlformats.org/drawingml/2006/wordprocessingDrawing" xmlns:w10="urn:schemas-microsoft-com:office:word" xmlns:w="http://schemas.openxmlformats.org/wordprocessingml/2006/main" xmlns:w14="http://schemas.microsoft.com/office/word/2010/wordml" xmlns:w15="http://schemas.microsoft.com/office/word/2012/wordml" xmlns:w16se="http://schemas.microsoft.com/office/word/2015/wordml/symex" xmlns:wpg="http://schemas.microsoft.com/office/word/2010/wordprocessingGroup" xmlns:wpi="http://schemas.microsoft.com/office/word/2010/wordprocessingInk" xmlns:wne="http://schemas.microsoft.com/office/word/2006/wordml" xmlns:wps="http://schemas.microsoft.com/office/word/2010/wordprocessingShape" mc:Ignorable="w14 w15 w16se wp14">
   <w:endnote w:type="separator" w:id="-1">
     <w:p>
       <w:r>
@@ -2907,7 +2822,7 @@
 </file>
 
 <file path=word/footnotes.xml><?xml version="1.0" encoding="utf-8"?>
-<w:footnotes xmlns:wpc="http://schemas.microsoft.com/office/word/2010/wordprocessingCanvas" xmlns:mc="http://schemas.openxmlformats.org/markup-compatibility/2006" xmlns:o="urn:schemas-microsoft-com:office:office" xmlns:r="http://schemas.openxmlformats.org/officeDocument/2006/relationships" xmlns:m="http://schemas.openxmlformats.org/officeDocument/2006/math" xmlns:v="urn:schemas-microsoft-com:vml" xmlns:wp14="http://schemas.microsoft.com/office/word/2010/wordprocessingDrawing" xmlns:wp="http://schemas.openxmlformats.org/drawingml/2006/wordprocessingDrawing" xmlns:w10="urn:schemas-microsoft-com:office:word" xmlns:w="http://schemas.openxmlformats.org/wordprocessingml/2006/main" xmlns:w14="http://schemas.microsoft.com/office/word/2010/wordml" xmlns:wpg="http://schemas.microsoft.com/office/word/2010/wordprocessingGroup" xmlns:wpi="http://schemas.microsoft.com/office/word/2010/wordprocessingInk" xmlns:wne="http://schemas.microsoft.com/office/word/2006/wordml" xmlns:wps="http://schemas.microsoft.com/office/word/2010/wordprocessingShape" mc:Ignorable="w14 wp14">
+<w:footnotes xmlns:wpc="http://schemas.microsoft.com/office/word/2010/wordprocessingCanvas" xmlns:cx="http://schemas.microsoft.com/office/drawing/2014/chartex" xmlns:mc="http://schemas.openxmlformats.org/markup-compatibility/2006" xmlns:o="urn:schemas-microsoft-com:office:office" xmlns:r="http://schemas.openxmlformats.org/officeDocument/2006/relationships" xmlns:m="http://schemas.openxmlformats.org/officeDocument/2006/math" xmlns:v="urn:schemas-microsoft-com:vml" xmlns:wp14="http://schemas.microsoft.com/office/word/2010/wordprocessingDrawing" xmlns:wp="http://schemas.openxmlformats.org/drawingml/2006/wordprocessingDrawing" xmlns:w10="urn:schemas-microsoft-com:office:word" xmlns:w="http://schemas.openxmlformats.org/wordprocessingml/2006/main" xmlns:w14="http://schemas.microsoft.com/office/word/2010/wordml" xmlns:w15="http://schemas.microsoft.com/office/word/2012/wordml" xmlns:w16se="http://schemas.microsoft.com/office/word/2015/wordml/symex" xmlns:wpg="http://schemas.microsoft.com/office/word/2010/wordprocessingGroup" xmlns:wpi="http://schemas.microsoft.com/office/word/2010/wordprocessingInk" xmlns:wne="http://schemas.microsoft.com/office/word/2006/wordml" xmlns:wps="http://schemas.microsoft.com/office/word/2010/wordprocessingShape" mc:Ignorable="w14 w15 w16se wp14">
   <w:footnote w:type="separator" w:id="-1">
     <w:p>
       <w:r>
@@ -2926,7 +2841,7 @@
 </file>
 
 <file path=word/header1.xml><?xml version="1.0" encoding="utf-8"?>
-<w:hdr xmlns:wpc="http://schemas.microsoft.com/office/word/2010/wordprocessingCanvas" xmlns:mc="http://schemas.openxmlformats.org/markup-compatibility/2006" xmlns:o="urn:schemas-microsoft-com:office:office" xmlns:r="http://schemas.openxmlformats.org/officeDocument/2006/relationships" xmlns:m="http://schemas.openxmlformats.org/officeDocument/2006/math" xmlns:v="urn:schemas-microsoft-com:vml" xmlns:wp14="http://schemas.microsoft.com/office/word/2010/wordprocessingDrawing" xmlns:wp="http://schemas.openxmlformats.org/drawingml/2006/wordprocessingDrawing" xmlns:w10="urn:schemas-microsoft-com:office:word" xmlns:w="http://schemas.openxmlformats.org/wordprocessingml/2006/main" xmlns:w14="http://schemas.microsoft.com/office/word/2010/wordml" xmlns:wpg="http://schemas.microsoft.com/office/word/2010/wordprocessingGroup" xmlns:wpi="http://schemas.microsoft.com/office/word/2010/wordprocessingInk" xmlns:wne="http://schemas.microsoft.com/office/word/2006/wordml" xmlns:wps="http://schemas.microsoft.com/office/word/2010/wordprocessingShape" mc:Ignorable="w14 wp14">
+<w:hdr xmlns:wpc="http://schemas.microsoft.com/office/word/2010/wordprocessingCanvas" xmlns:cx="http://schemas.microsoft.com/office/drawing/2014/chartex" xmlns:mc="http://schemas.openxmlformats.org/markup-compatibility/2006" xmlns:o="urn:schemas-microsoft-com:office:office" xmlns:r="http://schemas.openxmlformats.org/officeDocument/2006/relationships" xmlns:m="http://schemas.openxmlformats.org/officeDocument/2006/math" xmlns:v="urn:schemas-microsoft-com:vml" xmlns:wp14="http://schemas.microsoft.com/office/word/2010/wordprocessingDrawing" xmlns:wp="http://schemas.openxmlformats.org/drawingml/2006/wordprocessingDrawing" xmlns:w10="urn:schemas-microsoft-com:office:word" xmlns:w="http://schemas.openxmlformats.org/wordprocessingml/2006/main" xmlns:w14="http://schemas.microsoft.com/office/word/2010/wordml" xmlns:w15="http://schemas.microsoft.com/office/word/2012/wordml" xmlns:w16se="http://schemas.microsoft.com/office/word/2015/wordml/symex" xmlns:wpg="http://schemas.microsoft.com/office/word/2010/wordprocessingGroup" xmlns:wpi="http://schemas.microsoft.com/office/word/2010/wordprocessingInk" xmlns:wne="http://schemas.microsoft.com/office/word/2006/wordml" xmlns:wps="http://schemas.microsoft.com/office/word/2010/wordprocessingShape" mc:Ignorable="w14 w15 w16se wp14">
   <w:p>
     <w:pPr>
       <w:pBdr>
@@ -2987,8 +2902,8 @@
 </file>
 
 <file path=word/numbering.xml><?xml version="1.0" encoding="utf-8"?>
-<w:numbering xmlns:wpc="http://schemas.microsoft.com/office/word/2010/wordprocessingCanvas" xmlns:mc="http://schemas.openxmlformats.org/markup-compatibility/2006" xmlns:o="urn:schemas-microsoft-com:office:office" xmlns:r="http://schemas.openxmlformats.org/officeDocument/2006/relationships" xmlns:m="http://schemas.openxmlformats.org/officeDocument/2006/math" xmlns:v="urn:schemas-microsoft-com:vml" xmlns:wp14="http://schemas.microsoft.com/office/word/2010/wordprocessingDrawing" xmlns:wp="http://schemas.openxmlformats.org/drawingml/2006/wordprocessingDrawing" xmlns:w10="urn:schemas-microsoft-com:office:word" xmlns:w="http://schemas.openxmlformats.org/wordprocessingml/2006/main" xmlns:w14="http://schemas.microsoft.com/office/word/2010/wordml" xmlns:wpg="http://schemas.microsoft.com/office/word/2010/wordprocessingGroup" xmlns:wpi="http://schemas.microsoft.com/office/word/2010/wordprocessingInk" xmlns:wne="http://schemas.microsoft.com/office/word/2006/wordml" xmlns:wps="http://schemas.microsoft.com/office/word/2010/wordprocessingShape" mc:Ignorable="w14 wp14">
-  <w:abstractNum w:abstractNumId="0">
+<w:numbering xmlns:wpc="http://schemas.microsoft.com/office/word/2010/wordprocessingCanvas" xmlns:cx="http://schemas.microsoft.com/office/drawing/2014/chartex" xmlns:mc="http://schemas.openxmlformats.org/markup-compatibility/2006" xmlns:o="urn:schemas-microsoft-com:office:office" xmlns:r="http://schemas.openxmlformats.org/officeDocument/2006/relationships" xmlns:m="http://schemas.openxmlformats.org/officeDocument/2006/math" xmlns:v="urn:schemas-microsoft-com:vml" xmlns:wp14="http://schemas.microsoft.com/office/word/2010/wordprocessingDrawing" xmlns:wp="http://schemas.openxmlformats.org/drawingml/2006/wordprocessingDrawing" xmlns:w10="urn:schemas-microsoft-com:office:word" xmlns:w="http://schemas.openxmlformats.org/wordprocessingml/2006/main" xmlns:w14="http://schemas.microsoft.com/office/word/2010/wordml" xmlns:w15="http://schemas.microsoft.com/office/word/2012/wordml" xmlns:w16se="http://schemas.microsoft.com/office/word/2015/wordml/symex" xmlns:wpg="http://schemas.microsoft.com/office/word/2010/wordprocessingGroup" xmlns:wpi="http://schemas.microsoft.com/office/word/2010/wordprocessingInk" xmlns:wne="http://schemas.microsoft.com/office/word/2006/wordml" xmlns:wps="http://schemas.microsoft.com/office/word/2010/wordprocessingShape" mc:Ignorable="w14 w15 w16se wp14">
+  <w:abstractNum w:abstractNumId="0" w15:restartNumberingAfterBreak="0">
     <w:nsid w:val="2ADE3ECE"/>
     <w:multiLevelType w:val="multilevel"/>
     <w:tmpl w:val="45BC91EC"/>
@@ -3074,7 +2989,7 @@
       </w:pPr>
     </w:lvl>
   </w:abstractNum>
-  <w:abstractNum w:abstractNumId="1">
+  <w:abstractNum w:abstractNumId="1" w15:restartNumberingAfterBreak="0">
     <w:nsid w:val="47472C65"/>
     <w:multiLevelType w:val="multilevel"/>
     <w:tmpl w:val="BECEA068"/>
@@ -3197,7 +3112,7 @@
 </file>
 
 <file path=word/styles.xml><?xml version="1.0" encoding="utf-8"?>
-<w:styles xmlns:mc="http://schemas.openxmlformats.org/markup-compatibility/2006" xmlns:r="http://schemas.openxmlformats.org/officeDocument/2006/relationships" xmlns:w="http://schemas.openxmlformats.org/wordprocessingml/2006/main" xmlns:w14="http://schemas.microsoft.com/office/word/2010/wordml" mc:Ignorable="w14">
+<w:styles xmlns:mc="http://schemas.openxmlformats.org/markup-compatibility/2006" xmlns:r="http://schemas.openxmlformats.org/officeDocument/2006/relationships" xmlns:w="http://schemas.openxmlformats.org/wordprocessingml/2006/main" xmlns:w14="http://schemas.microsoft.com/office/word/2010/wordml" xmlns:w15="http://schemas.microsoft.com/office/word/2012/wordml" xmlns:w16se="http://schemas.microsoft.com/office/word/2015/wordml/symex" mc:Ignorable="w14 w15 w16se">
   <w:docDefaults>
     <w:rPrDefault>
       <w:rPr>
@@ -3213,377 +3128,378 @@
       </w:pPr>
     </w:pPrDefault>
   </w:docDefaults>
-  <w:latentStyles w:defLockedState="0" w:defUIPriority="99" w:defSemiHidden="1" w:defUnhideWhenUsed="1" w:defQFormat="0" w:count="267">
-    <w:lsdException w:name="Normal" w:semiHidden="0" w:uiPriority="0" w:unhideWhenUsed="0" w:qFormat="1"/>
-    <w:lsdException w:name="heading 1" w:semiHidden="0" w:uiPriority="0" w:unhideWhenUsed="0" w:qFormat="1"/>
-    <w:lsdException w:name="heading 2" w:uiPriority="9" w:qFormat="1"/>
-    <w:lsdException w:name="heading 3" w:uiPriority="9" w:qFormat="1"/>
-    <w:lsdException w:name="heading 4" w:uiPriority="9" w:qFormat="1"/>
-    <w:lsdException w:name="heading 5" w:uiPriority="9" w:qFormat="1"/>
-    <w:lsdException w:name="heading 6" w:uiPriority="9" w:qFormat="1"/>
-    <w:lsdException w:name="heading 7" w:uiPriority="9" w:qFormat="1"/>
-    <w:lsdException w:name="heading 8" w:uiPriority="9" w:qFormat="1"/>
-    <w:lsdException w:name="heading 9" w:uiPriority="9" w:qFormat="1"/>
-    <w:lsdException w:name="toc 1" w:uiPriority="39"/>
-    <w:lsdException w:name="toc 2" w:uiPriority="39"/>
-    <w:lsdException w:name="toc 3" w:uiPriority="39"/>
-    <w:lsdException w:name="toc 4" w:uiPriority="39"/>
-    <w:lsdException w:name="toc 5" w:uiPriority="39"/>
-    <w:lsdException w:name="toc 6" w:uiPriority="39"/>
-    <w:lsdException w:name="toc 7" w:uiPriority="39"/>
-    <w:lsdException w:name="toc 8" w:uiPriority="39"/>
-    <w:lsdException w:name="toc 9" w:uiPriority="39"/>
-    <w:lsdException w:name="caption" w:uiPriority="35" w:qFormat="1"/>
-    <w:lsdException w:name="Title" w:semiHidden="0" w:uiPriority="10" w:unhideWhenUsed="0" w:qFormat="1"/>
-    <w:lsdException w:name="Default Paragraph Font" w:uiPriority="1"/>
-    <w:lsdException w:name="Subtitle" w:semiHidden="0" w:uiPriority="11" w:unhideWhenUsed="0" w:qFormat="1"/>
-    <w:lsdException w:name="Strong" w:semiHidden="0" w:uiPriority="22" w:unhideWhenUsed="0" w:qFormat="1"/>
-    <w:lsdException w:name="Emphasis" w:semiHidden="0" w:uiPriority="20" w:unhideWhenUsed="0" w:qFormat="1"/>
-    <w:lsdException w:name="Table Grid" w:semiHidden="0" w:uiPriority="59" w:unhideWhenUsed="0"/>
-    <w:lsdException w:name="Placeholder Text" w:unhideWhenUsed="0"/>
-    <w:lsdException w:name="No Spacing" w:semiHidden="0" w:uiPriority="1" w:unhideWhenUsed="0" w:qFormat="1"/>
-    <w:lsdException w:name="Light Shading" w:semiHidden="0" w:uiPriority="60" w:unhideWhenUsed="0"/>
-    <w:lsdException w:name="Light List" w:semiHidden="0" w:uiPriority="61" w:unhideWhenUsed="0"/>
-    <w:lsdException w:name="Light Grid" w:semiHidden="0" w:uiPriority="62" w:unhideWhenUsed="0"/>
-    <w:lsdException w:name="Medium Shading 1" w:semiHidden="0" w:uiPriority="63" w:unhideWhenUsed="0"/>
-    <w:lsdException w:name="Medium Shading 2" w:semiHidden="0" w:uiPriority="64" w:unhideWhenUsed="0"/>
-    <w:lsdException w:name="Medium List 1" w:semiHidden="0" w:uiPriority="65" w:unhideWhenUsed="0"/>
-    <w:lsdException w:name="Medium List 2" w:semiHidden="0" w:uiPriority="66" w:unhideWhenUsed="0"/>
-    <w:lsdException w:name="Medium Grid 1" w:semiHidden="0" w:uiPriority="67" w:unhideWhenUsed="0"/>
-    <w:lsdException w:name="Medium Grid 2" w:semiHidden="0" w:uiPriority="68" w:unhideWhenUsed="0"/>
-    <w:lsdException w:name="Medium Grid 3" w:semiHidden="0" w:uiPriority="69" w:unhideWhenUsed="0"/>
-    <w:lsdException w:name="Dark List" w:semiHidden="0" w:uiPriority="70" w:unhideWhenUsed="0"/>
-    <w:lsdException w:name="Colorful Shading" w:semiHidden="0" w:uiPriority="71" w:unhideWhenUsed="0"/>
-    <w:lsdException w:name="Colorful List" w:semiHidden="0" w:uiPriority="72" w:unhideWhenUsed="0"/>
-    <w:lsdException w:name="Colorful Grid" w:semiHidden="0" w:uiPriority="73" w:unhideWhenUsed="0"/>
-    <w:lsdException w:name="Light Shading Accent 1" w:semiHidden="0" w:uiPriority="60" w:unhideWhenUsed="0"/>
-    <w:lsdException w:name="Light List Accent 1" w:semiHidden="0" w:uiPriority="61" w:unhideWhenUsed="0"/>
-    <w:lsdException w:name="Light Grid Accent 1" w:semiHidden="0" w:uiPriority="62" w:unhideWhenUsed="0"/>
-    <w:lsdException w:name="Medium Shading 1 Accent 1" w:semiHidden="0" w:uiPriority="63" w:unhideWhenUsed="0"/>
-    <w:lsdException w:name="Medium Shading 2 Accent 1" w:semiHidden="0" w:uiPriority="64" w:unhideWhenUsed="0"/>
-    <w:lsdException w:name="Medium List 1 Accent 1" w:semiHidden="0" w:uiPriority="65" w:unhideWhenUsed="0"/>
-    <w:lsdException w:name="Revision" w:unhideWhenUsed="0"/>
-    <w:lsdException w:name="List Paragraph" w:semiHidden="0" w:uiPriority="34" w:unhideWhenUsed="0" w:qFormat="1"/>
-    <w:lsdException w:name="Quote" w:semiHidden="0" w:uiPriority="29" w:unhideWhenUsed="0" w:qFormat="1"/>
-    <w:lsdException w:name="Intense Quote" w:semiHidden="0" w:uiPriority="30" w:unhideWhenUsed="0" w:qFormat="1"/>
-    <w:lsdException w:name="Medium List 2 Accent 1" w:semiHidden="0" w:uiPriority="66" w:unhideWhenUsed="0"/>
-    <w:lsdException w:name="Medium Grid 1 Accent 1" w:semiHidden="0" w:uiPriority="67" w:unhideWhenUsed="0"/>
-    <w:lsdException w:name="Medium Grid 2 Accent 1" w:semiHidden="0" w:uiPriority="68" w:unhideWhenUsed="0"/>
-    <w:lsdException w:name="Medium Grid 3 Accent 1" w:semiHidden="0" w:uiPriority="69" w:unhideWhenUsed="0"/>
-    <w:lsdException w:name="Dark List Accent 1" w:semiHidden="0" w:uiPriority="70" w:unhideWhenUsed="0"/>
-    <w:lsdException w:name="Colorful Shading Accent 1" w:semiHidden="0" w:uiPriority="71" w:unhideWhenUsed="0"/>
-    <w:lsdException w:name="Colorful List Accent 1" w:semiHidden="0" w:uiPriority="72" w:unhideWhenUsed="0"/>
-    <w:lsdException w:name="Colorful Grid Accent 1" w:semiHidden="0" w:uiPriority="73" w:unhideWhenUsed="0"/>
-    <w:lsdException w:name="Light Shading Accent 2" w:semiHidden="0" w:uiPriority="60" w:unhideWhenUsed="0"/>
-    <w:lsdException w:name="Light List Accent 2" w:semiHidden="0" w:uiPriority="61" w:unhideWhenUsed="0"/>
-    <w:lsdException w:name="Light Grid Accent 2" w:semiHidden="0" w:uiPriority="62" w:unhideWhenUsed="0"/>
-    <w:lsdException w:name="Medium Shading 1 Accent 2" w:semiHidden="0" w:uiPriority="63" w:unhideWhenUsed="0"/>
-    <w:lsdException w:name="Medium Shading 2 Accent 2" w:semiHidden="0" w:uiPriority="64" w:unhideWhenUsed="0"/>
-    <w:lsdException w:name="Medium List 1 Accent 2" w:semiHidden="0" w:uiPriority="65" w:unhideWhenUsed="0"/>
-    <w:lsdException w:name="Medium List 2 Accent 2" w:semiHidden="0" w:uiPriority="66" w:unhideWhenUsed="0"/>
-    <w:lsdException w:name="Medium Grid 1 Accent 2" w:semiHidden="0" w:uiPriority="67" w:unhideWhenUsed="0"/>
-    <w:lsdException w:name="Medium Grid 2 Accent 2" w:semiHidden="0" w:uiPriority="68" w:unhideWhenUsed="0"/>
-    <w:lsdException w:name="Medium Grid 3 Accent 2" w:semiHidden="0" w:uiPriority="69" w:unhideWhenUsed="0"/>
-    <w:lsdException w:name="Dark List Accent 2" w:semiHidden="0" w:uiPriority="70" w:unhideWhenUsed="0"/>
-    <w:lsdException w:name="Colorful Shading Accent 2" w:semiHidden="0" w:uiPriority="71" w:unhideWhenUsed="0"/>
-    <w:lsdException w:name="Colorful List Accent 2" w:semiHidden="0" w:uiPriority="72" w:unhideWhenUsed="0"/>
-    <w:lsdException w:name="Colorful Grid Accent 2" w:semiHidden="0" w:uiPriority="73" w:unhideWhenUsed="0"/>
-    <w:lsdException w:name="Light Shading Accent 3" w:semiHidden="0" w:uiPriority="60" w:unhideWhenUsed="0"/>
-    <w:lsdException w:name="Light List Accent 3" w:semiHidden="0" w:uiPriority="61" w:unhideWhenUsed="0"/>
-    <w:lsdException w:name="Light Grid Accent 3" w:semiHidden="0" w:uiPriority="62" w:unhideWhenUsed="0"/>
-    <w:lsdException w:name="Medium Shading 1 Accent 3" w:semiHidden="0" w:uiPriority="63" w:unhideWhenUsed="0"/>
-    <w:lsdException w:name="Medium Shading 2 Accent 3" w:semiHidden="0" w:uiPriority="64" w:unhideWhenUsed="0"/>
-    <w:lsdException w:name="Medium List 1 Accent 3" w:semiHidden="0" w:uiPriority="65" w:unhideWhenUsed="0"/>
-    <w:lsdException w:name="Medium List 2 Accent 3" w:semiHidden="0" w:uiPriority="66" w:unhideWhenUsed="0"/>
-    <w:lsdException w:name="Medium Grid 1 Accent 3" w:semiHidden="0" w:uiPriority="67" w:unhideWhenUsed="0"/>
-    <w:lsdException w:name="Medium Grid 2 Accent 3" w:semiHidden="0" w:uiPriority="68" w:unhideWhenUsed="0"/>
-    <w:lsdException w:name="Medium Grid 3 Accent 3" w:semiHidden="0" w:uiPriority="69" w:unhideWhenUsed="0"/>
-    <w:lsdException w:name="Dark List Accent 3" w:semiHidden="0" w:uiPriority="70" w:unhideWhenUsed="0"/>
-    <w:lsdException w:name="Colorful Shading Accent 3" w:semiHidden="0" w:uiPriority="71" w:unhideWhenUsed="0"/>
-    <w:lsdException w:name="Colorful List Accent 3" w:semiHidden="0" w:uiPriority="72" w:unhideWhenUsed="0"/>
-    <w:lsdException w:name="Colorful Grid Accent 3" w:semiHidden="0" w:uiPriority="73" w:unhideWhenUsed="0"/>
-    <w:lsdException w:name="Light Shading Accent 4" w:semiHidden="0" w:uiPriority="60" w:unhideWhenUsed="0"/>
-    <w:lsdException w:name="Light List Accent 4" w:semiHidden="0" w:uiPriority="61" w:unhideWhenUsed="0"/>
-    <w:lsdException w:name="Light Grid Accent 4" w:semiHidden="0" w:uiPriority="62" w:unhideWhenUsed="0"/>
-    <w:lsdException w:name="Medium Shading 1 Accent 4" w:semiHidden="0" w:uiPriority="63" w:unhideWhenUsed="0"/>
-    <w:lsdException w:name="Medium Shading 2 Accent 4" w:semiHidden="0" w:uiPriority="64" w:unhideWhenUsed="0"/>
-    <w:lsdException w:name="Medium List 1 Accent 4" w:semiHidden="0" w:uiPriority="65" w:unhideWhenUsed="0"/>
-    <w:lsdException w:name="Medium List 2 Accent 4" w:semiHidden="0" w:uiPriority="66" w:unhideWhenUsed="0"/>
-    <w:lsdException w:name="Medium Grid 1 Accent 4" w:semiHidden="0" w:uiPriority="67" w:unhideWhenUsed="0"/>
-    <w:lsdException w:name="Medium Grid 2 Accent 4" w:semiHidden="0" w:uiPriority="68" w:unhideWhenUsed="0"/>
-    <w:lsdException w:name="Medium Grid 3 Accent 4" w:semiHidden="0" w:uiPriority="69" w:unhideWhenUsed="0"/>
-    <w:lsdException w:name="Dark List Accent 4" w:semiHidden="0" w:uiPriority="70" w:unhideWhenUsed="0"/>
-    <w:lsdException w:name="Colorful Shading Accent 4" w:semiHidden="0" w:uiPriority="71" w:unhideWhenUsed="0"/>
-    <w:lsdException w:name="Colorful List Accent 4" w:semiHidden="0" w:uiPriority="72" w:unhideWhenUsed="0"/>
-    <w:lsdException w:name="Colorful Grid Accent 4" w:semiHidden="0" w:uiPriority="73" w:unhideWhenUsed="0"/>
-    <w:lsdException w:name="Light Shading Accent 5" w:semiHidden="0" w:uiPriority="60" w:unhideWhenUsed="0"/>
-    <w:lsdException w:name="Light List Accent 5" w:semiHidden="0" w:uiPriority="61" w:unhideWhenUsed="0"/>
-    <w:lsdException w:name="Light Grid Accent 5" w:semiHidden="0" w:uiPriority="62" w:unhideWhenUsed="0"/>
-    <w:lsdException w:name="Medium Shading 1 Accent 5" w:semiHidden="0" w:uiPriority="63" w:unhideWhenUsed="0"/>
-    <w:lsdException w:name="Medium Shading 2 Accent 5" w:semiHidden="0" w:uiPriority="64" w:unhideWhenUsed="0"/>
-    <w:lsdException w:name="Medium List 1 Accent 5" w:semiHidden="0" w:uiPriority="65" w:unhideWhenUsed="0"/>
-    <w:lsdException w:name="Medium List 2 Accent 5" w:semiHidden="0" w:uiPriority="66" w:unhideWhenUsed="0"/>
-    <w:lsdException w:name="Medium Grid 1 Accent 5" w:semiHidden="0" w:uiPriority="67" w:unhideWhenUsed="0"/>
-    <w:lsdException w:name="Medium Grid 2 Accent 5" w:semiHidden="0" w:uiPriority="68" w:unhideWhenUsed="0"/>
-    <w:lsdException w:name="Medium Grid 3 Accent 5" w:semiHidden="0" w:uiPriority="69" w:unhideWhenUsed="0"/>
-    <w:lsdException w:name="Dark List Accent 5" w:semiHidden="0" w:uiPriority="70" w:unhideWhenUsed="0"/>
-    <w:lsdException w:name="Colorful Shading Accent 5" w:semiHidden="0" w:uiPriority="71" w:unhideWhenUsed="0"/>
-    <w:lsdException w:name="Colorful List Accent 5" w:semiHidden="0" w:uiPriority="72" w:unhideWhenUsed="0"/>
-    <w:lsdException w:name="Colorful Grid Accent 5" w:semiHidden="0" w:uiPriority="73" w:unhideWhenUsed="0"/>
-    <w:lsdException w:name="Light Shading Accent 6" w:semiHidden="0" w:uiPriority="60" w:unhideWhenUsed="0"/>
-    <w:lsdException w:name="Light List Accent 6" w:semiHidden="0" w:uiPriority="61" w:unhideWhenUsed="0"/>
-    <w:lsdException w:name="Light Grid Accent 6" w:semiHidden="0" w:uiPriority="62" w:unhideWhenUsed="0"/>
-    <w:lsdException w:name="Medium Shading 1 Accent 6" w:semiHidden="0" w:uiPriority="63" w:unhideWhenUsed="0"/>
-    <w:lsdException w:name="Medium Shading 2 Accent 6" w:semiHidden="0" w:uiPriority="64" w:unhideWhenUsed="0"/>
-    <w:lsdException w:name="Medium List 1 Accent 6" w:semiHidden="0" w:uiPriority="65" w:unhideWhenUsed="0"/>
-    <w:lsdException w:name="Medium List 2 Accent 6" w:semiHidden="0" w:uiPriority="66" w:unhideWhenUsed="0"/>
-    <w:lsdException w:name="Medium Grid 1 Accent 6" w:semiHidden="0" w:uiPriority="67" w:unhideWhenUsed="0"/>
-    <w:lsdException w:name="Medium Grid 2 Accent 6" w:semiHidden="0" w:uiPriority="68" w:unhideWhenUsed="0"/>
-    <w:lsdException w:name="Medium Grid 3 Accent 6" w:semiHidden="0" w:uiPriority="69" w:unhideWhenUsed="0"/>
-    <w:lsdException w:name="Dark List Accent 6" w:semiHidden="0" w:uiPriority="70" w:unhideWhenUsed="0"/>
-    <w:lsdException w:name="Colorful Shading Accent 6" w:semiHidden="0" w:uiPriority="71" w:unhideWhenUsed="0"/>
-    <w:lsdException w:name="Colorful List Accent 6" w:semiHidden="0" w:uiPriority="72" w:unhideWhenUsed="0"/>
-    <w:lsdException w:name="Colorful Grid Accent 6" w:semiHidden="0" w:uiPriority="73" w:unhideWhenUsed="0"/>
-    <w:lsdException w:name="Subtle Emphasis" w:semiHidden="0" w:uiPriority="19" w:unhideWhenUsed="0" w:qFormat="1"/>
-    <w:lsdException w:name="Intense Emphasis" w:semiHidden="0" w:uiPriority="21" w:unhideWhenUsed="0" w:qFormat="1"/>
-    <w:lsdException w:name="Subtle Reference" w:semiHidden="0" w:uiPriority="31" w:unhideWhenUsed="0" w:qFormat="1"/>
-    <w:lsdException w:name="Intense Reference" w:semiHidden="0" w:uiPriority="32" w:unhideWhenUsed="0" w:qFormat="1"/>
-    <w:lsdException w:name="Book Title" w:semiHidden="0" w:uiPriority="33" w:unhideWhenUsed="0" w:qFormat="1"/>
-    <w:lsdException w:name="Bibliography" w:uiPriority="37"/>
-    <w:lsdException w:name="TOC Heading" w:uiPriority="39" w:qFormat="1"/>
-  </w:latentStyles>
-  <w:style w:type="paragraph" w:default="1" w:styleId="Normal">
-    <w:name w:val="Normal"/>
-    <w:qFormat/>
-    <w:rsid w:val="006A5409"/>
-    <w:pPr>
-      <w:spacing w:after="0" w:line="240" w:lineRule="auto"/>
-    </w:pPr>
-    <w:rPr>
-      <w:rFonts w:ascii="Times New Roman" w:eastAsia="Times New Roman" w:hAnsi="Times New Roman" w:cs="Times New Roman"/>
-      <w:sz w:val="20"/>
-      <w:szCs w:val="20"/>
-      <w:lang w:eastAsia="fr-FR"/>
-    </w:rPr>
-  </w:style>
-  <w:style w:type="paragraph" w:styleId="Titre1">
-    <w:name w:val="heading 1"/>
-    <w:basedOn w:val="Normal"/>
-    <w:next w:val="Normal"/>
-    <w:link w:val="Titre1Car"/>
-    <w:qFormat/>
-    <w:rsid w:val="006A5409"/>
-    <w:pPr>
-      <w:keepNext/>
-      <w:jc w:val="right"/>
-      <w:outlineLvl w:val="0"/>
-    </w:pPr>
-    <w:rPr>
-      <w:b/>
-      <w:bCs/>
-      <w:sz w:val="40"/>
-      <w:szCs w:val="40"/>
-    </w:rPr>
-  </w:style>
-  <w:style w:type="character" w:default="1" w:styleId="Policepardfaut">
-    <w:name w:val="Default Paragraph Font"/>
-    <w:uiPriority w:val="1"/>
-    <w:semiHidden/>
-    <w:unhideWhenUsed/>
-  </w:style>
-  <w:style w:type="table" w:default="1" w:styleId="TableauNormal">
-    <w:name w:val="Normal Table"/>
-    <w:uiPriority w:val="99"/>
-    <w:semiHidden/>
-    <w:unhideWhenUsed/>
-    <w:tblPr>
-      <w:tblInd w:w="0" w:type="dxa"/>
-      <w:tblCellMar>
-        <w:top w:w="0" w:type="dxa"/>
-        <w:left w:w="108" w:type="dxa"/>
-        <w:bottom w:w="0" w:type="dxa"/>
-        <w:right w:w="108" w:type="dxa"/>
-      </w:tblCellMar>
-    </w:tblPr>
-  </w:style>
-  <w:style w:type="numbering" w:default="1" w:styleId="Aucuneliste">
-    <w:name w:val="No List"/>
-    <w:uiPriority w:val="99"/>
-    <w:semiHidden/>
-    <w:unhideWhenUsed/>
-  </w:style>
-  <w:style w:type="character" w:customStyle="1" w:styleId="Titre1Car">
-    <w:name w:val="Titre 1 Car"/>
-    <w:basedOn w:val="Policepardfaut"/>
-    <w:link w:val="Titre1"/>
-    <w:rsid w:val="006A5409"/>
-    <w:rPr>
-      <w:rFonts w:ascii="Times New Roman" w:eastAsia="Times New Roman" w:hAnsi="Times New Roman" w:cs="Times New Roman"/>
-      <w:b/>
-      <w:bCs/>
-      <w:sz w:val="40"/>
-      <w:szCs w:val="40"/>
-      <w:lang w:eastAsia="fr-FR"/>
-    </w:rPr>
-  </w:style>
-</w:styles>
-</file>
-
-<file path=word/stylesWithEffects.xml><?xml version="1.0" encoding="utf-8"?>
-<w:styles xmlns:wpc="http://schemas.microsoft.com/office/word/2010/wordprocessingCanvas" xmlns:mc="http://schemas.openxmlformats.org/markup-compatibility/2006" xmlns:o="urn:schemas-microsoft-com:office:office" xmlns:r="http://schemas.openxmlformats.org/officeDocument/2006/relationships" xmlns:m="http://schemas.openxmlformats.org/officeDocument/2006/math" xmlns:v="urn:schemas-microsoft-com:vml" xmlns:wp14="http://schemas.microsoft.com/office/word/2010/wordprocessingDrawing" xmlns:wp="http://schemas.openxmlformats.org/drawingml/2006/wordprocessingDrawing" xmlns:w10="urn:schemas-microsoft-com:office:word" xmlns:w="http://schemas.openxmlformats.org/wordprocessingml/2006/main" xmlns:w14="http://schemas.microsoft.com/office/word/2010/wordml" xmlns:wpg="http://schemas.microsoft.com/office/word/2010/wordprocessingGroup" xmlns:wpi="http://schemas.microsoft.com/office/word/2010/wordprocessingInk" xmlns:wne="http://schemas.microsoft.com/office/word/2006/wordml" xmlns:wps="http://schemas.microsoft.com/office/word/2010/wordprocessingShape" mc:Ignorable="w14 wp14">
-  <w:docDefaults>
-    <w:rPrDefault>
-      <w:rPr>
-        <w:rFonts w:asciiTheme="minorHAnsi" w:eastAsiaTheme="minorHAnsi" w:hAnsiTheme="minorHAnsi" w:cstheme="minorBidi"/>
-        <w:sz w:val="22"/>
-        <w:szCs w:val="22"/>
-        <w:lang w:val="fr-FR" w:eastAsia="en-US" w:bidi="ar-SA"/>
-      </w:rPr>
-    </w:rPrDefault>
-    <w:pPrDefault>
-      <w:pPr>
-        <w:spacing w:after="200" w:line="276" w:lineRule="auto"/>
-      </w:pPr>
-    </w:pPrDefault>
-  </w:docDefaults>
-  <w:latentStyles w:defLockedState="0" w:defUIPriority="99" w:defSemiHidden="1" w:defUnhideWhenUsed="1" w:defQFormat="0" w:count="267">
-    <w:lsdException w:name="Normal" w:semiHidden="0" w:uiPriority="0" w:unhideWhenUsed="0" w:qFormat="1"/>
-    <w:lsdException w:name="heading 1" w:semiHidden="0" w:uiPriority="0" w:unhideWhenUsed="0" w:qFormat="1"/>
-    <w:lsdException w:name="heading 2" w:uiPriority="9" w:qFormat="1"/>
-    <w:lsdException w:name="heading 3" w:uiPriority="9" w:qFormat="1"/>
-    <w:lsdException w:name="heading 4" w:uiPriority="9" w:qFormat="1"/>
-    <w:lsdException w:name="heading 5" w:uiPriority="9" w:qFormat="1"/>
-    <w:lsdException w:name="heading 6" w:uiPriority="9" w:qFormat="1"/>
-    <w:lsdException w:name="heading 7" w:uiPriority="9" w:qFormat="1"/>
-    <w:lsdException w:name="heading 8" w:uiPriority="9" w:qFormat="1"/>
-    <w:lsdException w:name="heading 9" w:uiPriority="9" w:qFormat="1"/>
-    <w:lsdException w:name="toc 1" w:uiPriority="39"/>
-    <w:lsdException w:name="toc 2" w:uiPriority="39"/>
-    <w:lsdException w:name="toc 3" w:uiPriority="39"/>
-    <w:lsdException w:name="toc 4" w:uiPriority="39"/>
-    <w:lsdException w:name="toc 5" w:uiPriority="39"/>
-    <w:lsdException w:name="toc 6" w:uiPriority="39"/>
-    <w:lsdException w:name="toc 7" w:uiPriority="39"/>
-    <w:lsdException w:name="toc 8" w:uiPriority="39"/>
-    <w:lsdException w:name="toc 9" w:uiPriority="39"/>
-    <w:lsdException w:name="caption" w:uiPriority="35" w:qFormat="1"/>
-    <w:lsdException w:name="Title" w:semiHidden="0" w:uiPriority="10" w:unhideWhenUsed="0" w:qFormat="1"/>
-    <w:lsdException w:name="Default Paragraph Font" w:uiPriority="1"/>
-    <w:lsdException w:name="Subtitle" w:semiHidden="0" w:uiPriority="11" w:unhideWhenUsed="0" w:qFormat="1"/>
-    <w:lsdException w:name="Strong" w:semiHidden="0" w:uiPriority="22" w:unhideWhenUsed="0" w:qFormat="1"/>
-    <w:lsdException w:name="Emphasis" w:semiHidden="0" w:uiPriority="20" w:unhideWhenUsed="0" w:qFormat="1"/>
-    <w:lsdException w:name="Table Grid" w:semiHidden="0" w:uiPriority="59" w:unhideWhenUsed="0"/>
-    <w:lsdException w:name="Placeholder Text" w:unhideWhenUsed="0"/>
-    <w:lsdException w:name="No Spacing" w:semiHidden="0" w:uiPriority="1" w:unhideWhenUsed="0" w:qFormat="1"/>
-    <w:lsdException w:name="Light Shading" w:semiHidden="0" w:uiPriority="60" w:unhideWhenUsed="0"/>
-    <w:lsdException w:name="Light List" w:semiHidden="0" w:uiPriority="61" w:unhideWhenUsed="0"/>
-    <w:lsdException w:name="Light Grid" w:semiHidden="0" w:uiPriority="62" w:unhideWhenUsed="0"/>
-    <w:lsdException w:name="Medium Shading 1" w:semiHidden="0" w:uiPriority="63" w:unhideWhenUsed="0"/>
-    <w:lsdException w:name="Medium Shading 2" w:semiHidden="0" w:uiPriority="64" w:unhideWhenUsed="0"/>
-    <w:lsdException w:name="Medium List 1" w:semiHidden="0" w:uiPriority="65" w:unhideWhenUsed="0"/>
-    <w:lsdException w:name="Medium List 2" w:semiHidden="0" w:uiPriority="66" w:unhideWhenUsed="0"/>
-    <w:lsdException w:name="Medium Grid 1" w:semiHidden="0" w:uiPriority="67" w:unhideWhenUsed="0"/>
-    <w:lsdException w:name="Medium Grid 2" w:semiHidden="0" w:uiPriority="68" w:unhideWhenUsed="0"/>
-    <w:lsdException w:name="Medium Grid 3" w:semiHidden="0" w:uiPriority="69" w:unhideWhenUsed="0"/>
-    <w:lsdException w:name="Dark List" w:semiHidden="0" w:uiPriority="70" w:unhideWhenUsed="0"/>
-    <w:lsdException w:name="Colorful Shading" w:semiHidden="0" w:uiPriority="71" w:unhideWhenUsed="0"/>
-    <w:lsdException w:name="Colorful List" w:semiHidden="0" w:uiPriority="72" w:unhideWhenUsed="0"/>
-    <w:lsdException w:name="Colorful Grid" w:semiHidden="0" w:uiPriority="73" w:unhideWhenUsed="0"/>
-    <w:lsdException w:name="Light Shading Accent 1" w:semiHidden="0" w:uiPriority="60" w:unhideWhenUsed="0"/>
-    <w:lsdException w:name="Light List Accent 1" w:semiHidden="0" w:uiPriority="61" w:unhideWhenUsed="0"/>
-    <w:lsdException w:name="Light Grid Accent 1" w:semiHidden="0" w:uiPriority="62" w:unhideWhenUsed="0"/>
-    <w:lsdException w:name="Medium Shading 1 Accent 1" w:semiHidden="0" w:uiPriority="63" w:unhideWhenUsed="0"/>
-    <w:lsdException w:name="Medium Shading 2 Accent 1" w:semiHidden="0" w:uiPriority="64" w:unhideWhenUsed="0"/>
-    <w:lsdException w:name="Medium List 1 Accent 1" w:semiHidden="0" w:uiPriority="65" w:unhideWhenUsed="0"/>
-    <w:lsdException w:name="Revision" w:unhideWhenUsed="0"/>
-    <w:lsdException w:name="List Paragraph" w:semiHidden="0" w:uiPriority="34" w:unhideWhenUsed="0" w:qFormat="1"/>
-    <w:lsdException w:name="Quote" w:semiHidden="0" w:uiPriority="29" w:unhideWhenUsed="0" w:qFormat="1"/>
-    <w:lsdException w:name="Intense Quote" w:semiHidden="0" w:uiPriority="30" w:unhideWhenUsed="0" w:qFormat="1"/>
-    <w:lsdException w:name="Medium List 2 Accent 1" w:semiHidden="0" w:uiPriority="66" w:unhideWhenUsed="0"/>
-    <w:lsdException w:name="Medium Grid 1 Accent 1" w:semiHidden="0" w:uiPriority="67" w:unhideWhenUsed="0"/>
-    <w:lsdException w:name="Medium Grid 2 Accent 1" w:semiHidden="0" w:uiPriority="68" w:unhideWhenUsed="0"/>
-    <w:lsdException w:name="Medium Grid 3 Accent 1" w:semiHidden="0" w:uiPriority="69" w:unhideWhenUsed="0"/>
-    <w:lsdException w:name="Dark List Accent 1" w:semiHidden="0" w:uiPriority="70" w:unhideWhenUsed="0"/>
-    <w:lsdException w:name="Colorful Shading Accent 1" w:semiHidden="0" w:uiPriority="71" w:unhideWhenUsed="0"/>
-    <w:lsdException w:name="Colorful List Accent 1" w:semiHidden="0" w:uiPriority="72" w:unhideWhenUsed="0"/>
-    <w:lsdException w:name="Colorful Grid Accent 1" w:semiHidden="0" w:uiPriority="73" w:unhideWhenUsed="0"/>
-    <w:lsdException w:name="Light Shading Accent 2" w:semiHidden="0" w:uiPriority="60" w:unhideWhenUsed="0"/>
-    <w:lsdException w:name="Light List Accent 2" w:semiHidden="0" w:uiPriority="61" w:unhideWhenUsed="0"/>
-    <w:lsdException w:name="Light Grid Accent 2" w:semiHidden="0" w:uiPriority="62" w:unhideWhenUsed="0"/>
-    <w:lsdException w:name="Medium Shading 1 Accent 2" w:semiHidden="0" w:uiPriority="63" w:unhideWhenUsed="0"/>
-    <w:lsdException w:name="Medium Shading 2 Accent 2" w:semiHidden="0" w:uiPriority="64" w:unhideWhenUsed="0"/>
-    <w:lsdException w:name="Medium List 1 Accent 2" w:semiHidden="0" w:uiPriority="65" w:unhideWhenUsed="0"/>
-    <w:lsdException w:name="Medium List 2 Accent 2" w:semiHidden="0" w:uiPriority="66" w:unhideWhenUsed="0"/>
-    <w:lsdException w:name="Medium Grid 1 Accent 2" w:semiHidden="0" w:uiPriority="67" w:unhideWhenUsed="0"/>
-    <w:lsdException w:name="Medium Grid 2 Accent 2" w:semiHidden="0" w:uiPriority="68" w:unhideWhenUsed="0"/>
-    <w:lsdException w:name="Medium Grid 3 Accent 2" w:semiHidden="0" w:uiPriority="69" w:unhideWhenUsed="0"/>
-    <w:lsdException w:name="Dark List Accent 2" w:semiHidden="0" w:uiPriority="70" w:unhideWhenUsed="0"/>
-    <w:lsdException w:name="Colorful Shading Accent 2" w:semiHidden="0" w:uiPriority="71" w:unhideWhenUsed="0"/>
-    <w:lsdException w:name="Colorful List Accent 2" w:semiHidden="0" w:uiPriority="72" w:unhideWhenUsed="0"/>
-    <w:lsdException w:name="Colorful Grid Accent 2" w:semiHidden="0" w:uiPriority="73" w:unhideWhenUsed="0"/>
-    <w:lsdException w:name="Light Shading Accent 3" w:semiHidden="0" w:uiPriority="60" w:unhideWhenUsed="0"/>
-    <w:lsdException w:name="Light List Accent 3" w:semiHidden="0" w:uiPriority="61" w:unhideWhenUsed="0"/>
-    <w:lsdException w:name="Light Grid Accent 3" w:semiHidden="0" w:uiPriority="62" w:unhideWhenUsed="0"/>
-    <w:lsdException w:name="Medium Shading 1 Accent 3" w:semiHidden="0" w:uiPriority="63" w:unhideWhenUsed="0"/>
-    <w:lsdException w:name="Medium Shading 2 Accent 3" w:semiHidden="0" w:uiPriority="64" w:unhideWhenUsed="0"/>
-    <w:lsdException w:name="Medium List 1 Accent 3" w:semiHidden="0" w:uiPriority="65" w:unhideWhenUsed="0"/>
-    <w:lsdException w:name="Medium List 2 Accent 3" w:semiHidden="0" w:uiPriority="66" w:unhideWhenUsed="0"/>
-    <w:lsdException w:name="Medium Grid 1 Accent 3" w:semiHidden="0" w:uiPriority="67" w:unhideWhenUsed="0"/>
-    <w:lsdException w:name="Medium Grid 2 Accent 3" w:semiHidden="0" w:uiPriority="68" w:unhideWhenUsed="0"/>
-    <w:lsdException w:name="Medium Grid 3 Accent 3" w:semiHidden="0" w:uiPriority="69" w:unhideWhenUsed="0"/>
-    <w:lsdException w:name="Dark List Accent 3" w:semiHidden="0" w:uiPriority="70" w:unhideWhenUsed="0"/>
-    <w:lsdException w:name="Colorful Shading Accent 3" w:semiHidden="0" w:uiPriority="71" w:unhideWhenUsed="0"/>
-    <w:lsdException w:name="Colorful List Accent 3" w:semiHidden="0" w:uiPriority="72" w:unhideWhenUsed="0"/>
-    <w:lsdException w:name="Colorful Grid Accent 3" w:semiHidden="0" w:uiPriority="73" w:unhideWhenUsed="0"/>
-    <w:lsdException w:name="Light Shading Accent 4" w:semiHidden="0" w:uiPriority="60" w:unhideWhenUsed="0"/>
-    <w:lsdException w:name="Light List Accent 4" w:semiHidden="0" w:uiPriority="61" w:unhideWhenUsed="0"/>
-    <w:lsdException w:name="Light Grid Accent 4" w:semiHidden="0" w:uiPriority="62" w:unhideWhenUsed="0"/>
-    <w:lsdException w:name="Medium Shading 1 Accent 4" w:semiHidden="0" w:uiPriority="63" w:unhideWhenUsed="0"/>
-    <w:lsdException w:name="Medium Shading 2 Accent 4" w:semiHidden="0" w:uiPriority="64" w:unhideWhenUsed="0"/>
-    <w:lsdException w:name="Medium List 1 Accent 4" w:semiHidden="0" w:uiPriority="65" w:unhideWhenUsed="0"/>
-    <w:lsdException w:name="Medium List 2 Accent 4" w:semiHidden="0" w:uiPriority="66" w:unhideWhenUsed="0"/>
-    <w:lsdException w:name="Medium Grid 1 Accent 4" w:semiHidden="0" w:uiPriority="67" w:unhideWhenUsed="0"/>
-    <w:lsdException w:name="Medium Grid 2 Accent 4" w:semiHidden="0" w:uiPriority="68" w:unhideWhenUsed="0"/>
-    <w:lsdException w:name="Medium Grid 3 Accent 4" w:semiHidden="0" w:uiPriority="69" w:unhideWhenUsed="0"/>
-    <w:lsdException w:name="Dark List Accent 4" w:semiHidden="0" w:uiPriority="70" w:unhideWhenUsed="0"/>
-    <w:lsdException w:name="Colorful Shading Accent 4" w:semiHidden="0" w:uiPriority="71" w:unhideWhenUsed="0"/>
-    <w:lsdException w:name="Colorful List Accent 4" w:semiHidden="0" w:uiPriority="72" w:unhideWhenUsed="0"/>
-    <w:lsdException w:name="Colorful Grid Accent 4" w:semiHidden="0" w:uiPriority="73" w:unhideWhenUsed="0"/>
-    <w:lsdException w:name="Light Shading Accent 5" w:semiHidden="0" w:uiPriority="60" w:unhideWhenUsed="0"/>
-    <w:lsdException w:name="Light List Accent 5" w:semiHidden="0" w:uiPriority="61" w:unhideWhenUsed="0"/>
-    <w:lsdException w:name="Light Grid Accent 5" w:semiHidden="0" w:uiPriority="62" w:unhideWhenUsed="0"/>
-    <w:lsdException w:name="Medium Shading 1 Accent 5" w:semiHidden="0" w:uiPriority="63" w:unhideWhenUsed="0"/>
-    <w:lsdException w:name="Medium Shading 2 Accent 5" w:semiHidden="0" w:uiPriority="64" w:unhideWhenUsed="0"/>
-    <w:lsdException w:name="Medium List 1 Accent 5" w:semiHidden="0" w:uiPriority="65" w:unhideWhenUsed="0"/>
-    <w:lsdException w:name="Medium List 2 Accent 5" w:semiHidden="0" w:uiPriority="66" w:unhideWhenUsed="0"/>
-    <w:lsdException w:name="Medium Grid 1 Accent 5" w:semiHidden="0" w:uiPriority="67" w:unhideWhenUsed="0"/>
-    <w:lsdException w:name="Medium Grid 2 Accent 5" w:semiHidden="0" w:uiPriority="68" w:unhideWhenUsed="0"/>
-    <w:lsdException w:name="Medium Grid 3 Accent 5" w:semiHidden="0" w:uiPriority="69" w:unhideWhenUsed="0"/>
-    <w:lsdException w:name="Dark List Accent 5" w:semiHidden="0" w:uiPriority="70" w:unhideWhenUsed="0"/>
-    <w:lsdException w:name="Colorful Shading Accent 5" w:semiHidden="0" w:uiPriority="71" w:unhideWhenUsed="0"/>
-    <w:lsdException w:name="Colorful List Accent 5" w:semiHidden="0" w:uiPriority="72" w:unhideWhenUsed="0"/>
-    <w:lsdException w:name="Colorful Grid Accent 5" w:semiHidden="0" w:uiPriority="73" w:unhideWhenUsed="0"/>
-    <w:lsdException w:name="Light Shading Accent 6" w:semiHidden="0" w:uiPriority="60" w:unhideWhenUsed="0"/>
-    <w:lsdException w:name="Light List Accent 6" w:semiHidden="0" w:uiPriority="61" w:unhideWhenUsed="0"/>
-    <w:lsdException w:name="Light Grid Accent 6" w:semiHidden="0" w:uiPriority="62" w:unhideWhenUsed="0"/>
-    <w:lsdException w:name="Medium Shading 1 Accent 6" w:semiHidden="0" w:uiPriority="63" w:unhideWhenUsed="0"/>
-    <w:lsdException w:name="Medium Shading 2 Accent 6" w:semiHidden="0" w:uiPriority="64" w:unhideWhenUsed="0"/>
-    <w:lsdException w:name="Medium List 1 Accent 6" w:semiHidden="0" w:uiPriority="65" w:unhideWhenUsed="0"/>
-    <w:lsdException w:name="Medium List 2 Accent 6" w:semiHidden="0" w:uiPriority="66" w:unhideWhenUsed="0"/>
-    <w:lsdException w:name="Medium Grid 1 Accent 6" w:semiHidden="0" w:uiPriority="67" w:unhideWhenUsed="0"/>
-    <w:lsdException w:name="Medium Grid 2 Accent 6" w:semiHidden="0" w:uiPriority="68" w:unhideWhenUsed="0"/>
-    <w:lsdException w:name="Medium Grid 3 Accent 6" w:semiHidden="0" w:uiPriority="69" w:unhideWhenUsed="0"/>
-    <w:lsdException w:name="Dark List Accent 6" w:semiHidden="0" w:uiPriority="70" w:unhideWhenUsed="0"/>
-    <w:lsdException w:name="Colorful Shading Accent 6" w:semiHidden="0" w:uiPriority="71" w:unhideWhenUsed="0"/>
-    <w:lsdException w:name="Colorful List Accent 6" w:semiHidden="0" w:uiPriority="72" w:unhideWhenUsed="0"/>
-    <w:lsdException w:name="Colorful Grid Accent 6" w:semiHidden="0" w:uiPriority="73" w:unhideWhenUsed="0"/>
-    <w:lsdException w:name="Subtle Emphasis" w:semiHidden="0" w:uiPriority="19" w:unhideWhenUsed="0" w:qFormat="1"/>
-    <w:lsdException w:name="Intense Emphasis" w:semiHidden="0" w:uiPriority="21" w:unhideWhenUsed="0" w:qFormat="1"/>
-    <w:lsdException w:name="Subtle Reference" w:semiHidden="0" w:uiPriority="31" w:unhideWhenUsed="0" w:qFormat="1"/>
-    <w:lsdException w:name="Intense Reference" w:semiHidden="0" w:uiPriority="32" w:unhideWhenUsed="0" w:qFormat="1"/>
-    <w:lsdException w:name="Book Title" w:semiHidden="0" w:uiPriority="33" w:unhideWhenUsed="0" w:qFormat="1"/>
-    <w:lsdException w:name="Bibliography" w:uiPriority="37"/>
-    <w:lsdException w:name="TOC Heading" w:uiPriority="39" w:qFormat="1"/>
+  <w:latentStyles w:defLockedState="0" w:defUIPriority="99" w:defSemiHidden="0" w:defUnhideWhenUsed="0" w:defQFormat="0" w:count="371">
+    <w:lsdException w:name="Normal" w:uiPriority="0" w:qFormat="1"/>
+    <w:lsdException w:name="heading 1" w:uiPriority="0" w:qFormat="1"/>
+    <w:lsdException w:name="heading 2" w:semiHidden="1" w:uiPriority="9" w:unhideWhenUsed="1" w:qFormat="1"/>
+    <w:lsdException w:name="heading 3" w:semiHidden="1" w:uiPriority="9" w:unhideWhenUsed="1" w:qFormat="1"/>
+    <w:lsdException w:name="heading 4" w:semiHidden="1" w:uiPriority="9" w:unhideWhenUsed="1" w:qFormat="1"/>
+    <w:lsdException w:name="heading 5" w:semiHidden="1" w:uiPriority="9" w:unhideWhenUsed="1" w:qFormat="1"/>
+    <w:lsdException w:name="heading 6" w:semiHidden="1" w:uiPriority="9" w:unhideWhenUsed="1" w:qFormat="1"/>
+    <w:lsdException w:name="heading 7" w:semiHidden="1" w:uiPriority="9" w:unhideWhenUsed="1" w:qFormat="1"/>
+    <w:lsdException w:name="heading 8" w:semiHidden="1" w:uiPriority="9" w:unhideWhenUsed="1" w:qFormat="1"/>
+    <w:lsdException w:name="heading 9" w:semiHidden="1" w:uiPriority="9" w:unhideWhenUsed="1" w:qFormat="1"/>
+    <w:lsdException w:name="index 1" w:semiHidden="1" w:unhideWhenUsed="1"/>
+    <w:lsdException w:name="index 2" w:semiHidden="1" w:unhideWhenUsed="1"/>
+    <w:lsdException w:name="index 3" w:semiHidden="1" w:unhideWhenUsed="1"/>
+    <w:lsdException w:name="index 4" w:semiHidden="1" w:unhideWhenUsed="1"/>
+    <w:lsdException w:name="index 5" w:semiHidden="1" w:unhideWhenUsed="1"/>
+    <w:lsdException w:name="index 6" w:semiHidden="1" w:unhideWhenUsed="1"/>
+    <w:lsdException w:name="index 7" w:semiHidden="1" w:unhideWhenUsed="1"/>
+    <w:lsdException w:name="index 8" w:semiHidden="1" w:unhideWhenUsed="1"/>
+    <w:lsdException w:name="index 9" w:semiHidden="1" w:unhideWhenUsed="1"/>
+    <w:lsdException w:name="toc 1" w:semiHidden="1" w:uiPriority="39" w:unhideWhenUsed="1"/>
+    <w:lsdException w:name="toc 2" w:semiHidden="1" w:uiPriority="39" w:unhideWhenUsed="1"/>
+    <w:lsdException w:name="toc 3" w:semiHidden="1" w:uiPriority="39" w:unhideWhenUsed="1"/>
+    <w:lsdException w:name="toc 4" w:semiHidden="1" w:uiPriority="39" w:unhideWhenUsed="1"/>
+    <w:lsdException w:name="toc 5" w:semiHidden="1" w:uiPriority="39" w:unhideWhenUsed="1"/>
+    <w:lsdException w:name="toc 6" w:semiHidden="1" w:uiPriority="39" w:unhideWhenUsed="1"/>
+    <w:lsdException w:name="toc 7" w:semiHidden="1" w:uiPriority="39" w:unhideWhenUsed="1"/>
+    <w:lsdException w:name="toc 8" w:semiHidden="1" w:uiPriority="39" w:unhideWhenUsed="1"/>
+    <w:lsdException w:name="toc 9" w:semiHidden="1" w:uiPriority="39" w:unhideWhenUsed="1"/>
+    <w:lsdException w:name="Normal Indent" w:semiHidden="1" w:unhideWhenUsed="1"/>
+    <w:lsdException w:name="footnote text" w:semiHidden="1" w:unhideWhenUsed="1"/>
+    <w:lsdException w:name="annotation text" w:semiHidden="1" w:unhideWhenUsed="1"/>
+    <w:lsdException w:name="header" w:semiHidden="1" w:unhideWhenUsed="1"/>
+    <w:lsdException w:name="footer" w:semiHidden="1" w:unhideWhenUsed="1"/>
+    <w:lsdException w:name="index heading" w:semiHidden="1" w:unhideWhenUsed="1"/>
+    <w:lsdException w:name="caption" w:semiHidden="1" w:uiPriority="35" w:unhideWhenUsed="1" w:qFormat="1"/>
+    <w:lsdException w:name="table of figures" w:semiHidden="1" w:unhideWhenUsed="1"/>
+    <w:lsdException w:name="envelope address" w:semiHidden="1" w:unhideWhenUsed="1"/>
+    <w:lsdException w:name="envelope return" w:semiHidden="1" w:unhideWhenUsed="1"/>
+    <w:lsdException w:name="footnote reference" w:semiHidden="1" w:unhideWhenUsed="1"/>
+    <w:lsdException w:name="annotation reference" w:semiHidden="1" w:unhideWhenUsed="1"/>
+    <w:lsdException w:name="line number" w:semiHidden="1" w:unhideWhenUsed="1"/>
+    <w:lsdException w:name="page number" w:semiHidden="1" w:unhideWhenUsed="1"/>
+    <w:lsdException w:name="endnote reference" w:semiHidden="1" w:unhideWhenUsed="1"/>
+    <w:lsdException w:name="endnote text" w:semiHidden="1" w:unhideWhenUsed="1"/>
+    <w:lsdException w:name="table of authorities" w:semiHidden="1" w:unhideWhenUsed="1"/>
+    <w:lsdException w:name="macro" w:semiHidden="1" w:unhideWhenUsed="1"/>
+    <w:lsdException w:name="toa heading" w:semiHidden="1" w:unhideWhenUsed="1"/>
+    <w:lsdException w:name="List" w:semiHidden="1" w:unhideWhenUsed="1"/>
+    <w:lsdException w:name="List Bullet" w:semiHidden="1" w:unhideWhenUsed="1"/>
+    <w:lsdException w:name="List Number" w:semiHidden="1" w:unhideWhenUsed="1"/>
+    <w:lsdException w:name="List 2" w:semiHidden="1" w:unhideWhenUsed="1"/>
+    <w:lsdException w:name="List 3" w:semiHidden="1" w:unhideWhenUsed="1"/>
+    <w:lsdException w:name="List 4" w:semiHidden="1" w:unhideWhenUsed="1"/>
+    <w:lsdException w:name="List 5" w:semiHidden="1" w:unhideWhenUsed="1"/>
+    <w:lsdException w:name="List Bullet 2" w:semiHidden="1" w:unhideWhenUsed="1"/>
+    <w:lsdException w:name="List Bullet 3" w:semiHidden="1" w:unhideWhenUsed="1"/>
+    <w:lsdException w:name="List Bullet 4" w:semiHidden="1" w:unhideWhenUsed="1"/>
+    <w:lsdException w:name="List Bullet 5" w:semiHidden="1" w:unhideWhenUsed="1"/>
+    <w:lsdException w:name="List Number 2" w:semiHidden="1" w:unhideWhenUsed="1"/>
+    <w:lsdException w:name="List Number 3" w:semiHidden="1" w:unhideWhenUsed="1"/>
+    <w:lsdException w:name="List Number 4" w:semiHidden="1" w:unhideWhenUsed="1"/>
+    <w:lsdException w:name="List Number 5" w:semiHidden="1" w:unhideWhenUsed="1"/>
+    <w:lsdException w:name="Title" w:uiPriority="10" w:qFormat="1"/>
+    <w:lsdException w:name="Closing" w:semiHidden="1" w:unhideWhenUsed="1"/>
+    <w:lsdException w:name="Signature" w:semiHidden="1" w:unhideWhenUsed="1"/>
+    <w:lsdException w:name="Default Paragraph Font" w:semiHidden="1" w:uiPriority="1" w:unhideWhenUsed="1"/>
+    <w:lsdException w:name="Body Text" w:semiHidden="1" w:unhideWhenUsed="1"/>
+    <w:lsdException w:name="Body Text Indent" w:semiHidden="1" w:unhideWhenUsed="1"/>
+    <w:lsdException w:name="List Continue" w:semiHidden="1" w:unhideWhenUsed="1"/>
+    <w:lsdException w:name="List Continue 2" w:semiHidden="1" w:unhideWhenUsed="1"/>
+    <w:lsdException w:name="List Continue 3" w:semiHidden="1" w:unhideWhenUsed="1"/>
+    <w:lsdException w:name="List Continue 4" w:semiHidden="1" w:unhideWhenUsed="1"/>
+    <w:lsdException w:name="List Continue 5" w:semiHidden="1" w:unhideWhenUsed="1"/>
+    <w:lsdException w:name="Message Header" w:semiHidden="1" w:unhideWhenUsed="1"/>
+    <w:lsdException w:name="Subtitle" w:uiPriority="11" w:qFormat="1"/>
+    <w:lsdException w:name="Salutation" w:semiHidden="1" w:unhideWhenUsed="1"/>
+    <w:lsdException w:name="Date" w:semiHidden="1" w:unhideWhenUsed="1"/>
+    <w:lsdException w:name="Body Text First Indent" w:semiHidden="1" w:unhideWhenUsed="1"/>
+    <w:lsdException w:name="Body Text First Indent 2" w:semiHidden="1" w:unhideWhenUsed="1"/>
+    <w:lsdException w:name="Note Heading" w:semiHidden="1" w:unhideWhenUsed="1"/>
+    <w:lsdException w:name="Body Text 2" w:semiHidden="1" w:unhideWhenUsed="1"/>
+    <w:lsdException w:name="Body Text 3" w:semiHidden="1" w:unhideWhenUsed="1"/>
+    <w:lsdException w:name="Body Text Indent 2" w:semiHidden="1" w:unhideWhenUsed="1"/>
+    <w:lsdException w:name="Body Text Indent 3" w:semiHidden="1" w:unhideWhenUsed="1"/>
+    <w:lsdException w:name="Block Text" w:semiHidden="1" w:unhideWhenUsed="1"/>
+    <w:lsdException w:name="Hyperlink" w:semiHidden="1" w:unhideWhenUsed="1"/>
+    <w:lsdException w:name="FollowedHyperlink" w:semiHidden="1" w:unhideWhenUsed="1"/>
+    <w:lsdException w:name="Strong" w:uiPriority="22" w:qFormat="1"/>
+    <w:lsdException w:name="Emphasis" w:uiPriority="20" w:qFormat="1"/>
+    <w:lsdException w:name="Document Map" w:semiHidden="1" w:unhideWhenUsed="1"/>
+    <w:lsdException w:name="Plain Text" w:semiHidden="1" w:unhideWhenUsed="1"/>
+    <w:lsdException w:name="E-mail Signature" w:semiHidden="1" w:unhideWhenUsed="1"/>
+    <w:lsdException w:name="HTML Top of Form" w:semiHidden="1" w:unhideWhenUsed="1"/>
+    <w:lsdException w:name="HTML Bottom of Form" w:semiHidden="1" w:unhideWhenUsed="1"/>
+    <w:lsdException w:name="Normal (Web)" w:semiHidden="1" w:unhideWhenUsed="1"/>
+    <w:lsdException w:name="HTML Acronym" w:semiHidden="1" w:unhideWhenUsed="1"/>
+    <w:lsdException w:name="HTML Address" w:semiHidden="1" w:unhideWhenUsed="1"/>
+    <w:lsdException w:name="HTML Cite" w:semiHidden="1" w:unhideWhenUsed="1"/>
+    <w:lsdException w:name="HTML Code" w:semiHidden="1" w:unhideWhenUsed="1"/>
+    <w:lsdException w:name="HTML Definition" w:semiHidden="1" w:unhideWhenUsed="1"/>
+    <w:lsdException w:name="HTML Keyboard" w:semiHidden="1" w:unhideWhenUsed="1"/>
+    <w:lsdException w:name="HTML Preformatted" w:semiHidden="1" w:unhideWhenUsed="1"/>
+    <w:lsdException w:name="HTML Sample" w:semiHidden="1" w:unhideWhenUsed="1"/>
+    <w:lsdException w:name="HTML Typewriter" w:semiHidden="1" w:unhideWhenUsed="1"/>
+    <w:lsdException w:name="HTML Variable" w:semiHidden="1" w:unhideWhenUsed="1"/>
+    <w:lsdException w:name="Normal Table" w:semiHidden="1" w:unhideWhenUsed="1"/>
+    <w:lsdException w:name="annotation subject" w:semiHidden="1" w:unhideWhenUsed="1"/>
+    <w:lsdException w:name="No List" w:semiHidden="1" w:unhideWhenUsed="1"/>
+    <w:lsdException w:name="Outline List 1" w:semiHidden="1" w:unhideWhenUsed="1"/>
+    <w:lsdException w:name="Outline List 2" w:semiHidden="1" w:unhideWhenUsed="1"/>
+    <w:lsdException w:name="Outline List 3" w:semiHidden="1" w:unhideWhenUsed="1"/>
+    <w:lsdException w:name="Table Simple 1" w:semiHidden="1" w:unhideWhenUsed="1"/>
+    <w:lsdException w:name="Table Simple 2" w:semiHidden="1" w:unhideWhenUsed="1"/>
+    <w:lsdException w:name="Table Simple 3" w:semiHidden="1" w:unhideWhenUsed="1"/>
+    <w:lsdException w:name="Table Classic 1" w:semiHidden="1" w:unhideWhenUsed="1"/>
+    <w:lsdException w:name="Table Classic 2" w:semiHidden="1" w:unhideWhenUsed="1"/>
+    <w:lsdException w:name="Table Classic 3" w:semiHidden="1" w:unhideWhenUsed="1"/>
+    <w:lsdException w:name="Table Classic 4" w:semiHidden="1" w:unhideWhenUsed="1"/>
+    <w:lsdException w:name="Table Colorful 1" w:semiHidden="1" w:unhideWhenUsed="1"/>
+    <w:lsdException w:name="Table Colorful 2" w:semiHidden="1" w:unhideWhenUsed="1"/>
+    <w:lsdException w:name="Table Colorful 3" w:semiHidden="1" w:unhideWhenUsed="1"/>
+    <w:lsdException w:name="Table Columns 1" w:semiHidden="1" w:unhideWhenUsed="1"/>
+    <w:lsdException w:name="Table Columns 2" w:semiHidden="1" w:unhideWhenUsed="1"/>
+    <w:lsdException w:name="Table Columns 3" w:semiHidden="1" w:unhideWhenUsed="1"/>
+    <w:lsdException w:name="Table Columns 4" w:semiHidden="1" w:unhideWhenUsed="1"/>
+    <w:lsdException w:name="Table Columns 5" w:semiHidden="1" w:unhideWhenUsed="1"/>
+    <w:lsdException w:name="Table Grid 1" w:semiHidden="1" w:unhideWhenUsed="1"/>
+    <w:lsdException w:name="Table Grid 2" w:semiHidden="1" w:unhideWhenUsed="1"/>
+    <w:lsdException w:name="Table Grid 3" w:semiHidden="1" w:unhideWhenUsed="1"/>
+    <w:lsdException w:name="Table Grid 4" w:semiHidden="1" w:unhideWhenUsed="1"/>
+    <w:lsdException w:name="Table Grid 5" w:semiHidden="1" w:unhideWhenUsed="1"/>
+    <w:lsdException w:name="Table Grid 6" w:semiHidden="1" w:unhideWhenUsed="1"/>
+    <w:lsdException w:name="Table Grid 7" w:semiHidden="1" w:unhideWhenUsed="1"/>
+    <w:lsdException w:name="Table Grid 8" w:semiHidden="1" w:unhideWhenUsed="1"/>
+    <w:lsdException w:name="Table List 1" w:semiHidden="1" w:unhideWhenUsed="1"/>
+    <w:lsdException w:name="Table List 2" w:semiHidden="1" w:unhideWhenUsed="1"/>
+    <w:lsdException w:name="Table List 3" w:semiHidden="1" w:unhideWhenUsed="1"/>
+    <w:lsdException w:name="Table List 4" w:semiHidden="1" w:unhideWhenUsed="1"/>
+    <w:lsdException w:name="Table List 5" w:semiHidden="1" w:unhideWhenUsed="1"/>
+    <w:lsdException w:name="Table List 6" w:semiHidden="1" w:unhideWhenUsed="1"/>
+    <w:lsdException w:name="Table List 7" w:semiHidden="1" w:unhideWhenUsed="1"/>
+    <w:lsdException w:name="Table List 8" w:semiHidden="1" w:unhideWhenUsed="1"/>
+    <w:lsdException w:name="Table 3D effects 1" w:semiHidden="1" w:unhideWhenUsed="1"/>
+    <w:lsdException w:name="Table 3D effects 2" w:semiHidden="1" w:unhideWhenUsed="1"/>
+    <w:lsdException w:name="Table 3D effects 3" w:semiHidden="1" w:unhideWhenUsed="1"/>
+    <w:lsdException w:name="Table Contemporary" w:semiHidden="1" w:unhideWhenUsed="1"/>
+    <w:lsdException w:name="Table Elegant" w:semiHidden="1" w:unhideWhenUsed="1"/>
+    <w:lsdException w:name="Table Professional" w:semiHidden="1" w:unhideWhenUsed="1"/>
+    <w:lsdException w:name="Table Subtle 1" w:semiHidden="1" w:unhideWhenUsed="1"/>
+    <w:lsdException w:name="Table Subtle 2" w:semiHidden="1" w:unhideWhenUsed="1"/>
+    <w:lsdException w:name="Table Web 1" w:semiHidden="1" w:unhideWhenUsed="1"/>
+    <w:lsdException w:name="Table Web 2" w:semiHidden="1" w:unhideWhenUsed="1"/>
+    <w:lsdException w:name="Table Web 3" w:semiHidden="1" w:unhideWhenUsed="1"/>
+    <w:lsdException w:name="Balloon Text" w:semiHidden="1" w:unhideWhenUsed="1"/>
+    <w:lsdException w:name="Table Grid" w:uiPriority="59"/>
+    <w:lsdException w:name="Table Theme" w:semiHidden="1" w:unhideWhenUsed="1"/>
+    <w:lsdException w:name="Placeholder Text" w:semiHidden="1"/>
+    <w:lsdException w:name="No Spacing" w:uiPriority="1" w:qFormat="1"/>
+    <w:lsdException w:name="Light Shading" w:uiPriority="60"/>
+    <w:lsdException w:name="Light List" w:uiPriority="61"/>
+    <w:lsdException w:name="Light Grid" w:uiPriority="62"/>
+    <w:lsdException w:name="Medium Shading 1" w:uiPriority="63"/>
+    <w:lsdException w:name="Medium Shading 2" w:uiPriority="64"/>
+    <w:lsdException w:name="Medium List 1" w:uiPriority="65"/>
+    <w:lsdException w:name="Medium List 2" w:uiPriority="66"/>
+    <w:lsdException w:name="Medium Grid 1" w:uiPriority="67"/>
+    <w:lsdException w:name="Medium Grid 2" w:uiPriority="68"/>
+    <w:lsdException w:name="Medium Grid 3" w:uiPriority="69"/>
+    <w:lsdException w:name="Dark List" w:uiPriority="70"/>
+    <w:lsdException w:name="Colorful Shading" w:uiPriority="71"/>
+    <w:lsdException w:name="Colorful List" w:uiPriority="72"/>
+    <w:lsdException w:name="Colorful Grid" w:uiPriority="73"/>
+    <w:lsdException w:name="Light Shading Accent 1" w:uiPriority="60"/>
+    <w:lsdException w:name="Light List Accent 1" w:uiPriority="61"/>
+    <w:lsdException w:name="Light Grid Accent 1" w:uiPriority="62"/>
+    <w:lsdException w:name="Medium Shading 1 Accent 1" w:uiPriority="63"/>
+    <w:lsdException w:name="Medium Shading 2 Accent 1" w:uiPriority="64"/>
+    <w:lsdException w:name="Medium List 1 Accent 1" w:uiPriority="65"/>
+    <w:lsdException w:name="Revision" w:semiHidden="1"/>
+    <w:lsdException w:name="List Paragraph" w:uiPriority="34" w:qFormat="1"/>
+    <w:lsdException w:name="Quote" w:uiPriority="29" w:qFormat="1"/>
+    <w:lsdException w:name="Intense Quote" w:uiPriority="30" w:qFormat="1"/>
+    <w:lsdException w:name="Medium List 2 Accent 1" w:uiPriority="66"/>
+    <w:lsdException w:name="Medium Grid 1 Accent 1" w:uiPriority="67"/>
+    <w:lsdException w:name="Medium Grid 2 Accent 1" w:uiPriority="68"/>
+    <w:lsdException w:name="Medium Grid 3 Accent 1" w:uiPriority="69"/>
+    <w:lsdException w:name="Dark List Accent 1" w:uiPriority="70"/>
+    <w:lsdException w:name="Colorful Shading Accent 1" w:uiPriority="71"/>
+    <w:lsdException w:name="Colorful List Accent 1" w:uiPriority="72"/>
+    <w:lsdException w:name="Colorful Grid Accent 1" w:uiPriority="73"/>
+    <w:lsdException w:name="Light Shading Accent 2" w:uiPriority="60"/>
+    <w:lsdException w:name="Light List Accent 2" w:uiPriority="61"/>
+    <w:lsdException w:name="Light Grid Accent 2" w:uiPriority="62"/>
+    <w:lsdException w:name="Medium Shading 1 Accent 2" w:uiPriority="63"/>
+    <w:lsdException w:name="Medium Shading 2 Accent 2" w:uiPriority="64"/>
+    <w:lsdException w:name="Medium List 1 Accent 2" w:uiPriority="65"/>
+    <w:lsdException w:name="Medium List 2 Accent 2" w:uiPriority="66"/>
+    <w:lsdException w:name="Medium Grid 1 Accent 2" w:uiPriority="67"/>
+    <w:lsdException w:name="Medium Grid 2 Accent 2" w:uiPriority="68"/>
+    <w:lsdException w:name="Medium Grid 3 Accent 2" w:uiPriority="69"/>
+    <w:lsdException w:name="Dark List Accent 2" w:uiPriority="70"/>
+    <w:lsdException w:name="Colorful Shading Accent 2" w:uiPriority="71"/>
+    <w:lsdException w:name="Colorful List Accent 2" w:uiPriority="72"/>
+    <w:lsdException w:name="Colorful Grid Accent 2" w:uiPriority="73"/>
+    <w:lsdException w:name="Light Shading Accent 3" w:uiPriority="60"/>
+    <w:lsdException w:name="Light List Accent 3" w:uiPriority="61"/>
+    <w:lsdException w:name="Light Grid Accent 3" w:uiPriority="62"/>
+    <w:lsdException w:name="Medium Shading 1 Accent 3" w:uiPriority="63"/>
+    <w:lsdException w:name="Medium Shading 2 Accent 3" w:uiPriority="64"/>
+    <w:lsdException w:name="Medium List 1 Accent 3" w:uiPriority="65"/>
+    <w:lsdException w:name="Medium List 2 Accent 3" w:uiPriority="66"/>
+    <w:lsdException w:name="Medium Grid 1 Accent 3" w:uiPriority="67"/>
+    <w:lsdException w:name="Medium Grid 2 Accent 3" w:uiPriority="68"/>
+    <w:lsdException w:name="Medium Grid 3 Accent 3" w:uiPriority="69"/>
+    <w:lsdException w:name="Dark List Accent 3" w:uiPriority="70"/>
+    <w:lsdException w:name="Colorful Shading Accent 3" w:uiPriority="71"/>
+    <w:lsdException w:name="Colorful List Accent 3" w:uiPriority="72"/>
+    <w:lsdException w:name="Colorful Grid Accent 3" w:uiPriority="73"/>
+    <w:lsdException w:name="Light Shading Accent 4" w:uiPriority="60"/>
+    <w:lsdException w:name="Light List Accent 4" w:uiPriority="61"/>
+    <w:lsdException w:name="Light Grid Accent 4" w:uiPriority="62"/>
+    <w:lsdException w:name="Medium Shading 1 Accent 4" w:uiPriority="63"/>
+    <w:lsdException w:name="Medium Shading 2 Accent 4" w:uiPriority="64"/>
+    <w:lsdException w:name="Medium List 1 Accent 4" w:uiPriority="65"/>
+    <w:lsdException w:name="Medium List 2 Accent 4" w:uiPriority="66"/>
+    <w:lsdException w:name="Medium Grid 1 Accent 4" w:uiPriority="67"/>
+    <w:lsdException w:name="Medium Grid 2 Accent 4" w:uiPriority="68"/>
+    <w:lsdException w:name="Medium Grid 3 Accent 4" w:uiPriority="69"/>
+    <w:lsdException w:name="Dark List Accent 4" w:uiPriority="70"/>
+    <w:lsdException w:name="Colorful Shading Accent 4" w:uiPriority="71"/>
+    <w:lsdException w:name="Colorful List Accent 4" w:uiPriority="72"/>
+    <w:lsdException w:name="Colorful Grid Accent 4" w:uiPriority="73"/>
+    <w:lsdException w:name="Light Shading Accent 5" w:uiPriority="60"/>
+    <w:lsdException w:name="Light List Accent 5" w:uiPriority="61"/>
+    <w:lsdException w:name="Light Grid Accent 5" w:uiPriority="62"/>
+    <w:lsdException w:name="Medium Shading 1 Accent 5" w:uiPriority="63"/>
+    <w:lsdException w:name="Medium Shading 2 Accent 5" w:uiPriority="64"/>
+    <w:lsdException w:name="Medium List 1 Accent 5" w:uiPriority="65"/>
+    <w:lsdException w:name="Medium List 2 Accent 5" w:uiPriority="66"/>
+    <w:lsdException w:name="Medium Grid 1 Accent 5" w:uiPriority="67"/>
+    <w:lsdException w:name="Medium Grid 2 Accent 5" w:uiPriority="68"/>
+    <w:lsdException w:name="Medium Grid 3 Accent 5" w:uiPriority="69"/>
+    <w:lsdException w:name="Dark List Accent 5" w:uiPriority="70"/>
+    <w:lsdException w:name="Colorful Shading Accent 5" w:uiPriority="71"/>
+    <w:lsdException w:name="Colorful List Accent 5" w:uiPriority="72"/>
+    <w:lsdException w:name="Colorful Grid Accent 5" w:uiPriority="73"/>
+    <w:lsdException w:name="Light Shading Accent 6" w:uiPriority="60"/>
+    <w:lsdException w:name="Light List Accent 6" w:uiPriority="61"/>
+    <w:lsdException w:name="Light Grid Accent 6" w:uiPriority="62"/>
+    <w:lsdException w:name="Medium Shading 1 Accent 6" w:uiPriority="63"/>
+    <w:lsdException w:name="Medium Shading 2 Accent 6" w:uiPriority="64"/>
+    <w:lsdException w:name="Medium List 1 Accent 6" w:uiPriority="65"/>
+    <w:lsdException w:name="Medium List 2 Accent 6" w:uiPriority="66"/>
+    <w:lsdException w:name="Medium Grid 1 Accent 6" w:uiPriority="67"/>
+    <w:lsdException w:name="Medium Grid 2 Accent 6" w:uiPriority="68"/>
+    <w:lsdException w:name="Medium Grid 3 Accent 6" w:uiPriority="69"/>
+    <w:lsdException w:name="Dark List Accent 6" w:uiPriority="70"/>
+    <w:lsdException w:name="Colorful Shading Accent 6" w:uiPriority="71"/>
+    <w:lsdException w:name="Colorful List Accent 6" w:uiPriority="72"/>
+    <w:lsdException w:name="Colorful Grid Accent 6" w:uiPriority="73"/>
+    <w:lsdException w:name="Subtle Emphasis" w:uiPriority="19" w:qFormat="1"/>
+    <w:lsdException w:name="Intense Emphasis" w:uiPriority="21" w:qFormat="1"/>
+    <w:lsdException w:name="Subtle Reference" w:uiPriority="31" w:qFormat="1"/>
+    <w:lsdException w:name="Intense Reference" w:uiPriority="32" w:qFormat="1"/>
+    <w:lsdException w:name="Book Title" w:uiPriority="33" w:qFormat="1"/>
+    <w:lsdException w:name="Bibliography" w:semiHidden="1" w:uiPriority="37" w:unhideWhenUsed="1"/>
+    <w:lsdException w:name="TOC Heading" w:semiHidden="1" w:uiPriority="39" w:unhideWhenUsed="1" w:qFormat="1"/>
+    <w:lsdException w:name="Plain Table 1" w:uiPriority="41"/>
+    <w:lsdException w:name="Plain Table 2" w:uiPriority="42"/>
+    <w:lsdException w:name="Plain Table 3" w:uiPriority="43"/>
+    <w:lsdException w:name="Plain Table 4" w:uiPriority="44"/>
+    <w:lsdException w:name="Plain Table 5" w:uiPriority="45"/>
+    <w:lsdException w:name="Grid Table Light" w:uiPriority="40"/>
+    <w:lsdException w:name="Grid Table 1 Light" w:uiPriority="46"/>
+    <w:lsdException w:name="Grid Table 2" w:uiPriority="47"/>
+    <w:lsdException w:name="Grid Table 3" w:uiPriority="48"/>
+    <w:lsdException w:name="Grid Table 4" w:uiPriority="49"/>
+    <w:lsdException w:name="Grid Table 5 Dark" w:uiPriority="50"/>
+    <w:lsdException w:name="Grid Table 6 Colorful" w:uiPriority="51"/>
+    <w:lsdException w:name="Grid Table 7 Colorful" w:uiPriority="52"/>
+    <w:lsdException w:name="Grid Table 1 Light Accent 1" w:uiPriority="46"/>
+    <w:lsdException w:name="Grid Table 2 Accent 1" w:uiPriority="47"/>
+    <w:lsdException w:name="Grid Table 3 Accent 1" w:uiPriority="48"/>
+    <w:lsdException w:name="Grid Table 4 Accent 1" w:uiPriority="49"/>
+    <w:lsdException w:name="Grid Table 5 Dark Accent 1" w:uiPriority="50"/>
+    <w:lsdException w:name="Grid Table 6 Colorful Accent 1" w:uiPriority="51"/>
+    <w:lsdException w:name="Grid Table 7 Colorful Accent 1" w:uiPriority="52"/>
+    <w:lsdException w:name="Grid Table 1 Light Accent 2" w:uiPriority="46"/>
+    <w:lsdException w:name="Grid Table 2 Accent 2" w:uiPriority="47"/>
+    <w:lsdException w:name="Grid Table 3 Accent 2" w:uiPriority="48"/>
+    <w:lsdException w:name="Grid Table 4 Accent 2" w:uiPriority="49"/>
+    <w:lsdException w:name="Grid Table 5 Dark Accent 2" w:uiPriority="50"/>
+    <w:lsdException w:name="Grid Table 6 Colorful Accent 2" w:uiPriority="51"/>
+    <w:lsdException w:name="Grid Table 7 Colorful Accent 2" w:uiPriority="52"/>
+    <w:lsdException w:name="Grid Table 1 Light Accent 3" w:uiPriority="46"/>
+    <w:lsdException w:name="Grid Table 2 Accent 3" w:uiPriority="47"/>
+    <w:lsdException w:name="Grid Table 3 Accent 3" w:uiPriority="48"/>
+    <w:lsdException w:name="Grid Table 4 Accent 3" w:uiPriority="49"/>
+    <w:lsdException w:name="Grid Table 5 Dark Accent 3" w:uiPriority="50"/>
+    <w:lsdException w:name="Grid Table 6 Colorful Accent 3" w:uiPriority="51"/>
+    <w:lsdException w:name="Grid Table 7 Colorful Accent 3" w:uiPriority="52"/>
+    <w:lsdException w:name="Grid Table 1 Light Accent 4" w:uiPriority="46"/>
+    <w:lsdException w:name="Grid Table 2 Accent 4" w:uiPriority="47"/>
+    <w:lsdException w:name="Grid Table 3 Accent 4" w:uiPriority="48"/>
+    <w:lsdException w:name="Grid Table 4 Accent 4" w:uiPriority="49"/>
+    <w:lsdException w:name="Grid Table 5 Dark Accent 4" w:uiPriority="50"/>
+    <w:lsdException w:name="Grid Table 6 Colorful Accent 4" w:uiPriority="51"/>
+    <w:lsdException w:name="Grid Table 7 Colorful Accent 4" w:uiPriority="52"/>
+    <w:lsdException w:name="Grid Table 1 Light Accent 5" w:uiPriority="46"/>
+    <w:lsdException w:name="Grid Table 2 Accent 5" w:uiPriority="47"/>
+    <w:lsdException w:name="Grid Table 3 Accent 5" w:uiPriority="48"/>
+    <w:lsdException w:name="Grid Table 4 Accent 5" w:uiPriority="49"/>
+    <w:lsdException w:name="Grid Table 5 Dark Accent 5" w:uiPriority="50"/>
+    <w:lsdException w:name="Grid Table 6 Colorful Accent 5" w:uiPriority="51"/>
+    <w:lsdException w:name="Grid Table 7 Colorful Accent 5" w:uiPriority="52"/>
+    <w:lsdException w:name="Grid Table 1 Light Accent 6" w:uiPriority="46"/>
+    <w:lsdException w:name="Grid Table 2 Accent 6" w:uiPriority="47"/>
+    <w:lsdException w:name="Grid Table 3 Accent 6" w:uiPriority="48"/>
+    <w:lsdException w:name="Grid Table 4 Accent 6" w:uiPriority="49"/>
+    <w:lsdException w:name="Grid Table 5 Dark Accent 6" w:uiPriority="50"/>
+    <w:lsdException w:name="Grid Table 6 Colorful Accent 6" w:uiPriority="51"/>
+    <w:lsdException w:name="Grid Table 7 Colorful Accent 6" w:uiPriority="52"/>
+    <w:lsdException w:name="List Table 1 Light" w:uiPriority="46"/>
+    <w:lsdException w:name="List Table 2" w:uiPriority="47"/>
+    <w:lsdException w:name="List Table 3" w:uiPriority="48"/>
+    <w:lsdException w:name="List Table 4" w:uiPriority="49"/>
+    <w:lsdException w:name="List Table 5 Dark" w:uiPriority="50"/>
+    <w:lsdException w:name="List Table 6 Colorful" w:uiPriority="51"/>
+    <w:lsdException w:name="List Table 7 Colorful" w:uiPriority="52"/>
+    <w:lsdException w:name="List Table 1 Light Accent 1" w:uiPriority="46"/>
+    <w:lsdException w:name="List Table 2 Accent 1" w:uiPriority="47"/>
+    <w:lsdException w:name="List Table 3 Accent 1" w:uiPriority="48"/>
+    <w:lsdException w:name="List Table 4 Accent 1" w:uiPriority="49"/>
+    <w:lsdException w:name="List Table 5 Dark Accent 1" w:uiPriority="50"/>
+    <w:lsdException w:name="List Table 6 Colorful Accent 1" w:uiPriority="51"/>
+    <w:lsdException w:name="List Table 7 Colorful Accent 1" w:uiPriority="52"/>
+    <w:lsdException w:name="List Table 1 Light Accent 2" w:uiPriority="46"/>
+    <w:lsdException w:name="List Table 2 Accent 2" w:uiPriority="47"/>
+    <w:lsdException w:name="List Table 3 Accent 2" w:uiPriority="48"/>
+    <w:lsdException w:name="List Table 4 Accent 2" w:uiPriority="49"/>
+    <w:lsdException w:name="List Table 5 Dark Accent 2" w:uiPriority="50"/>
+    <w:lsdException w:name="List Table 6 Colorful Accent 2" w:uiPriority="51"/>
+    <w:lsdException w:name="List Table 7 Colorful Accent 2" w:uiPriority="52"/>
+    <w:lsdException w:name="List Table 1 Light Accent 3" w:uiPriority="46"/>
+    <w:lsdException w:name="List Table 2 Accent 3" w:uiPriority="47"/>
+    <w:lsdException w:name="List Table 3 Accent 3" w:uiPriority="48"/>
+    <w:lsdException w:name="List Table 4 Accent 3" w:uiPriority="49"/>
+    <w:lsdException w:name="List Table 5 Dark Accent 3" w:uiPriority="50"/>
+    <w:lsdException w:name="List Table 6 Colorful Accent 3" w:uiPriority="51"/>
+    <w:lsdException w:name="List Table 7 Colorful Accent 3" w:uiPriority="52"/>
+    <w:lsdException w:name="List Table 1 Light Accent 4" w:uiPriority="46"/>
+    <w:lsdException w:name="List Table 2 Accent 4" w:uiPriority="47"/>
+    <w:lsdException w:name="List Table 3 Accent 4" w:uiPriority="48"/>
+    <w:lsdException w:name="List Table 4 Accent 4" w:uiPriority="49"/>
+    <w:lsdException w:name="List Table 5 Dark Accent 4" w:uiPriority="50"/>
+    <w:lsdException w:name="List Table 6 Colorful Accent 4" w:uiPriority="51"/>
+    <w:lsdException w:name="List Table 7 Colorful Accent 4" w:uiPriority="52"/>
+    <w:lsdException w:name="List Table 1 Light Accent 5" w:uiPriority="46"/>
+    <w:lsdException w:name="List Table 2 Accent 5" w:uiPriority="47"/>
+    <w:lsdException w:name="List Table 3 Accent 5" w:uiPriority="48"/>
+    <w:lsdException w:name="List Table 4 Accent 5" w:uiPriority="49"/>
+    <w:lsdException w:name="List Table 5 Dark Accent 5" w:uiPriority="50"/>
+    <w:lsdException w:name="List Table 6 Colorful Accent 5" w:uiPriority="51"/>
+    <w:lsdException w:name="List Table 7 Colorful Accent 5" w:uiPriority="52"/>
+    <w:lsdException w:name="List Table 1 Light Accent 6" w:uiPriority="46"/>
+    <w:lsdException w:name="List Table 2 Accent 6" w:uiPriority="47"/>
+    <w:lsdException w:name="List Table 3 Accent 6" w:uiPriority="48"/>
+    <w:lsdException w:name="List Table 4 Accent 6" w:uiPriority="49"/>
+    <w:lsdException w:name="List Table 5 Dark Accent 6" w:uiPriority="50"/>
+    <w:lsdException w:name="List Table 6 Colorful Accent 6" w:uiPriority="51"/>
+    <w:lsdException w:name="List Table 7 Colorful Accent 6" w:uiPriority="52"/>
   </w:latentStyles>
   <w:style w:type="paragraph" w:default="1" w:styleId="Normal">
     <w:name w:val="Normal"/>

</xml_diff>